<commit_message>
Week 7, fix vulnerabilities
</commit_message>
<xml_diff>
--- a/Week 07/CS 410 Project Two Security Report Template.docx
+++ b/Week 07/CS 410 Project Two Security Report Template.docx
@@ -1,6 +1,6 @@
 
 <file path=word/document.xml><?xml version="1.0" encoding="utf-8"?>
-<w:document xmlns:wpc="http://schemas.microsoft.com/office/word/2010/wordprocessingCanvas" xmlns:cx="http://schemas.microsoft.com/office/drawing/2014/chartex" xmlns:cx1="http://schemas.microsoft.com/office/drawing/2015/9/8/chartex" xmlns:cx2="http://schemas.microsoft.com/office/drawing/2015/10/21/chartex" xmlns:cx3="http://schemas.microsoft.com/office/drawing/2016/5/9/chartex" xmlns:cx4="http://schemas.microsoft.com/office/drawing/2016/5/10/chartex" xmlns:cx5="http://schemas.microsoft.com/office/drawing/2016/5/11/chartex" xmlns:cx6="http://schemas.microsoft.com/office/drawing/2016/5/12/chartex" xmlns:cx7="http://schemas.microsoft.com/office/drawing/2016/5/13/chartex" xmlns:cx8="http://schemas.microsoft.com/office/drawing/2016/5/14/chartex" xmlns:mc="http://schemas.openxmlformats.org/markup-compatibility/2006" xmlns:aink="http://schemas.microsoft.com/office/drawing/2016/ink" xmlns:am3d="http://schemas.microsoft.com/office/drawing/2017/model3d" xmlns:o="urn:schemas-microsoft-com:office:office" xmlns:oel="http://schemas.microsoft.com/office/2019/extlst" xmlns:r="http://schemas.openxmlformats.org/officeDocument/2006/relationships" xmlns:m="http://schemas.openxmlformats.org/officeDocument/2006/math" xmlns:v="urn:schemas-microsoft-com:vml" xmlns:wp14="http://schemas.microsoft.com/office/word/2010/wordprocessingDrawing" xmlns:wp="http://schemas.openxmlformats.org/drawingml/2006/wordprocessingDrawing" xmlns:w10="urn:schemas-microsoft-com:office:word" xmlns:w="http://schemas.openxmlformats.org/wordprocessingml/2006/main" xmlns:w14="http://schemas.microsoft.com/office/word/2010/wordml" xmlns:w15="http://schemas.microsoft.com/office/word/2012/wordml" xmlns:w16cex="http://schemas.microsoft.com/office/word/2018/wordml/cex" xmlns:w16cid="http://schemas.microsoft.com/office/word/2016/wordml/cid" xmlns:w16="http://schemas.microsoft.com/office/word/2018/wordml" xmlns:w16du="http://schemas.microsoft.com/office/word/2023/wordml/word16du" xmlns:w16sdtdh="http://schemas.microsoft.com/office/word/2020/wordml/sdtdatahash" xmlns:w16se="http://schemas.microsoft.com/office/word/2015/wordml/symex" xmlns:wpg="http://schemas.microsoft.com/office/word/2010/wordprocessingGroup" xmlns:wpi="http://schemas.microsoft.com/office/word/2010/wordprocessingInk" xmlns:wne="http://schemas.microsoft.com/office/word/2006/wordml" xmlns:wps="http://schemas.microsoft.com/office/word/2010/wordprocessingShape" mc:Ignorable="w14 w15 w16se w16cid w16 w16cex w16sdtdh w16du wp14">
+<w:document xmlns:wpc="http://schemas.microsoft.com/office/word/2010/wordprocessingCanvas" xmlns:cx="http://schemas.microsoft.com/office/drawing/2014/chartex" xmlns:cx1="http://schemas.microsoft.com/office/drawing/2015/9/8/chartex" xmlns:cx2="http://schemas.microsoft.com/office/drawing/2015/10/21/chartex" xmlns:cx3="http://schemas.microsoft.com/office/drawing/2016/5/9/chartex" xmlns:cx4="http://schemas.microsoft.com/office/drawing/2016/5/10/chartex" xmlns:cx5="http://schemas.microsoft.com/office/drawing/2016/5/11/chartex" xmlns:cx6="http://schemas.microsoft.com/office/drawing/2016/5/12/chartex" xmlns:cx7="http://schemas.microsoft.com/office/drawing/2016/5/13/chartex" xmlns:cx8="http://schemas.microsoft.com/office/drawing/2016/5/14/chartex" xmlns:mc="http://schemas.openxmlformats.org/markup-compatibility/2006" xmlns:aink="http://schemas.microsoft.com/office/drawing/2016/ink" xmlns:am3d="http://schemas.microsoft.com/office/drawing/2017/model3d" xmlns:o="urn:schemas-microsoft-com:office:office" xmlns:oel="http://schemas.microsoft.com/office/2019/extlst" xmlns:r="http://schemas.openxmlformats.org/officeDocument/2006/relationships" xmlns:m="http://schemas.openxmlformats.org/officeDocument/2006/math" xmlns:v="urn:schemas-microsoft-com:vml" xmlns:wp14="http://schemas.microsoft.com/office/word/2010/wordprocessingDrawing" xmlns:wp="http://schemas.openxmlformats.org/drawingml/2006/wordprocessingDrawing" xmlns:w10="urn:schemas-microsoft-com:office:word" xmlns:w="http://schemas.openxmlformats.org/wordprocessingml/2006/main" xmlns:w14="http://schemas.microsoft.com/office/word/2010/wordml" xmlns:w15="http://schemas.microsoft.com/office/word/2012/wordml" xmlns:w16cex="http://schemas.microsoft.com/office/word/2018/wordml/cex" xmlns:w16cid="http://schemas.microsoft.com/office/word/2016/wordml/cid" xmlns:w16="http://schemas.microsoft.com/office/word/2018/wordml" xmlns:w16du="http://schemas.microsoft.com/office/word/2023/wordml/word16du" xmlns:w16sdtdh="http://schemas.microsoft.com/office/word/2020/wordml/sdtdatahash" xmlns:w16sdtfl="http://schemas.microsoft.com/office/word/2024/wordml/sdtformatlock" xmlns:w16se="http://schemas.microsoft.com/office/word/2015/wordml/symex" xmlns:wpg="http://schemas.microsoft.com/office/word/2010/wordprocessingGroup" xmlns:wpi="http://schemas.microsoft.com/office/word/2010/wordprocessingInk" xmlns:wne="http://schemas.microsoft.com/office/word/2006/wordml" xmlns:wps="http://schemas.microsoft.com/office/word/2010/wordprocessingShape" mc:Ignorable="w14 w15 w16se w16cid w16 w16cex w16sdtdh w16sdtfl w16du wp14">
   <w:body>
     <w:p>
       <w:pPr>
@@ -17,32 +17,6 @@
       <w:pPr>
         <w:spacing w:line="240" w:lineRule="auto"/>
       </w:pPr>
-    </w:p>
-    <w:p>
-      <w:pPr>
-        <w:pStyle w:val="Heading2"/>
-        <w:numPr>
-          <w:ilvl w:val="0"/>
-          <w:numId w:val="0"/>
-        </w:numPr>
-      </w:pPr>
-      <w:r>
-        <w:t>Instructions</w:t>
-      </w:r>
-    </w:p>
-    <w:p>
-      <w:pPr>
-        <w:spacing w:line="240" w:lineRule="auto"/>
-        <w:rPr>
-          <w:rFonts w:asciiTheme="majorHAnsi" w:hAnsiTheme="majorHAnsi" w:cstheme="majorHAnsi"/>
-        </w:rPr>
-      </w:pPr>
-      <w:r>
-        <w:rPr>
-          <w:rFonts w:asciiTheme="majorHAnsi" w:hAnsiTheme="majorHAnsi" w:cstheme="majorHAnsi"/>
-        </w:rPr>
-        <w:t>Fill in the table in step one. In steps two and three, replace the bracketed text with your answer in your own words.</w:t>
-      </w:r>
     </w:p>
     <w:p/>
     <w:p>
@@ -63,7 +37,7 @@
     <w:tbl>
       <w:tblPr>
         <w:tblStyle w:val="a"/>
-        <w:tblW w:w="8010" w:type="dxa"/>
+        <w:tblW w:w="9113" w:type="dxa"/>
         <w:jc w:val="center"/>
         <w:tblBorders>
           <w:top w:val="nil"/>
@@ -79,8 +53,8 @@
         <w:tblDescription w:val="Table"/>
       </w:tblPr>
       <w:tblGrid>
-        <w:gridCol w:w="4107"/>
-        <w:gridCol w:w="3903"/>
+        <w:gridCol w:w="4602"/>
+        <w:gridCol w:w="4511"/>
       </w:tblGrid>
       <w:tr>
         <w:trPr>
@@ -89,7 +63,7 @@
         </w:trPr>
         <w:tc>
           <w:tcPr>
-            <w:tcW w:w="4107" w:type="dxa"/>
+            <w:tcW w:w="4602" w:type="dxa"/>
             <w:tcBorders>
               <w:top w:val="single" w:sz="4" w:space="0" w:color="auto"/>
               <w:left w:val="single" w:sz="4" w:space="0" w:color="auto"/>
@@ -126,7 +100,7 @@
         </w:tc>
         <w:tc>
           <w:tcPr>
-            <w:tcW w:w="3903" w:type="dxa"/>
+            <w:tcW w:w="4511" w:type="dxa"/>
             <w:tcBorders>
               <w:top w:val="single" w:sz="4" w:space="0" w:color="auto"/>
               <w:left w:val="single" w:sz="4" w:space="0" w:color="auto"/>
@@ -190,7 +164,941 @@
         </w:trPr>
         <w:tc>
           <w:tcPr>
-            <w:tcW w:w="4107" w:type="dxa"/>
+            <w:tcW w:w="4602" w:type="dxa"/>
+            <w:tcBorders>
+              <w:top w:val="single" w:sz="4" w:space="0" w:color="auto"/>
+              <w:left w:val="single" w:sz="8" w:space="0" w:color="000000"/>
+              <w:bottom w:val="single" w:sz="4" w:space="0" w:color="auto"/>
+              <w:right w:val="single" w:sz="8" w:space="0" w:color="000000"/>
+            </w:tcBorders>
+            <w:shd w:val="clear" w:color="auto" w:fill="FFFFFF" w:themeFill="background1"/>
+            <w:tcMar>
+              <w:top w:w="0" w:type="dxa"/>
+              <w:left w:w="115" w:type="dxa"/>
+              <w:bottom w:w="0" w:type="dxa"/>
+              <w:right w:w="115" w:type="dxa"/>
+            </w:tcMar>
+          </w:tcPr>
+          <w:p>
+            <w:pPr>
+              <w:suppressAutoHyphens/>
+              <w:spacing w:line="240" w:lineRule="auto"/>
+              <w:contextualSpacing/>
+              <w:rPr>
+                <w:rFonts w:asciiTheme="majorHAnsi" w:eastAsia="Calibri" w:hAnsiTheme="majorHAnsi" w:cstheme="majorHAnsi"/>
+                <w:lang w:val="en-US"/>
+              </w:rPr>
+            </w:pPr>
+            <w:r>
+              <w:rPr>
+                <w:rFonts w:asciiTheme="majorHAnsi" w:eastAsia="Calibri" w:hAnsiTheme="majorHAnsi" w:cstheme="majorHAnsi"/>
+                <w:lang w:val="en-US"/>
+              </w:rPr>
+              <w:t>#include &lt;iostream&gt;</w:t>
+            </w:r>
+          </w:p>
+          <w:p>
+            <w:pPr>
+              <w:suppressAutoHyphens/>
+              <w:spacing w:line="240" w:lineRule="auto"/>
+              <w:contextualSpacing/>
+              <w:rPr>
+                <w:rFonts w:asciiTheme="majorHAnsi" w:eastAsia="Calibri" w:hAnsiTheme="majorHAnsi" w:cstheme="majorHAnsi"/>
+                <w:lang w:val="en-US"/>
+              </w:rPr>
+            </w:pPr>
+            <w:r>
+              <w:rPr>
+                <w:rFonts w:asciiTheme="majorHAnsi" w:eastAsia="Calibri" w:hAnsiTheme="majorHAnsi" w:cstheme="majorHAnsi"/>
+                <w:lang w:val="en-US"/>
+              </w:rPr>
+              <w:t>#include &lt;string&gt;</w:t>
+            </w:r>
+          </w:p>
+          <w:p>
+            <w:pPr>
+              <w:suppressAutoHyphens/>
+              <w:spacing w:line="240" w:lineRule="auto"/>
+              <w:contextualSpacing/>
+              <w:rPr>
+                <w:rFonts w:asciiTheme="majorHAnsi" w:eastAsia="Calibri" w:hAnsiTheme="majorHAnsi" w:cstheme="majorHAnsi"/>
+                <w:lang w:val="en-US"/>
+              </w:rPr>
+            </w:pPr>
+            <w:r>
+              <w:rPr>
+                <w:rFonts w:asciiTheme="majorHAnsi" w:eastAsia="Calibri" w:hAnsiTheme="majorHAnsi" w:cstheme="majorHAnsi"/>
+                <w:lang w:val="en-US"/>
+              </w:rPr>
+              <w:t>#include &lt;</w:t>
+            </w:r>
+            <w:proofErr w:type="spellStart"/>
+            <w:r>
+              <w:rPr>
+                <w:rFonts w:asciiTheme="majorHAnsi" w:eastAsia="Calibri" w:hAnsiTheme="majorHAnsi" w:cstheme="majorHAnsi"/>
+                <w:lang w:val="en-US"/>
+              </w:rPr>
+              <w:t>cstdlib</w:t>
+            </w:r>
+            <w:proofErr w:type="spellEnd"/>
+            <w:r>
+              <w:rPr>
+                <w:rFonts w:asciiTheme="majorHAnsi" w:eastAsia="Calibri" w:hAnsiTheme="majorHAnsi" w:cstheme="majorHAnsi"/>
+                <w:lang w:val="en-US"/>
+              </w:rPr>
+              <w:t>&gt;</w:t>
+            </w:r>
+          </w:p>
+          <w:p>
+            <w:pPr>
+              <w:suppressAutoHyphens/>
+              <w:spacing w:line="240" w:lineRule="auto"/>
+              <w:contextualSpacing/>
+              <w:rPr>
+                <w:rFonts w:asciiTheme="majorHAnsi" w:eastAsia="Calibri" w:hAnsiTheme="majorHAnsi" w:cstheme="majorHAnsi"/>
+                <w:lang w:val="en-US"/>
+              </w:rPr>
+            </w:pPr>
+            <w:r>
+              <w:rPr>
+                <w:rFonts w:asciiTheme="majorHAnsi" w:eastAsia="Calibri" w:hAnsiTheme="majorHAnsi" w:cstheme="majorHAnsi"/>
+                <w:lang w:val="en-US"/>
+              </w:rPr>
+              <w:t>using namespace std;</w:t>
+            </w:r>
+          </w:p>
+          <w:p>
+            <w:pPr>
+              <w:suppressAutoHyphens/>
+              <w:spacing w:line="240" w:lineRule="auto"/>
+              <w:contextualSpacing/>
+              <w:rPr>
+                <w:rFonts w:asciiTheme="majorHAnsi" w:eastAsia="Calibri" w:hAnsiTheme="majorHAnsi" w:cstheme="majorHAnsi"/>
+                <w:lang w:val="en-US"/>
+              </w:rPr>
+            </w:pPr>
+          </w:p>
+          <w:p>
+            <w:pPr>
+              <w:suppressAutoHyphens/>
+              <w:spacing w:line="240" w:lineRule="auto"/>
+              <w:contextualSpacing/>
+              <w:rPr>
+                <w:rFonts w:asciiTheme="majorHAnsi" w:eastAsia="Calibri" w:hAnsiTheme="majorHAnsi" w:cstheme="majorHAnsi"/>
+                <w:lang w:val="en-US"/>
+              </w:rPr>
+            </w:pPr>
+            <w:r>
+              <w:rPr>
+                <w:rFonts w:asciiTheme="majorHAnsi" w:eastAsia="Calibri" w:hAnsiTheme="majorHAnsi" w:cstheme="majorHAnsi"/>
+                <w:lang w:val="en-US"/>
+              </w:rPr>
+              <w:t xml:space="preserve">string </w:t>
+            </w:r>
+            <w:proofErr w:type="spellStart"/>
+            <w:r>
+              <w:rPr>
+                <w:rFonts w:asciiTheme="majorHAnsi" w:eastAsia="Calibri" w:hAnsiTheme="majorHAnsi" w:cstheme="majorHAnsi"/>
+                <w:lang w:val="en-US"/>
+              </w:rPr>
+              <w:t>aHelloWelcomeTo</w:t>
+            </w:r>
+            <w:proofErr w:type="spellEnd"/>
+            <w:r>
+              <w:rPr>
+                <w:rFonts w:asciiTheme="majorHAnsi" w:eastAsia="Calibri" w:hAnsiTheme="majorHAnsi" w:cstheme="majorHAnsi"/>
+                <w:lang w:val="en-US"/>
+              </w:rPr>
+              <w:t xml:space="preserve"> = "Hello! Welcome to our Investment Company";</w:t>
+            </w:r>
+          </w:p>
+          <w:p>
+            <w:pPr>
+              <w:suppressAutoHyphens/>
+              <w:spacing w:line="240" w:lineRule="auto"/>
+              <w:contextualSpacing/>
+              <w:rPr>
+                <w:rFonts w:asciiTheme="majorHAnsi" w:eastAsia="Calibri" w:hAnsiTheme="majorHAnsi" w:cstheme="majorHAnsi"/>
+                <w:lang w:val="en-US"/>
+              </w:rPr>
+            </w:pPr>
+            <w:r>
+              <w:rPr>
+                <w:rFonts w:asciiTheme="majorHAnsi" w:eastAsia="Calibri" w:hAnsiTheme="majorHAnsi" w:cstheme="majorHAnsi"/>
+                <w:lang w:val="en-US"/>
+              </w:rPr>
+              <w:t xml:space="preserve">string </w:t>
+            </w:r>
+            <w:proofErr w:type="spellStart"/>
+            <w:r>
+              <w:rPr>
+                <w:rFonts w:asciiTheme="majorHAnsi" w:eastAsia="Calibri" w:hAnsiTheme="majorHAnsi" w:cstheme="majorHAnsi"/>
+                <w:lang w:val="en-US"/>
+              </w:rPr>
+              <w:t>aInvalidPasswor</w:t>
+            </w:r>
+            <w:proofErr w:type="spellEnd"/>
+            <w:r>
+              <w:rPr>
+                <w:rFonts w:asciiTheme="majorHAnsi" w:eastAsia="Calibri" w:hAnsiTheme="majorHAnsi" w:cstheme="majorHAnsi"/>
+                <w:lang w:val="en-US"/>
+              </w:rPr>
+              <w:t xml:space="preserve"> = "Invalid Password. Please try again";</w:t>
+            </w:r>
+          </w:p>
+          <w:p>
+            <w:pPr>
+              <w:suppressAutoHyphens/>
+              <w:spacing w:line="240" w:lineRule="auto"/>
+              <w:contextualSpacing/>
+              <w:rPr>
+                <w:rFonts w:asciiTheme="majorHAnsi" w:eastAsia="Calibri" w:hAnsiTheme="majorHAnsi" w:cstheme="majorHAnsi"/>
+                <w:lang w:val="en-US"/>
+              </w:rPr>
+            </w:pPr>
+            <w:r>
+              <w:rPr>
+                <w:rFonts w:asciiTheme="majorHAnsi" w:eastAsia="Calibri" w:hAnsiTheme="majorHAnsi" w:cstheme="majorHAnsi"/>
+                <w:lang w:val="en-US"/>
+              </w:rPr>
+              <w:t xml:space="preserve">string </w:t>
+            </w:r>
+            <w:proofErr w:type="spellStart"/>
+            <w:r>
+              <w:rPr>
+                <w:rFonts w:asciiTheme="majorHAnsi" w:eastAsia="Calibri" w:hAnsiTheme="majorHAnsi" w:cstheme="majorHAnsi"/>
+                <w:lang w:val="en-US"/>
+              </w:rPr>
+              <w:t>aWhatWouldYouLi</w:t>
+            </w:r>
+            <w:proofErr w:type="spellEnd"/>
+            <w:r>
+              <w:rPr>
+                <w:rFonts w:asciiTheme="majorHAnsi" w:eastAsia="Calibri" w:hAnsiTheme="majorHAnsi" w:cstheme="majorHAnsi"/>
+                <w:lang w:val="en-US"/>
+              </w:rPr>
+              <w:t xml:space="preserve"> = "What would you like to do?";</w:t>
+            </w:r>
+          </w:p>
+          <w:p>
+            <w:pPr>
+              <w:suppressAutoHyphens/>
+              <w:spacing w:line="240" w:lineRule="auto"/>
+              <w:contextualSpacing/>
+              <w:rPr>
+                <w:rFonts w:asciiTheme="majorHAnsi" w:eastAsia="Calibri" w:hAnsiTheme="majorHAnsi" w:cstheme="majorHAnsi"/>
+                <w:lang w:val="en-US"/>
+              </w:rPr>
+            </w:pPr>
+            <w:r>
+              <w:rPr>
+                <w:rFonts w:asciiTheme="majorHAnsi" w:eastAsia="Calibri" w:hAnsiTheme="majorHAnsi" w:cstheme="majorHAnsi"/>
+                <w:lang w:val="en-US"/>
+              </w:rPr>
+              <w:t xml:space="preserve">string </w:t>
+            </w:r>
+            <w:proofErr w:type="spellStart"/>
+            <w:r>
+              <w:rPr>
+                <w:rFonts w:asciiTheme="majorHAnsi" w:eastAsia="Calibri" w:hAnsiTheme="majorHAnsi" w:cstheme="majorHAnsi"/>
+                <w:lang w:val="en-US"/>
+              </w:rPr>
+              <w:t>aDisplayTheClie</w:t>
+            </w:r>
+            <w:proofErr w:type="spellEnd"/>
+            <w:r>
+              <w:rPr>
+                <w:rFonts w:asciiTheme="majorHAnsi" w:eastAsia="Calibri" w:hAnsiTheme="majorHAnsi" w:cstheme="majorHAnsi"/>
+                <w:lang w:val="en-US"/>
+              </w:rPr>
+              <w:t xml:space="preserve"> = "DISPLAY the client list (enter 1)";</w:t>
+            </w:r>
+          </w:p>
+          <w:p>
+            <w:pPr>
+              <w:suppressAutoHyphens/>
+              <w:spacing w:line="240" w:lineRule="auto"/>
+              <w:contextualSpacing/>
+              <w:rPr>
+                <w:rFonts w:asciiTheme="majorHAnsi" w:eastAsia="Calibri" w:hAnsiTheme="majorHAnsi" w:cstheme="majorHAnsi"/>
+                <w:lang w:val="en-US"/>
+              </w:rPr>
+            </w:pPr>
+            <w:r>
+              <w:rPr>
+                <w:rFonts w:asciiTheme="majorHAnsi" w:eastAsia="Calibri" w:hAnsiTheme="majorHAnsi" w:cstheme="majorHAnsi"/>
+                <w:lang w:val="en-US"/>
+              </w:rPr>
+              <w:t xml:space="preserve">string </w:t>
+            </w:r>
+            <w:proofErr w:type="spellStart"/>
+            <w:r>
+              <w:rPr>
+                <w:rFonts w:asciiTheme="majorHAnsi" w:eastAsia="Calibri" w:hAnsiTheme="majorHAnsi" w:cstheme="majorHAnsi"/>
+                <w:lang w:val="en-US"/>
+              </w:rPr>
+              <w:t>aChangeAClientS</w:t>
+            </w:r>
+            <w:proofErr w:type="spellEnd"/>
+            <w:r>
+              <w:rPr>
+                <w:rFonts w:asciiTheme="majorHAnsi" w:eastAsia="Calibri" w:hAnsiTheme="majorHAnsi" w:cstheme="majorHAnsi"/>
+                <w:lang w:val="en-US"/>
+              </w:rPr>
+              <w:t xml:space="preserve"> = "CHANGE a client's choice (enter 2)";</w:t>
+            </w:r>
+          </w:p>
+          <w:p>
+            <w:pPr>
+              <w:suppressAutoHyphens/>
+              <w:spacing w:line="240" w:lineRule="auto"/>
+              <w:contextualSpacing/>
+              <w:rPr>
+                <w:rFonts w:asciiTheme="majorHAnsi" w:eastAsia="Calibri" w:hAnsiTheme="majorHAnsi" w:cstheme="majorHAnsi"/>
+                <w:lang w:val="en-US"/>
+              </w:rPr>
+            </w:pPr>
+            <w:r>
+              <w:rPr>
+                <w:rFonts w:asciiTheme="majorHAnsi" w:eastAsia="Calibri" w:hAnsiTheme="majorHAnsi" w:cstheme="majorHAnsi"/>
+                <w:lang w:val="en-US"/>
+              </w:rPr>
+              <w:t xml:space="preserve">string </w:t>
+            </w:r>
+            <w:proofErr w:type="spellStart"/>
+            <w:r>
+              <w:rPr>
+                <w:rFonts w:asciiTheme="majorHAnsi" w:eastAsia="Calibri" w:hAnsiTheme="majorHAnsi" w:cstheme="majorHAnsi"/>
+                <w:lang w:val="en-US"/>
+              </w:rPr>
+              <w:t>aExitTheProgram</w:t>
+            </w:r>
+            <w:proofErr w:type="spellEnd"/>
+            <w:r>
+              <w:rPr>
+                <w:rFonts w:asciiTheme="majorHAnsi" w:eastAsia="Calibri" w:hAnsiTheme="majorHAnsi" w:cstheme="majorHAnsi"/>
+                <w:lang w:val="en-US"/>
+              </w:rPr>
+              <w:t xml:space="preserve"> = "Exit the program.. (enter 3)";</w:t>
+            </w:r>
+          </w:p>
+          <w:p>
+            <w:pPr>
+              <w:suppressAutoHyphens/>
+              <w:spacing w:line="240" w:lineRule="auto"/>
+              <w:contextualSpacing/>
+              <w:rPr>
+                <w:rFonts w:asciiTheme="majorHAnsi" w:eastAsia="Calibri" w:hAnsiTheme="majorHAnsi" w:cstheme="majorHAnsi"/>
+                <w:lang w:val="en-US"/>
+              </w:rPr>
+            </w:pPr>
+            <w:r>
+              <w:rPr>
+                <w:rFonts w:asciiTheme="majorHAnsi" w:eastAsia="Calibri" w:hAnsiTheme="majorHAnsi" w:cstheme="majorHAnsi"/>
+                <w:lang w:val="en-US"/>
+              </w:rPr>
+              <w:t xml:space="preserve">string </w:t>
+            </w:r>
+            <w:proofErr w:type="spellStart"/>
+            <w:r>
+              <w:rPr>
+                <w:rFonts w:asciiTheme="majorHAnsi" w:eastAsia="Calibri" w:hAnsiTheme="majorHAnsi" w:cstheme="majorHAnsi"/>
+                <w:lang w:val="en-US"/>
+              </w:rPr>
+              <w:t>aYouChose</w:t>
+            </w:r>
+            <w:proofErr w:type="spellEnd"/>
+            <w:r>
+              <w:rPr>
+                <w:rFonts w:asciiTheme="majorHAnsi" w:eastAsia="Calibri" w:hAnsiTheme="majorHAnsi" w:cstheme="majorHAnsi"/>
+                <w:lang w:val="en-US"/>
+              </w:rPr>
+              <w:t xml:space="preserve"> = "You chose ";</w:t>
+            </w:r>
+          </w:p>
+          <w:p>
+            <w:pPr>
+              <w:suppressAutoHyphens/>
+              <w:spacing w:line="240" w:lineRule="auto"/>
+              <w:contextualSpacing/>
+              <w:rPr>
+                <w:rFonts w:asciiTheme="majorHAnsi" w:eastAsia="Calibri" w:hAnsiTheme="majorHAnsi" w:cstheme="majorHAnsi"/>
+                <w:lang w:val="en-US"/>
+              </w:rPr>
+            </w:pPr>
+            <w:r>
+              <w:rPr>
+                <w:rFonts w:asciiTheme="majorHAnsi" w:eastAsia="Calibri" w:hAnsiTheme="majorHAnsi" w:cstheme="majorHAnsi"/>
+                <w:lang w:val="en-US"/>
+              </w:rPr>
+              <w:t xml:space="preserve">string </w:t>
+            </w:r>
+            <w:proofErr w:type="spellStart"/>
+            <w:r>
+              <w:rPr>
+                <w:rFonts w:asciiTheme="majorHAnsi" w:eastAsia="Calibri" w:hAnsiTheme="majorHAnsi" w:cstheme="majorHAnsi"/>
+                <w:lang w:val="en-US"/>
+              </w:rPr>
+              <w:t>aEnterYourUsern</w:t>
+            </w:r>
+            <w:proofErr w:type="spellEnd"/>
+            <w:r>
+              <w:rPr>
+                <w:rFonts w:asciiTheme="majorHAnsi" w:eastAsia="Calibri" w:hAnsiTheme="majorHAnsi" w:cstheme="majorHAnsi"/>
+                <w:lang w:val="en-US"/>
+              </w:rPr>
+              <w:t xml:space="preserve"> = "Enter your username: ";</w:t>
+            </w:r>
+          </w:p>
+          <w:p>
+            <w:pPr>
+              <w:suppressAutoHyphens/>
+              <w:spacing w:line="240" w:lineRule="auto"/>
+              <w:contextualSpacing/>
+              <w:rPr>
+                <w:rFonts w:asciiTheme="majorHAnsi" w:eastAsia="Calibri" w:hAnsiTheme="majorHAnsi" w:cstheme="majorHAnsi"/>
+                <w:lang w:val="en-US"/>
+              </w:rPr>
+            </w:pPr>
+            <w:r>
+              <w:rPr>
+                <w:rFonts w:asciiTheme="majorHAnsi" w:eastAsia="Calibri" w:hAnsiTheme="majorHAnsi" w:cstheme="majorHAnsi"/>
+                <w:lang w:val="en-US"/>
+              </w:rPr>
+              <w:t xml:space="preserve">string </w:t>
+            </w:r>
+            <w:proofErr w:type="spellStart"/>
+            <w:r>
+              <w:rPr>
+                <w:rFonts w:asciiTheme="majorHAnsi" w:eastAsia="Calibri" w:hAnsiTheme="majorHAnsi" w:cstheme="majorHAnsi"/>
+                <w:lang w:val="en-US"/>
+              </w:rPr>
+              <w:t>aEnterYourPassw</w:t>
+            </w:r>
+            <w:proofErr w:type="spellEnd"/>
+            <w:r>
+              <w:rPr>
+                <w:rFonts w:asciiTheme="majorHAnsi" w:eastAsia="Calibri" w:hAnsiTheme="majorHAnsi" w:cstheme="majorHAnsi"/>
+                <w:lang w:val="en-US"/>
+              </w:rPr>
+              <w:t xml:space="preserve"> = "Enter your password: ";</w:t>
+            </w:r>
+          </w:p>
+          <w:p>
+            <w:pPr>
+              <w:suppressAutoHyphens/>
+              <w:spacing w:line="240" w:lineRule="auto"/>
+              <w:contextualSpacing/>
+              <w:rPr>
+                <w:rFonts w:asciiTheme="majorHAnsi" w:eastAsia="Calibri" w:hAnsiTheme="majorHAnsi" w:cstheme="majorHAnsi"/>
+                <w:lang w:val="en-US"/>
+              </w:rPr>
+            </w:pPr>
+            <w:r>
+              <w:rPr>
+                <w:rFonts w:asciiTheme="majorHAnsi" w:eastAsia="Calibri" w:hAnsiTheme="majorHAnsi" w:cstheme="majorHAnsi"/>
+                <w:lang w:val="en-US"/>
+              </w:rPr>
+              <w:t>string a123 = "123";</w:t>
+            </w:r>
+          </w:p>
+          <w:p>
+            <w:pPr>
+              <w:suppressAutoHyphens/>
+              <w:spacing w:line="240" w:lineRule="auto"/>
+              <w:contextualSpacing/>
+              <w:rPr>
+                <w:rFonts w:asciiTheme="majorHAnsi" w:eastAsia="Calibri" w:hAnsiTheme="majorHAnsi" w:cstheme="majorHAnsi"/>
+                <w:lang w:val="en-US"/>
+              </w:rPr>
+            </w:pPr>
+            <w:r>
+              <w:rPr>
+                <w:rFonts w:asciiTheme="majorHAnsi" w:eastAsia="Calibri" w:hAnsiTheme="majorHAnsi" w:cstheme="majorHAnsi"/>
+                <w:lang w:val="en-US"/>
+              </w:rPr>
+              <w:t xml:space="preserve">string </w:t>
+            </w:r>
+            <w:proofErr w:type="spellStart"/>
+            <w:r>
+              <w:rPr>
+                <w:rFonts w:asciiTheme="majorHAnsi" w:eastAsia="Calibri" w:hAnsiTheme="majorHAnsi" w:cstheme="majorHAnsi"/>
+                <w:lang w:val="en-US"/>
+              </w:rPr>
+              <w:t>aClientSNameSer</w:t>
+            </w:r>
+            <w:proofErr w:type="spellEnd"/>
+            <w:r>
+              <w:rPr>
+                <w:rFonts w:asciiTheme="majorHAnsi" w:eastAsia="Calibri" w:hAnsiTheme="majorHAnsi" w:cstheme="majorHAnsi"/>
+                <w:lang w:val="en-US"/>
+              </w:rPr>
+              <w:t xml:space="preserve"> =</w:t>
+            </w:r>
+          </w:p>
+          <w:p>
+            <w:pPr>
+              <w:suppressAutoHyphens/>
+              <w:spacing w:line="240" w:lineRule="auto"/>
+              <w:contextualSpacing/>
+              <w:rPr>
+                <w:rFonts w:asciiTheme="majorHAnsi" w:eastAsia="Calibri" w:hAnsiTheme="majorHAnsi" w:cstheme="majorHAnsi"/>
+                <w:lang w:val="en-US"/>
+              </w:rPr>
+            </w:pPr>
+            <w:r>
+              <w:rPr>
+                <w:rFonts w:asciiTheme="majorHAnsi" w:eastAsia="Calibri" w:hAnsiTheme="majorHAnsi" w:cstheme="majorHAnsi"/>
+                <w:lang w:val="en-US"/>
+              </w:rPr>
+              <w:tab/>
+            </w:r>
+            <w:r>
+              <w:rPr>
+                <w:rFonts w:asciiTheme="majorHAnsi" w:eastAsia="Calibri" w:hAnsiTheme="majorHAnsi" w:cstheme="majorHAnsi"/>
+                <w:lang w:val="en-US"/>
+              </w:rPr>
+              <w:tab/>
+              <w:t>"  Client's Name    Service Selected (1 = Brokerage, 2 = Retirement)";</w:t>
+            </w:r>
+          </w:p>
+          <w:p>
+            <w:pPr>
+              <w:suppressAutoHyphens/>
+              <w:spacing w:line="240" w:lineRule="auto"/>
+              <w:contextualSpacing/>
+              <w:rPr>
+                <w:rFonts w:asciiTheme="majorHAnsi" w:eastAsia="Calibri" w:hAnsiTheme="majorHAnsi" w:cstheme="majorHAnsi"/>
+                <w:lang w:val="en-US"/>
+              </w:rPr>
+            </w:pPr>
+            <w:r>
+              <w:rPr>
+                <w:rFonts w:asciiTheme="majorHAnsi" w:eastAsia="Calibri" w:hAnsiTheme="majorHAnsi" w:cstheme="majorHAnsi"/>
+                <w:lang w:val="en-US"/>
+              </w:rPr>
+              <w:t>string a1 = "1. ";</w:t>
+            </w:r>
+          </w:p>
+          <w:p>
+            <w:pPr>
+              <w:suppressAutoHyphens/>
+              <w:spacing w:line="240" w:lineRule="auto"/>
+              <w:contextualSpacing/>
+              <w:rPr>
+                <w:rFonts w:asciiTheme="majorHAnsi" w:eastAsia="Calibri" w:hAnsiTheme="majorHAnsi" w:cstheme="majorHAnsi"/>
+                <w:lang w:val="en-US"/>
+              </w:rPr>
+            </w:pPr>
+            <w:r>
+              <w:rPr>
+                <w:rFonts w:asciiTheme="majorHAnsi" w:eastAsia="Calibri" w:hAnsiTheme="majorHAnsi" w:cstheme="majorHAnsi"/>
+                <w:lang w:val="en-US"/>
+              </w:rPr>
+              <w:t>string a2 = "2. ";</w:t>
+            </w:r>
+          </w:p>
+          <w:p>
+            <w:pPr>
+              <w:suppressAutoHyphens/>
+              <w:spacing w:line="240" w:lineRule="auto"/>
+              <w:contextualSpacing/>
+              <w:rPr>
+                <w:rFonts w:asciiTheme="majorHAnsi" w:eastAsia="Calibri" w:hAnsiTheme="majorHAnsi" w:cstheme="majorHAnsi"/>
+                <w:lang w:val="en-US"/>
+              </w:rPr>
+            </w:pPr>
+            <w:r>
+              <w:rPr>
+                <w:rFonts w:asciiTheme="majorHAnsi" w:eastAsia="Calibri" w:hAnsiTheme="majorHAnsi" w:cstheme="majorHAnsi"/>
+                <w:lang w:val="en-US"/>
+              </w:rPr>
+              <w:t>string a3 = "3. ";</w:t>
+            </w:r>
+          </w:p>
+          <w:p>
+            <w:pPr>
+              <w:suppressAutoHyphens/>
+              <w:spacing w:line="240" w:lineRule="auto"/>
+              <w:contextualSpacing/>
+              <w:rPr>
+                <w:rFonts w:asciiTheme="majorHAnsi" w:eastAsia="Calibri" w:hAnsiTheme="majorHAnsi" w:cstheme="majorHAnsi"/>
+                <w:lang w:val="en-US"/>
+              </w:rPr>
+            </w:pPr>
+            <w:r>
+              <w:rPr>
+                <w:rFonts w:asciiTheme="majorHAnsi" w:eastAsia="Calibri" w:hAnsiTheme="majorHAnsi" w:cstheme="majorHAnsi"/>
+                <w:lang w:val="en-US"/>
+              </w:rPr>
+              <w:t>string a4 = "4. ";</w:t>
+            </w:r>
+          </w:p>
+          <w:p>
+            <w:pPr>
+              <w:suppressAutoHyphens/>
+              <w:spacing w:line="240" w:lineRule="auto"/>
+              <w:contextualSpacing/>
+              <w:rPr>
+                <w:rFonts w:asciiTheme="majorHAnsi" w:eastAsia="Calibri" w:hAnsiTheme="majorHAnsi" w:cstheme="majorHAnsi"/>
+                <w:lang w:val="en-US"/>
+              </w:rPr>
+            </w:pPr>
+            <w:r>
+              <w:rPr>
+                <w:rFonts w:asciiTheme="majorHAnsi" w:eastAsia="Calibri" w:hAnsiTheme="majorHAnsi" w:cstheme="majorHAnsi"/>
+                <w:lang w:val="en-US"/>
+              </w:rPr>
+              <w:t>string a5 = "5. ";</w:t>
+            </w:r>
+          </w:p>
+        </w:tc>
+        <w:tc>
+          <w:tcPr>
+            <w:tcW w:w="4511" w:type="dxa"/>
+            <w:tcBorders>
+              <w:top w:val="single" w:sz="4" w:space="0" w:color="auto"/>
+              <w:left w:val="nil"/>
+              <w:bottom w:val="single" w:sz="4" w:space="0" w:color="auto"/>
+              <w:right w:val="single" w:sz="8" w:space="0" w:color="000000"/>
+            </w:tcBorders>
+            <w:shd w:val="clear" w:color="auto" w:fill="FFFFFF" w:themeFill="background1"/>
+            <w:tcMar>
+              <w:top w:w="0" w:type="dxa"/>
+              <w:left w:w="115" w:type="dxa"/>
+              <w:bottom w:w="0" w:type="dxa"/>
+              <w:right w:w="115" w:type="dxa"/>
+            </w:tcMar>
+          </w:tcPr>
+          <w:p>
+            <w:pPr>
+              <w:suppressAutoHyphens/>
+              <w:spacing w:line="240" w:lineRule="auto"/>
+              <w:contextualSpacing/>
+              <w:rPr>
+                <w:rFonts w:asciiTheme="majorHAnsi" w:eastAsia="Calibri" w:hAnsiTheme="majorHAnsi" w:cstheme="majorHAnsi"/>
+              </w:rPr>
+            </w:pPr>
+            <w:r>
+              <w:rPr>
+                <w:rFonts w:asciiTheme="majorHAnsi" w:eastAsia="Calibri" w:hAnsiTheme="majorHAnsi" w:cstheme="majorHAnsi"/>
+              </w:rPr>
+              <w:t xml:space="preserve"> </w:t>
+            </w:r>
+          </w:p>
+        </w:tc>
+      </w:tr>
+      <w:tr>
+        <w:trPr>
+          <w:tblHeader/>
+          <w:jc w:val="center"/>
+        </w:trPr>
+        <w:tc>
+          <w:tcPr>
+            <w:tcW w:w="4602" w:type="dxa"/>
+            <w:tcBorders>
+              <w:top w:val="single" w:sz="4" w:space="0" w:color="auto"/>
+              <w:left w:val="single" w:sz="4" w:space="0" w:color="auto"/>
+              <w:bottom w:val="single" w:sz="4" w:space="0" w:color="auto"/>
+              <w:right w:val="single" w:sz="4" w:space="0" w:color="auto"/>
+            </w:tcBorders>
+            <w:shd w:val="clear" w:color="auto" w:fill="FFFFFF" w:themeFill="background1"/>
+            <w:tcMar>
+              <w:top w:w="0" w:type="dxa"/>
+              <w:left w:w="115" w:type="dxa"/>
+              <w:bottom w:w="0" w:type="dxa"/>
+              <w:right w:w="115" w:type="dxa"/>
+            </w:tcMar>
+          </w:tcPr>
+          <w:p>
+            <w:pPr>
+              <w:suppressAutoHyphens/>
+              <w:spacing w:line="240" w:lineRule="auto"/>
+              <w:contextualSpacing/>
+              <w:rPr>
+                <w:rFonts w:asciiTheme="majorHAnsi" w:eastAsia="Calibri" w:hAnsiTheme="majorHAnsi" w:cstheme="majorHAnsi"/>
+                <w:lang w:val="en-US"/>
+              </w:rPr>
+            </w:pPr>
+            <w:r>
+              <w:rPr>
+                <w:rFonts w:asciiTheme="majorHAnsi" w:eastAsia="Calibri" w:hAnsiTheme="majorHAnsi" w:cstheme="majorHAnsi"/>
+                <w:lang w:val="en-US"/>
+              </w:rPr>
+              <w:lastRenderedPageBreak/>
+              <w:t xml:space="preserve">string </w:t>
+            </w:r>
+            <w:proofErr w:type="spellStart"/>
+            <w:r>
+              <w:rPr>
+                <w:rFonts w:asciiTheme="majorHAnsi" w:eastAsia="Calibri" w:hAnsiTheme="majorHAnsi" w:cstheme="majorHAnsi"/>
+                <w:lang w:val="en-US"/>
+              </w:rPr>
+              <w:t>aEnterTheNumber</w:t>
+            </w:r>
+            <w:proofErr w:type="spellEnd"/>
+            <w:r>
+              <w:rPr>
+                <w:rFonts w:asciiTheme="majorHAnsi" w:eastAsia="Calibri" w:hAnsiTheme="majorHAnsi" w:cstheme="majorHAnsi"/>
+                <w:lang w:val="en-US"/>
+              </w:rPr>
+              <w:t xml:space="preserve"> =</w:t>
+            </w:r>
+          </w:p>
+          <w:p>
+            <w:pPr>
+              <w:suppressAutoHyphens/>
+              <w:spacing w:line="240" w:lineRule="auto"/>
+              <w:contextualSpacing/>
+              <w:rPr>
+                <w:rFonts w:asciiTheme="majorHAnsi" w:eastAsia="Calibri" w:hAnsiTheme="majorHAnsi" w:cstheme="majorHAnsi"/>
+                <w:lang w:val="en-US"/>
+              </w:rPr>
+            </w:pPr>
+            <w:r>
+              <w:rPr>
+                <w:rFonts w:asciiTheme="majorHAnsi" w:eastAsia="Calibri" w:hAnsiTheme="majorHAnsi" w:cstheme="majorHAnsi"/>
+                <w:lang w:val="en-US"/>
+              </w:rPr>
+              <w:tab/>
+            </w:r>
+            <w:r>
+              <w:rPr>
+                <w:rFonts w:asciiTheme="majorHAnsi" w:eastAsia="Calibri" w:hAnsiTheme="majorHAnsi" w:cstheme="majorHAnsi"/>
+                <w:lang w:val="en-US"/>
+              </w:rPr>
+              <w:tab/>
+              <w:t>"Enter the number of the client that you wish to change";</w:t>
+            </w:r>
+          </w:p>
+          <w:p>
+            <w:pPr>
+              <w:suppressAutoHyphens/>
+              <w:spacing w:line="240" w:lineRule="auto"/>
+              <w:contextualSpacing/>
+              <w:rPr>
+                <w:rFonts w:asciiTheme="majorHAnsi" w:eastAsia="Calibri" w:hAnsiTheme="majorHAnsi" w:cstheme="majorHAnsi"/>
+                <w:lang w:val="en-US"/>
+              </w:rPr>
+            </w:pPr>
+            <w:r>
+              <w:rPr>
+                <w:rFonts w:asciiTheme="majorHAnsi" w:eastAsia="Calibri" w:hAnsiTheme="majorHAnsi" w:cstheme="majorHAnsi"/>
+                <w:lang w:val="en-US"/>
+              </w:rPr>
+              <w:t xml:space="preserve">string </w:t>
+            </w:r>
+            <w:proofErr w:type="spellStart"/>
+            <w:r>
+              <w:rPr>
+                <w:rFonts w:asciiTheme="majorHAnsi" w:eastAsia="Calibri" w:hAnsiTheme="majorHAnsi" w:cstheme="majorHAnsi"/>
+                <w:lang w:val="en-US"/>
+              </w:rPr>
+              <w:t>aPleaseEnterThe</w:t>
+            </w:r>
+            <w:proofErr w:type="spellEnd"/>
+            <w:r>
+              <w:rPr>
+                <w:rFonts w:asciiTheme="majorHAnsi" w:eastAsia="Calibri" w:hAnsiTheme="majorHAnsi" w:cstheme="majorHAnsi"/>
+                <w:lang w:val="en-US"/>
+              </w:rPr>
+              <w:t xml:space="preserve"> =</w:t>
+            </w:r>
+          </w:p>
+          <w:p>
+            <w:pPr>
+              <w:suppressAutoHyphens/>
+              <w:spacing w:line="240" w:lineRule="auto"/>
+              <w:contextualSpacing/>
+              <w:rPr>
+                <w:rFonts w:asciiTheme="majorHAnsi" w:eastAsia="Calibri" w:hAnsiTheme="majorHAnsi" w:cstheme="majorHAnsi"/>
+                <w:lang w:val="en-US"/>
+              </w:rPr>
+            </w:pPr>
+            <w:r>
+              <w:rPr>
+                <w:rFonts w:asciiTheme="majorHAnsi" w:eastAsia="Calibri" w:hAnsiTheme="majorHAnsi" w:cstheme="majorHAnsi"/>
+                <w:lang w:val="en-US"/>
+              </w:rPr>
+              <w:tab/>
+            </w:r>
+            <w:r>
+              <w:rPr>
+                <w:rFonts w:asciiTheme="majorHAnsi" w:eastAsia="Calibri" w:hAnsiTheme="majorHAnsi" w:cstheme="majorHAnsi"/>
+                <w:lang w:val="en-US"/>
+              </w:rPr>
+              <w:tab/>
+              <w:t>"Please enter the client's new service choice (1 = Brokerage. 2 = Retirement)";</w:t>
+            </w:r>
+          </w:p>
+          <w:p>
+            <w:pPr>
+              <w:suppressAutoHyphens/>
+              <w:spacing w:line="240" w:lineRule="auto"/>
+              <w:contextualSpacing/>
+              <w:rPr>
+                <w:rFonts w:asciiTheme="majorHAnsi" w:eastAsia="Calibri" w:hAnsiTheme="majorHAnsi" w:cstheme="majorHAnsi"/>
+                <w:lang w:val="en-US"/>
+              </w:rPr>
+            </w:pPr>
+            <w:r>
+              <w:rPr>
+                <w:rFonts w:asciiTheme="majorHAnsi" w:eastAsia="Calibri" w:hAnsiTheme="majorHAnsi" w:cstheme="majorHAnsi"/>
+                <w:lang w:val="en-US"/>
+              </w:rPr>
+              <w:t xml:space="preserve">string </w:t>
+            </w:r>
+            <w:proofErr w:type="spellStart"/>
+            <w:r>
+              <w:rPr>
+                <w:rFonts w:asciiTheme="majorHAnsi" w:eastAsia="Calibri" w:hAnsiTheme="majorHAnsi" w:cstheme="majorHAnsi"/>
+                <w:lang w:val="en-US"/>
+              </w:rPr>
+              <w:t>aSelected</w:t>
+            </w:r>
+            <w:proofErr w:type="spellEnd"/>
+            <w:r>
+              <w:rPr>
+                <w:rFonts w:asciiTheme="majorHAnsi" w:eastAsia="Calibri" w:hAnsiTheme="majorHAnsi" w:cstheme="majorHAnsi"/>
+                <w:lang w:val="en-US"/>
+              </w:rPr>
+              <w:t xml:space="preserve"> = " selected option ";</w:t>
+            </w:r>
+          </w:p>
+          <w:p>
+            <w:pPr>
+              <w:suppressAutoHyphens/>
+              <w:spacing w:line="240" w:lineRule="auto"/>
+              <w:contextualSpacing/>
+              <w:rPr>
+                <w:rFonts w:asciiTheme="majorHAnsi" w:eastAsia="Calibri" w:hAnsiTheme="majorHAnsi" w:cstheme="majorHAnsi"/>
+                <w:lang w:val="en-US"/>
+              </w:rPr>
+            </w:pPr>
+            <w:r>
+              <w:rPr>
+                <w:rFonts w:asciiTheme="majorHAnsi" w:eastAsia="Calibri" w:hAnsiTheme="majorHAnsi" w:cstheme="majorHAnsi"/>
+                <w:lang w:val="en-US"/>
+              </w:rPr>
+              <w:t>string name1 = "Bob Jones";</w:t>
+            </w:r>
+          </w:p>
+          <w:p>
+            <w:pPr>
+              <w:suppressAutoHyphens/>
+              <w:spacing w:line="240" w:lineRule="auto"/>
+              <w:contextualSpacing/>
+              <w:rPr>
+                <w:rFonts w:asciiTheme="majorHAnsi" w:eastAsia="Calibri" w:hAnsiTheme="majorHAnsi" w:cstheme="majorHAnsi"/>
+                <w:lang w:val="en-US"/>
+              </w:rPr>
+            </w:pPr>
+            <w:r>
+              <w:rPr>
+                <w:rFonts w:asciiTheme="majorHAnsi" w:eastAsia="Calibri" w:hAnsiTheme="majorHAnsi" w:cstheme="majorHAnsi"/>
+                <w:lang w:val="en-US"/>
+              </w:rPr>
+              <w:t>string name2 = "Sarah Davis";</w:t>
+            </w:r>
+          </w:p>
+          <w:p>
+            <w:pPr>
+              <w:suppressAutoHyphens/>
+              <w:spacing w:line="240" w:lineRule="auto"/>
+              <w:contextualSpacing/>
+              <w:rPr>
+                <w:rFonts w:asciiTheme="majorHAnsi" w:eastAsia="Calibri" w:hAnsiTheme="majorHAnsi" w:cstheme="majorHAnsi"/>
+                <w:lang w:val="en-US"/>
+              </w:rPr>
+            </w:pPr>
+            <w:r>
+              <w:rPr>
+                <w:rFonts w:asciiTheme="majorHAnsi" w:eastAsia="Calibri" w:hAnsiTheme="majorHAnsi" w:cstheme="majorHAnsi"/>
+                <w:lang w:val="en-US"/>
+              </w:rPr>
+              <w:t>string name3 = "Amy Friendly";</w:t>
+            </w:r>
+          </w:p>
+          <w:p>
+            <w:pPr>
+              <w:suppressAutoHyphens/>
+              <w:spacing w:line="240" w:lineRule="auto"/>
+              <w:contextualSpacing/>
+              <w:rPr>
+                <w:rFonts w:asciiTheme="majorHAnsi" w:eastAsia="Calibri" w:hAnsiTheme="majorHAnsi" w:cstheme="majorHAnsi"/>
+                <w:lang w:val="en-US"/>
+              </w:rPr>
+            </w:pPr>
+            <w:r>
+              <w:rPr>
+                <w:rFonts w:asciiTheme="majorHAnsi" w:eastAsia="Calibri" w:hAnsiTheme="majorHAnsi" w:cstheme="majorHAnsi"/>
+                <w:lang w:val="en-US"/>
+              </w:rPr>
+              <w:t>string name4 = "Johnny Smith";</w:t>
+            </w:r>
+          </w:p>
+          <w:p>
+            <w:pPr>
+              <w:suppressAutoHyphens/>
+              <w:spacing w:line="240" w:lineRule="auto"/>
+              <w:contextualSpacing/>
+              <w:rPr>
+                <w:rFonts w:asciiTheme="majorHAnsi" w:eastAsia="Calibri" w:hAnsiTheme="majorHAnsi" w:cstheme="majorHAnsi"/>
+              </w:rPr>
+            </w:pPr>
+            <w:r>
+              <w:rPr>
+                <w:rFonts w:asciiTheme="majorHAnsi" w:eastAsia="Calibri" w:hAnsiTheme="majorHAnsi" w:cstheme="majorHAnsi"/>
+                <w:lang w:val="en-US"/>
+              </w:rPr>
+              <w:t>string name5 = "Carol Spears";</w:t>
+            </w:r>
+          </w:p>
+        </w:tc>
+        <w:tc>
+          <w:tcPr>
+            <w:tcW w:w="4511" w:type="dxa"/>
+            <w:tcBorders>
+              <w:top w:val="single" w:sz="4" w:space="0" w:color="auto"/>
+              <w:left w:val="single" w:sz="4" w:space="0" w:color="auto"/>
+              <w:bottom w:val="single" w:sz="4" w:space="0" w:color="auto"/>
+              <w:right w:val="single" w:sz="4" w:space="0" w:color="auto"/>
+            </w:tcBorders>
+            <w:shd w:val="clear" w:color="auto" w:fill="FFFFFF" w:themeFill="background1"/>
+            <w:tcMar>
+              <w:top w:w="0" w:type="dxa"/>
+              <w:left w:w="115" w:type="dxa"/>
+              <w:bottom w:w="0" w:type="dxa"/>
+              <w:right w:w="115" w:type="dxa"/>
+            </w:tcMar>
+          </w:tcPr>
+          <w:p>
+            <w:pPr>
+              <w:suppressAutoHyphens/>
+              <w:spacing w:line="240" w:lineRule="auto"/>
+              <w:ind w:right="-45"/>
+              <w:contextualSpacing/>
+              <w:rPr>
+                <w:rFonts w:asciiTheme="majorHAnsi" w:eastAsia="Calibri" w:hAnsiTheme="majorHAnsi" w:cstheme="majorHAnsi"/>
+              </w:rPr>
+            </w:pPr>
+            <w:r>
+              <w:rPr>
+                <w:rFonts w:asciiTheme="majorHAnsi" w:eastAsia="Calibri" w:hAnsiTheme="majorHAnsi" w:cstheme="majorHAnsi"/>
+              </w:rPr>
+              <w:t xml:space="preserve"> </w:t>
+            </w:r>
+          </w:p>
+        </w:tc>
+      </w:tr>
+      <w:tr>
+        <w:trPr>
+          <w:tblHeader/>
+          <w:jc w:val="center"/>
+        </w:trPr>
+        <w:tc>
+          <w:tcPr>
+            <w:tcW w:w="4602" w:type="dxa"/>
             <w:tcBorders>
               <w:top w:val="single" w:sz="4" w:space="0" w:color="auto"/>
               <w:left w:val="single" w:sz="8" w:space="0" w:color="000000"/>
@@ -209,23 +1117,432 @@
             <w:pPr>
               <w:suppressAutoHyphens/>
               <w:spacing w:line="240" w:lineRule="auto"/>
-              <w:ind w:left="740"/>
-              <w:contextualSpacing/>
-              <w:rPr>
-                <w:rFonts w:asciiTheme="majorHAnsi" w:eastAsia="Calibri" w:hAnsiTheme="majorHAnsi" w:cstheme="majorHAnsi"/>
-              </w:rPr>
-            </w:pPr>
-            <w:r>
-              <w:rPr>
-                <w:rFonts w:asciiTheme="majorHAnsi" w:eastAsia="Calibri" w:hAnsiTheme="majorHAnsi" w:cstheme="majorHAnsi"/>
-              </w:rPr>
-              <w:t xml:space="preserve"> </w:t>
+              <w:contextualSpacing/>
+              <w:rPr>
+                <w:rFonts w:asciiTheme="majorHAnsi" w:eastAsia="Calibri" w:hAnsiTheme="majorHAnsi" w:cstheme="majorHAnsi"/>
+                <w:lang w:val="en-US"/>
+              </w:rPr>
+            </w:pPr>
+            <w:r>
+              <w:rPr>
+                <w:rFonts w:asciiTheme="majorHAnsi" w:eastAsia="Calibri" w:hAnsiTheme="majorHAnsi" w:cstheme="majorHAnsi"/>
+                <w:lang w:val="en-US"/>
+              </w:rPr>
+              <w:t>int num1 = 1;</w:t>
+            </w:r>
+          </w:p>
+          <w:p>
+            <w:pPr>
+              <w:suppressAutoHyphens/>
+              <w:spacing w:line="240" w:lineRule="auto"/>
+              <w:contextualSpacing/>
+              <w:rPr>
+                <w:rFonts w:asciiTheme="majorHAnsi" w:eastAsia="Calibri" w:hAnsiTheme="majorHAnsi" w:cstheme="majorHAnsi"/>
+                <w:lang w:val="en-US"/>
+              </w:rPr>
+            </w:pPr>
+            <w:r>
+              <w:rPr>
+                <w:rFonts w:asciiTheme="majorHAnsi" w:eastAsia="Calibri" w:hAnsiTheme="majorHAnsi" w:cstheme="majorHAnsi"/>
+                <w:lang w:val="en-US"/>
+              </w:rPr>
+              <w:t>int num2 = 2;</w:t>
+            </w:r>
+          </w:p>
+          <w:p>
+            <w:pPr>
+              <w:suppressAutoHyphens/>
+              <w:spacing w:line="240" w:lineRule="auto"/>
+              <w:contextualSpacing/>
+              <w:rPr>
+                <w:rFonts w:asciiTheme="majorHAnsi" w:eastAsia="Calibri" w:hAnsiTheme="majorHAnsi" w:cstheme="majorHAnsi"/>
+                <w:lang w:val="en-US"/>
+              </w:rPr>
+            </w:pPr>
+            <w:r>
+              <w:rPr>
+                <w:rFonts w:asciiTheme="majorHAnsi" w:eastAsia="Calibri" w:hAnsiTheme="majorHAnsi" w:cstheme="majorHAnsi"/>
+                <w:lang w:val="en-US"/>
+              </w:rPr>
+              <w:t>int num3 = 1;</w:t>
+            </w:r>
+          </w:p>
+          <w:p>
+            <w:pPr>
+              <w:suppressAutoHyphens/>
+              <w:spacing w:line="240" w:lineRule="auto"/>
+              <w:contextualSpacing/>
+              <w:rPr>
+                <w:rFonts w:asciiTheme="majorHAnsi" w:eastAsia="Calibri" w:hAnsiTheme="majorHAnsi" w:cstheme="majorHAnsi"/>
+                <w:lang w:val="en-US"/>
+              </w:rPr>
+            </w:pPr>
+            <w:r>
+              <w:rPr>
+                <w:rFonts w:asciiTheme="majorHAnsi" w:eastAsia="Calibri" w:hAnsiTheme="majorHAnsi" w:cstheme="majorHAnsi"/>
+                <w:lang w:val="en-US"/>
+              </w:rPr>
+              <w:t>int num4 = 1;</w:t>
+            </w:r>
+          </w:p>
+          <w:p>
+            <w:pPr>
+              <w:suppressAutoHyphens/>
+              <w:spacing w:line="240" w:lineRule="auto"/>
+              <w:contextualSpacing/>
+              <w:rPr>
+                <w:rFonts w:asciiTheme="majorHAnsi" w:eastAsia="Calibri" w:hAnsiTheme="majorHAnsi" w:cstheme="majorHAnsi"/>
+                <w:lang w:val="en-US"/>
+              </w:rPr>
+            </w:pPr>
+            <w:r>
+              <w:rPr>
+                <w:rFonts w:asciiTheme="majorHAnsi" w:eastAsia="Calibri" w:hAnsiTheme="majorHAnsi" w:cstheme="majorHAnsi"/>
+                <w:lang w:val="en-US"/>
+              </w:rPr>
+              <w:t>int num5 = 2;</w:t>
+            </w:r>
+          </w:p>
+          <w:p>
+            <w:pPr>
+              <w:suppressAutoHyphens/>
+              <w:spacing w:line="240" w:lineRule="auto"/>
+              <w:contextualSpacing/>
+              <w:rPr>
+                <w:rFonts w:asciiTheme="majorHAnsi" w:eastAsia="Calibri" w:hAnsiTheme="majorHAnsi" w:cstheme="majorHAnsi"/>
+                <w:lang w:val="en-US"/>
+              </w:rPr>
+            </w:pPr>
+          </w:p>
+          <w:p>
+            <w:pPr>
+              <w:suppressAutoHyphens/>
+              <w:spacing w:line="240" w:lineRule="auto"/>
+              <w:contextualSpacing/>
+              <w:rPr>
+                <w:rFonts w:asciiTheme="majorHAnsi" w:eastAsia="Calibri" w:hAnsiTheme="majorHAnsi" w:cstheme="majorHAnsi"/>
+                <w:lang w:val="en-US"/>
+              </w:rPr>
+            </w:pPr>
+            <w:r>
+              <w:rPr>
+                <w:rFonts w:asciiTheme="majorHAnsi" w:eastAsia="Calibri" w:hAnsiTheme="majorHAnsi" w:cstheme="majorHAnsi"/>
+                <w:lang w:val="en-US"/>
+              </w:rPr>
+              <w:t xml:space="preserve">int </w:t>
+            </w:r>
+            <w:proofErr w:type="spellStart"/>
+            <w:r>
+              <w:rPr>
+                <w:rFonts w:asciiTheme="majorHAnsi" w:eastAsia="Calibri" w:hAnsiTheme="majorHAnsi" w:cstheme="majorHAnsi"/>
+                <w:lang w:val="en-US"/>
+              </w:rPr>
+              <w:t>CheckUserPermission</w:t>
+            </w:r>
+            <w:proofErr w:type="spellEnd"/>
+            <w:r>
+              <w:rPr>
+                <w:rFonts w:asciiTheme="majorHAnsi" w:eastAsia="Calibri" w:hAnsiTheme="majorHAnsi" w:cstheme="majorHAnsi"/>
+                <w:lang w:val="en-US"/>
+              </w:rPr>
+              <w:t>(void) {</w:t>
+            </w:r>
+          </w:p>
+          <w:p>
+            <w:pPr>
+              <w:suppressAutoHyphens/>
+              <w:spacing w:line="240" w:lineRule="auto"/>
+              <w:contextualSpacing/>
+              <w:rPr>
+                <w:rFonts w:asciiTheme="majorHAnsi" w:eastAsia="Calibri" w:hAnsiTheme="majorHAnsi" w:cstheme="majorHAnsi"/>
+                <w:lang w:val="en-US"/>
+              </w:rPr>
+            </w:pPr>
+          </w:p>
+          <w:p>
+            <w:pPr>
+              <w:suppressAutoHyphens/>
+              <w:spacing w:line="240" w:lineRule="auto"/>
+              <w:contextualSpacing/>
+              <w:rPr>
+                <w:rFonts w:asciiTheme="majorHAnsi" w:eastAsia="Calibri" w:hAnsiTheme="majorHAnsi" w:cstheme="majorHAnsi"/>
+                <w:lang w:val="en-US"/>
+              </w:rPr>
+            </w:pPr>
+            <w:r>
+              <w:rPr>
+                <w:rFonts w:asciiTheme="majorHAnsi" w:eastAsia="Calibri" w:hAnsiTheme="majorHAnsi" w:cstheme="majorHAnsi"/>
+                <w:lang w:val="en-US"/>
+              </w:rPr>
+              <w:t>string str, pass;</w:t>
+            </w:r>
+          </w:p>
+          <w:p>
+            <w:pPr>
+              <w:suppressAutoHyphens/>
+              <w:spacing w:line="240" w:lineRule="auto"/>
+              <w:contextualSpacing/>
+              <w:rPr>
+                <w:rFonts w:asciiTheme="majorHAnsi" w:eastAsia="Calibri" w:hAnsiTheme="majorHAnsi" w:cstheme="majorHAnsi"/>
+                <w:lang w:val="en-US"/>
+              </w:rPr>
+            </w:pPr>
+            <w:proofErr w:type="spellStart"/>
+            <w:r>
+              <w:rPr>
+                <w:rFonts w:asciiTheme="majorHAnsi" w:eastAsia="Calibri" w:hAnsiTheme="majorHAnsi" w:cstheme="majorHAnsi"/>
+                <w:lang w:val="en-US"/>
+              </w:rPr>
+              <w:t>cout</w:t>
+            </w:r>
+            <w:proofErr w:type="spellEnd"/>
+            <w:r>
+              <w:rPr>
+                <w:rFonts w:asciiTheme="majorHAnsi" w:eastAsia="Calibri" w:hAnsiTheme="majorHAnsi" w:cstheme="majorHAnsi"/>
+                <w:lang w:val="en-US"/>
+              </w:rPr>
+              <w:t xml:space="preserve"> &lt;&lt; </w:t>
+            </w:r>
+            <w:proofErr w:type="spellStart"/>
+            <w:r>
+              <w:rPr>
+                <w:rFonts w:asciiTheme="majorHAnsi" w:eastAsia="Calibri" w:hAnsiTheme="majorHAnsi" w:cstheme="majorHAnsi"/>
+                <w:lang w:val="en-US"/>
+              </w:rPr>
+              <w:t>aEnterYourUsern</w:t>
+            </w:r>
+            <w:proofErr w:type="spellEnd"/>
+            <w:r>
+              <w:rPr>
+                <w:rFonts w:asciiTheme="majorHAnsi" w:eastAsia="Calibri" w:hAnsiTheme="majorHAnsi" w:cstheme="majorHAnsi"/>
+                <w:lang w:val="en-US"/>
+              </w:rPr>
+              <w:t xml:space="preserve"> &lt;&lt; </w:t>
+            </w:r>
+            <w:proofErr w:type="spellStart"/>
+            <w:r>
+              <w:rPr>
+                <w:rFonts w:asciiTheme="majorHAnsi" w:eastAsia="Calibri" w:hAnsiTheme="majorHAnsi" w:cstheme="majorHAnsi"/>
+                <w:lang w:val="en-US"/>
+              </w:rPr>
+              <w:t>endl</w:t>
+            </w:r>
+            <w:proofErr w:type="spellEnd"/>
+            <w:r>
+              <w:rPr>
+                <w:rFonts w:asciiTheme="majorHAnsi" w:eastAsia="Calibri" w:hAnsiTheme="majorHAnsi" w:cstheme="majorHAnsi"/>
+                <w:lang w:val="en-US"/>
+              </w:rPr>
+              <w:t>;</w:t>
+            </w:r>
+          </w:p>
+          <w:p>
+            <w:pPr>
+              <w:suppressAutoHyphens/>
+              <w:spacing w:line="240" w:lineRule="auto"/>
+              <w:contextualSpacing/>
+              <w:rPr>
+                <w:rFonts w:asciiTheme="majorHAnsi" w:eastAsia="Calibri" w:hAnsiTheme="majorHAnsi" w:cstheme="majorHAnsi"/>
+                <w:lang w:val="en-US"/>
+              </w:rPr>
+            </w:pPr>
+            <w:proofErr w:type="spellStart"/>
+            <w:r>
+              <w:rPr>
+                <w:rFonts w:asciiTheme="majorHAnsi" w:eastAsia="Calibri" w:hAnsiTheme="majorHAnsi" w:cstheme="majorHAnsi"/>
+                <w:lang w:val="en-US"/>
+              </w:rPr>
+              <w:t>cin</w:t>
+            </w:r>
+            <w:proofErr w:type="spellEnd"/>
+            <w:r>
+              <w:rPr>
+                <w:rFonts w:asciiTheme="majorHAnsi" w:eastAsia="Calibri" w:hAnsiTheme="majorHAnsi" w:cstheme="majorHAnsi"/>
+                <w:lang w:val="en-US"/>
+              </w:rPr>
+              <w:t xml:space="preserve"> &gt;&gt; str;</w:t>
+            </w:r>
+          </w:p>
+          <w:p>
+            <w:pPr>
+              <w:suppressAutoHyphens/>
+              <w:spacing w:line="240" w:lineRule="auto"/>
+              <w:contextualSpacing/>
+              <w:rPr>
+                <w:rFonts w:asciiTheme="majorHAnsi" w:eastAsia="Calibri" w:hAnsiTheme="majorHAnsi" w:cstheme="majorHAnsi"/>
+                <w:lang w:val="en-US"/>
+              </w:rPr>
+            </w:pPr>
+            <w:proofErr w:type="spellStart"/>
+            <w:r>
+              <w:rPr>
+                <w:rFonts w:asciiTheme="majorHAnsi" w:eastAsia="Calibri" w:hAnsiTheme="majorHAnsi" w:cstheme="majorHAnsi"/>
+                <w:lang w:val="en-US"/>
+              </w:rPr>
+              <w:t>cout</w:t>
+            </w:r>
+            <w:proofErr w:type="spellEnd"/>
+            <w:r>
+              <w:rPr>
+                <w:rFonts w:asciiTheme="majorHAnsi" w:eastAsia="Calibri" w:hAnsiTheme="majorHAnsi" w:cstheme="majorHAnsi"/>
+                <w:lang w:val="en-US"/>
+              </w:rPr>
+              <w:t xml:space="preserve"> &lt;&lt; </w:t>
+            </w:r>
+            <w:proofErr w:type="spellStart"/>
+            <w:r>
+              <w:rPr>
+                <w:rFonts w:asciiTheme="majorHAnsi" w:eastAsia="Calibri" w:hAnsiTheme="majorHAnsi" w:cstheme="majorHAnsi"/>
+                <w:lang w:val="en-US"/>
+              </w:rPr>
+              <w:t>aEnterYourPassw</w:t>
+            </w:r>
+            <w:proofErr w:type="spellEnd"/>
+            <w:r>
+              <w:rPr>
+                <w:rFonts w:asciiTheme="majorHAnsi" w:eastAsia="Calibri" w:hAnsiTheme="majorHAnsi" w:cstheme="majorHAnsi"/>
+                <w:lang w:val="en-US"/>
+              </w:rPr>
+              <w:t xml:space="preserve"> &lt;&lt; </w:t>
+            </w:r>
+            <w:proofErr w:type="spellStart"/>
+            <w:r>
+              <w:rPr>
+                <w:rFonts w:asciiTheme="majorHAnsi" w:eastAsia="Calibri" w:hAnsiTheme="majorHAnsi" w:cstheme="majorHAnsi"/>
+                <w:lang w:val="en-US"/>
+              </w:rPr>
+              <w:t>endl</w:t>
+            </w:r>
+            <w:proofErr w:type="spellEnd"/>
+            <w:r>
+              <w:rPr>
+                <w:rFonts w:asciiTheme="majorHAnsi" w:eastAsia="Calibri" w:hAnsiTheme="majorHAnsi" w:cstheme="majorHAnsi"/>
+                <w:lang w:val="en-US"/>
+              </w:rPr>
+              <w:t>;</w:t>
+            </w:r>
+          </w:p>
+          <w:p>
+            <w:pPr>
+              <w:suppressAutoHyphens/>
+              <w:spacing w:line="240" w:lineRule="auto"/>
+              <w:contextualSpacing/>
+              <w:rPr>
+                <w:rFonts w:asciiTheme="majorHAnsi" w:eastAsia="Calibri" w:hAnsiTheme="majorHAnsi" w:cstheme="majorHAnsi"/>
+                <w:lang w:val="en-US"/>
+              </w:rPr>
+            </w:pPr>
+            <w:proofErr w:type="spellStart"/>
+            <w:r>
+              <w:rPr>
+                <w:rFonts w:asciiTheme="majorHAnsi" w:eastAsia="Calibri" w:hAnsiTheme="majorHAnsi" w:cstheme="majorHAnsi"/>
+                <w:lang w:val="en-US"/>
+              </w:rPr>
+              <w:t>cin</w:t>
+            </w:r>
+            <w:proofErr w:type="spellEnd"/>
+            <w:r>
+              <w:rPr>
+                <w:rFonts w:asciiTheme="majorHAnsi" w:eastAsia="Calibri" w:hAnsiTheme="majorHAnsi" w:cstheme="majorHAnsi"/>
+                <w:lang w:val="en-US"/>
+              </w:rPr>
+              <w:t xml:space="preserve"> &gt;&gt; pass;</w:t>
+            </w:r>
+          </w:p>
+          <w:p>
+            <w:pPr>
+              <w:suppressAutoHyphens/>
+              <w:spacing w:line="240" w:lineRule="auto"/>
+              <w:contextualSpacing/>
+              <w:rPr>
+                <w:rFonts w:asciiTheme="majorHAnsi" w:eastAsia="Calibri" w:hAnsiTheme="majorHAnsi" w:cstheme="majorHAnsi"/>
+                <w:lang w:val="en-US"/>
+              </w:rPr>
+            </w:pPr>
+            <w:r>
+              <w:rPr>
+                <w:rFonts w:asciiTheme="majorHAnsi" w:eastAsia="Calibri" w:hAnsiTheme="majorHAnsi" w:cstheme="majorHAnsi"/>
+                <w:lang w:val="en-US"/>
+              </w:rPr>
+              <w:t>if (pass == a123) {</w:t>
+            </w:r>
+          </w:p>
+          <w:p>
+            <w:pPr>
+              <w:suppressAutoHyphens/>
+              <w:spacing w:line="240" w:lineRule="auto"/>
+              <w:contextualSpacing/>
+              <w:rPr>
+                <w:rFonts w:asciiTheme="majorHAnsi" w:eastAsia="Calibri" w:hAnsiTheme="majorHAnsi" w:cstheme="majorHAnsi"/>
+                <w:lang w:val="en-US"/>
+              </w:rPr>
+            </w:pPr>
+            <w:r>
+              <w:rPr>
+                <w:rFonts w:asciiTheme="majorHAnsi" w:eastAsia="Calibri" w:hAnsiTheme="majorHAnsi" w:cstheme="majorHAnsi"/>
+                <w:lang w:val="en-US"/>
+              </w:rPr>
+              <w:tab/>
+              <w:t>return 1;</w:t>
+            </w:r>
+          </w:p>
+          <w:p>
+            <w:pPr>
+              <w:suppressAutoHyphens/>
+              <w:spacing w:line="240" w:lineRule="auto"/>
+              <w:contextualSpacing/>
+              <w:rPr>
+                <w:rFonts w:asciiTheme="majorHAnsi" w:eastAsia="Calibri" w:hAnsiTheme="majorHAnsi" w:cstheme="majorHAnsi"/>
+                <w:lang w:val="en-US"/>
+              </w:rPr>
+            </w:pPr>
+            <w:r>
+              <w:rPr>
+                <w:rFonts w:asciiTheme="majorHAnsi" w:eastAsia="Calibri" w:hAnsiTheme="majorHAnsi" w:cstheme="majorHAnsi"/>
+                <w:lang w:val="en-US"/>
+              </w:rPr>
+              <w:t>}</w:t>
+            </w:r>
+          </w:p>
+          <w:p>
+            <w:pPr>
+              <w:suppressAutoHyphens/>
+              <w:spacing w:line="240" w:lineRule="auto"/>
+              <w:contextualSpacing/>
+              <w:rPr>
+                <w:rFonts w:asciiTheme="majorHAnsi" w:eastAsia="Calibri" w:hAnsiTheme="majorHAnsi" w:cstheme="majorHAnsi"/>
+                <w:lang w:val="en-US"/>
+              </w:rPr>
+            </w:pPr>
+            <w:r>
+              <w:rPr>
+                <w:rFonts w:asciiTheme="majorHAnsi" w:eastAsia="Calibri" w:hAnsiTheme="majorHAnsi" w:cstheme="majorHAnsi"/>
+                <w:lang w:val="en-US"/>
+              </w:rPr>
+              <w:t>return 2;</w:t>
+            </w:r>
+          </w:p>
+          <w:p>
+            <w:pPr>
+              <w:suppressAutoHyphens/>
+              <w:spacing w:line="240" w:lineRule="auto"/>
+              <w:contextualSpacing/>
+              <w:rPr>
+                <w:rFonts w:asciiTheme="majorHAnsi" w:eastAsia="Calibri" w:hAnsiTheme="majorHAnsi" w:cstheme="majorHAnsi"/>
+              </w:rPr>
+            </w:pPr>
+            <w:r>
+              <w:rPr>
+                <w:rFonts w:asciiTheme="majorHAnsi" w:eastAsia="Calibri" w:hAnsiTheme="majorHAnsi" w:cstheme="majorHAnsi"/>
+                <w:lang w:val="en-US"/>
+              </w:rPr>
+              <w:t>}</w:t>
             </w:r>
           </w:p>
         </w:tc>
         <w:tc>
           <w:tcPr>
-            <w:tcW w:w="3903" w:type="dxa"/>
+            <w:tcW w:w="4511" w:type="dxa"/>
             <w:tcBorders>
               <w:top w:val="single" w:sz="4" w:space="0" w:color="auto"/>
               <w:left w:val="nil"/>
@@ -244,16 +1561,47 @@
             <w:pPr>
               <w:suppressAutoHyphens/>
               <w:spacing w:line="240" w:lineRule="auto"/>
-              <w:contextualSpacing/>
-              <w:rPr>
-                <w:rFonts w:asciiTheme="majorHAnsi" w:eastAsia="Calibri" w:hAnsiTheme="majorHAnsi" w:cstheme="majorHAnsi"/>
-              </w:rPr>
-            </w:pPr>
-            <w:r>
-              <w:rPr>
-                <w:rFonts w:asciiTheme="majorHAnsi" w:eastAsia="Calibri" w:hAnsiTheme="majorHAnsi" w:cstheme="majorHAnsi"/>
-              </w:rPr>
-              <w:t xml:space="preserve"> </w:t>
+              <w:ind w:right="-45"/>
+              <w:contextualSpacing/>
+              <w:rPr>
+                <w:rFonts w:asciiTheme="majorHAnsi" w:eastAsia="Calibri" w:hAnsiTheme="majorHAnsi" w:cstheme="majorHAnsi"/>
+              </w:rPr>
+            </w:pPr>
+            <w:r>
+              <w:rPr>
+                <w:rFonts w:asciiTheme="majorHAnsi" w:eastAsia="Calibri" w:hAnsiTheme="majorHAnsi" w:cstheme="majorHAnsi"/>
+              </w:rPr>
+              <w:t xml:space="preserve">There is no check for Username, therefore it’s open for anyone </w:t>
+            </w:r>
+            <w:r>
+              <w:rPr>
+                <w:rFonts w:asciiTheme="majorHAnsi" w:eastAsia="Calibri" w:hAnsiTheme="majorHAnsi" w:cstheme="majorHAnsi"/>
+              </w:rPr>
+              <w:t>if</w:t>
+            </w:r>
+            <w:r>
+              <w:rPr>
+                <w:rFonts w:asciiTheme="majorHAnsi" w:eastAsia="Calibri" w:hAnsiTheme="majorHAnsi" w:cstheme="majorHAnsi"/>
+              </w:rPr>
+              <w:t xml:space="preserve"> the password is correct.</w:t>
+            </w:r>
+            <w:r>
+              <w:rPr>
+                <w:rFonts w:asciiTheme="majorHAnsi" w:eastAsia="Calibri" w:hAnsiTheme="majorHAnsi" w:cstheme="majorHAnsi"/>
+              </w:rPr>
+              <w:t xml:space="preserve"> Invalid access</w:t>
+            </w:r>
+            <w:r>
+              <w:rPr>
+                <w:rFonts w:asciiTheme="majorHAnsi" w:eastAsia="Calibri" w:hAnsiTheme="majorHAnsi" w:cstheme="majorHAnsi"/>
+              </w:rPr>
+              <w:t xml:space="preserve">, </w:t>
+            </w:r>
+            <w:r>
+              <w:rPr>
+                <w:rFonts w:asciiTheme="majorHAnsi" w:eastAsia="Calibri" w:hAnsiTheme="majorHAnsi" w:cstheme="majorHAnsi"/>
+              </w:rPr>
+              <w:t>need to deploy Role base access control to prevent un-authorized access.</w:t>
             </w:r>
           </w:p>
         </w:tc>
@@ -265,7 +1613,7 @@
         </w:trPr>
         <w:tc>
           <w:tcPr>
-            <w:tcW w:w="4107" w:type="dxa"/>
+            <w:tcW w:w="4602" w:type="dxa"/>
             <w:tcBorders>
               <w:top w:val="nil"/>
               <w:left w:val="single" w:sz="8" w:space="0" w:color="000000"/>
@@ -284,23 +1632,417 @@
             <w:pPr>
               <w:suppressAutoHyphens/>
               <w:spacing w:line="240" w:lineRule="auto"/>
-              <w:ind w:left="740"/>
-              <w:contextualSpacing/>
-              <w:rPr>
-                <w:rFonts w:asciiTheme="majorHAnsi" w:eastAsia="Calibri" w:hAnsiTheme="majorHAnsi" w:cstheme="majorHAnsi"/>
-              </w:rPr>
-            </w:pPr>
-            <w:r>
-              <w:rPr>
-                <w:rFonts w:asciiTheme="majorHAnsi" w:eastAsia="Calibri" w:hAnsiTheme="majorHAnsi" w:cstheme="majorHAnsi"/>
-              </w:rPr>
-              <w:t xml:space="preserve"> </w:t>
+              <w:contextualSpacing/>
+              <w:rPr>
+                <w:rFonts w:asciiTheme="majorHAnsi" w:eastAsia="Calibri" w:hAnsiTheme="majorHAnsi" w:cstheme="majorHAnsi"/>
+                <w:lang w:val="en-US"/>
+              </w:rPr>
+            </w:pPr>
+            <w:r>
+              <w:rPr>
+                <w:rFonts w:asciiTheme="majorHAnsi" w:eastAsia="Calibri" w:hAnsiTheme="majorHAnsi" w:cstheme="majorHAnsi"/>
+                <w:lang w:val="en-US"/>
+              </w:rPr>
+              <w:t xml:space="preserve">void </w:t>
+            </w:r>
+            <w:proofErr w:type="spellStart"/>
+            <w:r>
+              <w:rPr>
+                <w:rFonts w:asciiTheme="majorHAnsi" w:eastAsia="Calibri" w:hAnsiTheme="majorHAnsi" w:cstheme="majorHAnsi"/>
+                <w:lang w:val="en-US"/>
+              </w:rPr>
+              <w:t>DisplayInfo</w:t>
+            </w:r>
+            <w:proofErr w:type="spellEnd"/>
+            <w:r>
+              <w:rPr>
+                <w:rFonts w:asciiTheme="majorHAnsi" w:eastAsia="Calibri" w:hAnsiTheme="majorHAnsi" w:cstheme="majorHAnsi"/>
+                <w:lang w:val="en-US"/>
+              </w:rPr>
+              <w:t>(void) {</w:t>
+            </w:r>
+          </w:p>
+          <w:p>
+            <w:pPr>
+              <w:suppressAutoHyphens/>
+              <w:spacing w:line="240" w:lineRule="auto"/>
+              <w:contextualSpacing/>
+              <w:rPr>
+                <w:rFonts w:asciiTheme="majorHAnsi" w:eastAsia="Calibri" w:hAnsiTheme="majorHAnsi" w:cstheme="majorHAnsi"/>
+                <w:lang w:val="en-US"/>
+              </w:rPr>
+            </w:pPr>
+            <w:proofErr w:type="spellStart"/>
+            <w:r>
+              <w:rPr>
+                <w:rFonts w:asciiTheme="majorHAnsi" w:eastAsia="Calibri" w:hAnsiTheme="majorHAnsi" w:cstheme="majorHAnsi"/>
+                <w:lang w:val="en-US"/>
+              </w:rPr>
+              <w:t>cout</w:t>
+            </w:r>
+            <w:proofErr w:type="spellEnd"/>
+            <w:r>
+              <w:rPr>
+                <w:rFonts w:asciiTheme="majorHAnsi" w:eastAsia="Calibri" w:hAnsiTheme="majorHAnsi" w:cstheme="majorHAnsi"/>
+                <w:lang w:val="en-US"/>
+              </w:rPr>
+              <w:t xml:space="preserve"> &lt;&lt; </w:t>
+            </w:r>
+            <w:proofErr w:type="spellStart"/>
+            <w:r>
+              <w:rPr>
+                <w:rFonts w:asciiTheme="majorHAnsi" w:eastAsia="Calibri" w:hAnsiTheme="majorHAnsi" w:cstheme="majorHAnsi"/>
+                <w:lang w:val="en-US"/>
+              </w:rPr>
+              <w:t>aClientSNameSer</w:t>
+            </w:r>
+            <w:proofErr w:type="spellEnd"/>
+            <w:r>
+              <w:rPr>
+                <w:rFonts w:asciiTheme="majorHAnsi" w:eastAsia="Calibri" w:hAnsiTheme="majorHAnsi" w:cstheme="majorHAnsi"/>
+                <w:lang w:val="en-US"/>
+              </w:rPr>
+              <w:t xml:space="preserve"> &lt;&lt; </w:t>
+            </w:r>
+            <w:proofErr w:type="spellStart"/>
+            <w:r>
+              <w:rPr>
+                <w:rFonts w:asciiTheme="majorHAnsi" w:eastAsia="Calibri" w:hAnsiTheme="majorHAnsi" w:cstheme="majorHAnsi"/>
+                <w:lang w:val="en-US"/>
+              </w:rPr>
+              <w:t>endl</w:t>
+            </w:r>
+            <w:proofErr w:type="spellEnd"/>
+            <w:r>
+              <w:rPr>
+                <w:rFonts w:asciiTheme="majorHAnsi" w:eastAsia="Calibri" w:hAnsiTheme="majorHAnsi" w:cstheme="majorHAnsi"/>
+                <w:lang w:val="en-US"/>
+              </w:rPr>
+              <w:t>;</w:t>
+            </w:r>
+          </w:p>
+          <w:p>
+            <w:pPr>
+              <w:suppressAutoHyphens/>
+              <w:spacing w:line="240" w:lineRule="auto"/>
+              <w:contextualSpacing/>
+              <w:rPr>
+                <w:rFonts w:asciiTheme="majorHAnsi" w:eastAsia="Calibri" w:hAnsiTheme="majorHAnsi" w:cstheme="majorHAnsi"/>
+                <w:lang w:val="en-US"/>
+              </w:rPr>
+            </w:pPr>
+            <w:proofErr w:type="spellStart"/>
+            <w:r>
+              <w:rPr>
+                <w:rFonts w:asciiTheme="majorHAnsi" w:eastAsia="Calibri" w:hAnsiTheme="majorHAnsi" w:cstheme="majorHAnsi"/>
+                <w:lang w:val="en-US"/>
+              </w:rPr>
+              <w:t>cout</w:t>
+            </w:r>
+            <w:proofErr w:type="spellEnd"/>
+            <w:r>
+              <w:rPr>
+                <w:rFonts w:asciiTheme="majorHAnsi" w:eastAsia="Calibri" w:hAnsiTheme="majorHAnsi" w:cstheme="majorHAnsi"/>
+                <w:lang w:val="en-US"/>
+              </w:rPr>
+              <w:t xml:space="preserve"> &lt;&lt; a1 &lt;&lt; name1 &lt;&lt; </w:t>
+            </w:r>
+            <w:proofErr w:type="spellStart"/>
+            <w:r>
+              <w:rPr>
+                <w:rFonts w:asciiTheme="majorHAnsi" w:eastAsia="Calibri" w:hAnsiTheme="majorHAnsi" w:cstheme="majorHAnsi"/>
+                <w:lang w:val="en-US"/>
+              </w:rPr>
+              <w:t>aSelected</w:t>
+            </w:r>
+            <w:proofErr w:type="spellEnd"/>
+            <w:r>
+              <w:rPr>
+                <w:rFonts w:asciiTheme="majorHAnsi" w:eastAsia="Calibri" w:hAnsiTheme="majorHAnsi" w:cstheme="majorHAnsi"/>
+                <w:lang w:val="en-US"/>
+              </w:rPr>
+              <w:t xml:space="preserve"> &lt;&lt; num1 &lt;&lt; </w:t>
+            </w:r>
+            <w:proofErr w:type="spellStart"/>
+            <w:r>
+              <w:rPr>
+                <w:rFonts w:asciiTheme="majorHAnsi" w:eastAsia="Calibri" w:hAnsiTheme="majorHAnsi" w:cstheme="majorHAnsi"/>
+                <w:lang w:val="en-US"/>
+              </w:rPr>
+              <w:t>endl</w:t>
+            </w:r>
+            <w:proofErr w:type="spellEnd"/>
+            <w:r>
+              <w:rPr>
+                <w:rFonts w:asciiTheme="majorHAnsi" w:eastAsia="Calibri" w:hAnsiTheme="majorHAnsi" w:cstheme="majorHAnsi"/>
+                <w:lang w:val="en-US"/>
+              </w:rPr>
+              <w:t>;</w:t>
+            </w:r>
+          </w:p>
+          <w:p>
+            <w:pPr>
+              <w:suppressAutoHyphens/>
+              <w:spacing w:line="240" w:lineRule="auto"/>
+              <w:contextualSpacing/>
+              <w:rPr>
+                <w:rFonts w:asciiTheme="majorHAnsi" w:eastAsia="Calibri" w:hAnsiTheme="majorHAnsi" w:cstheme="majorHAnsi"/>
+                <w:lang w:val="en-US"/>
+              </w:rPr>
+            </w:pPr>
+            <w:proofErr w:type="spellStart"/>
+            <w:r>
+              <w:rPr>
+                <w:rFonts w:asciiTheme="majorHAnsi" w:eastAsia="Calibri" w:hAnsiTheme="majorHAnsi" w:cstheme="majorHAnsi"/>
+                <w:lang w:val="en-US"/>
+              </w:rPr>
+              <w:t>cout</w:t>
+            </w:r>
+            <w:proofErr w:type="spellEnd"/>
+            <w:r>
+              <w:rPr>
+                <w:rFonts w:asciiTheme="majorHAnsi" w:eastAsia="Calibri" w:hAnsiTheme="majorHAnsi" w:cstheme="majorHAnsi"/>
+                <w:lang w:val="en-US"/>
+              </w:rPr>
+              <w:t xml:space="preserve"> &lt;&lt; a2 &lt;&lt; name2 &lt;&lt; </w:t>
+            </w:r>
+            <w:proofErr w:type="spellStart"/>
+            <w:r>
+              <w:rPr>
+                <w:rFonts w:asciiTheme="majorHAnsi" w:eastAsia="Calibri" w:hAnsiTheme="majorHAnsi" w:cstheme="majorHAnsi"/>
+                <w:lang w:val="en-US"/>
+              </w:rPr>
+              <w:t>aSelected</w:t>
+            </w:r>
+            <w:proofErr w:type="spellEnd"/>
+            <w:r>
+              <w:rPr>
+                <w:rFonts w:asciiTheme="majorHAnsi" w:eastAsia="Calibri" w:hAnsiTheme="majorHAnsi" w:cstheme="majorHAnsi"/>
+                <w:lang w:val="en-US"/>
+              </w:rPr>
+              <w:t xml:space="preserve"> &lt;&lt; num2 &lt;&lt; </w:t>
+            </w:r>
+            <w:proofErr w:type="spellStart"/>
+            <w:r>
+              <w:rPr>
+                <w:rFonts w:asciiTheme="majorHAnsi" w:eastAsia="Calibri" w:hAnsiTheme="majorHAnsi" w:cstheme="majorHAnsi"/>
+                <w:lang w:val="en-US"/>
+              </w:rPr>
+              <w:t>endl</w:t>
+            </w:r>
+            <w:proofErr w:type="spellEnd"/>
+            <w:r>
+              <w:rPr>
+                <w:rFonts w:asciiTheme="majorHAnsi" w:eastAsia="Calibri" w:hAnsiTheme="majorHAnsi" w:cstheme="majorHAnsi"/>
+                <w:lang w:val="en-US"/>
+              </w:rPr>
+              <w:t>;</w:t>
+            </w:r>
+          </w:p>
+          <w:p>
+            <w:pPr>
+              <w:suppressAutoHyphens/>
+              <w:spacing w:line="240" w:lineRule="auto"/>
+              <w:contextualSpacing/>
+              <w:rPr>
+                <w:rFonts w:asciiTheme="majorHAnsi" w:eastAsia="Calibri" w:hAnsiTheme="majorHAnsi" w:cstheme="majorHAnsi"/>
+                <w:lang w:val="en-US"/>
+              </w:rPr>
+            </w:pPr>
+            <w:proofErr w:type="spellStart"/>
+            <w:r>
+              <w:rPr>
+                <w:rFonts w:asciiTheme="majorHAnsi" w:eastAsia="Calibri" w:hAnsiTheme="majorHAnsi" w:cstheme="majorHAnsi"/>
+                <w:lang w:val="en-US"/>
+              </w:rPr>
+              <w:t>cout</w:t>
+            </w:r>
+            <w:proofErr w:type="spellEnd"/>
+            <w:r>
+              <w:rPr>
+                <w:rFonts w:asciiTheme="majorHAnsi" w:eastAsia="Calibri" w:hAnsiTheme="majorHAnsi" w:cstheme="majorHAnsi"/>
+                <w:lang w:val="en-US"/>
+              </w:rPr>
+              <w:t xml:space="preserve"> &lt;&lt; a3 &lt;&lt; name3 &lt;&lt; </w:t>
+            </w:r>
+            <w:proofErr w:type="spellStart"/>
+            <w:r>
+              <w:rPr>
+                <w:rFonts w:asciiTheme="majorHAnsi" w:eastAsia="Calibri" w:hAnsiTheme="majorHAnsi" w:cstheme="majorHAnsi"/>
+                <w:lang w:val="en-US"/>
+              </w:rPr>
+              <w:t>aSelected</w:t>
+            </w:r>
+            <w:proofErr w:type="spellEnd"/>
+            <w:r>
+              <w:rPr>
+                <w:rFonts w:asciiTheme="majorHAnsi" w:eastAsia="Calibri" w:hAnsiTheme="majorHAnsi" w:cstheme="majorHAnsi"/>
+                <w:lang w:val="en-US"/>
+              </w:rPr>
+              <w:t xml:space="preserve"> &lt;&lt; num3 &lt;&lt; </w:t>
+            </w:r>
+            <w:proofErr w:type="spellStart"/>
+            <w:r>
+              <w:rPr>
+                <w:rFonts w:asciiTheme="majorHAnsi" w:eastAsia="Calibri" w:hAnsiTheme="majorHAnsi" w:cstheme="majorHAnsi"/>
+                <w:lang w:val="en-US"/>
+              </w:rPr>
+              <w:t>endl</w:t>
+            </w:r>
+            <w:proofErr w:type="spellEnd"/>
+            <w:r>
+              <w:rPr>
+                <w:rFonts w:asciiTheme="majorHAnsi" w:eastAsia="Calibri" w:hAnsiTheme="majorHAnsi" w:cstheme="majorHAnsi"/>
+                <w:lang w:val="en-US"/>
+              </w:rPr>
+              <w:t>;</w:t>
+            </w:r>
+          </w:p>
+          <w:p>
+            <w:pPr>
+              <w:suppressAutoHyphens/>
+              <w:spacing w:line="240" w:lineRule="auto"/>
+              <w:contextualSpacing/>
+              <w:rPr>
+                <w:rFonts w:asciiTheme="majorHAnsi" w:eastAsia="Calibri" w:hAnsiTheme="majorHAnsi" w:cstheme="majorHAnsi"/>
+                <w:lang w:val="en-US"/>
+              </w:rPr>
+            </w:pPr>
+            <w:proofErr w:type="spellStart"/>
+            <w:r>
+              <w:rPr>
+                <w:rFonts w:asciiTheme="majorHAnsi" w:eastAsia="Calibri" w:hAnsiTheme="majorHAnsi" w:cstheme="majorHAnsi"/>
+                <w:lang w:val="en-US"/>
+              </w:rPr>
+              <w:t>cout</w:t>
+            </w:r>
+            <w:proofErr w:type="spellEnd"/>
+            <w:r>
+              <w:rPr>
+                <w:rFonts w:asciiTheme="majorHAnsi" w:eastAsia="Calibri" w:hAnsiTheme="majorHAnsi" w:cstheme="majorHAnsi"/>
+                <w:lang w:val="en-US"/>
+              </w:rPr>
+              <w:t xml:space="preserve"> &lt;&lt; a4 &lt;&lt; name4 &lt;&lt; </w:t>
+            </w:r>
+            <w:proofErr w:type="spellStart"/>
+            <w:r>
+              <w:rPr>
+                <w:rFonts w:asciiTheme="majorHAnsi" w:eastAsia="Calibri" w:hAnsiTheme="majorHAnsi" w:cstheme="majorHAnsi"/>
+                <w:lang w:val="en-US"/>
+              </w:rPr>
+              <w:t>aSelected</w:t>
+            </w:r>
+            <w:proofErr w:type="spellEnd"/>
+            <w:r>
+              <w:rPr>
+                <w:rFonts w:asciiTheme="majorHAnsi" w:eastAsia="Calibri" w:hAnsiTheme="majorHAnsi" w:cstheme="majorHAnsi"/>
+                <w:lang w:val="en-US"/>
+              </w:rPr>
+              <w:t xml:space="preserve"> &lt;&lt; num4 &lt;&lt; </w:t>
+            </w:r>
+            <w:proofErr w:type="spellStart"/>
+            <w:r>
+              <w:rPr>
+                <w:rFonts w:asciiTheme="majorHAnsi" w:eastAsia="Calibri" w:hAnsiTheme="majorHAnsi" w:cstheme="majorHAnsi"/>
+                <w:lang w:val="en-US"/>
+              </w:rPr>
+              <w:t>endl</w:t>
+            </w:r>
+            <w:proofErr w:type="spellEnd"/>
+            <w:r>
+              <w:rPr>
+                <w:rFonts w:asciiTheme="majorHAnsi" w:eastAsia="Calibri" w:hAnsiTheme="majorHAnsi" w:cstheme="majorHAnsi"/>
+                <w:lang w:val="en-US"/>
+              </w:rPr>
+              <w:t>;</w:t>
+            </w:r>
+          </w:p>
+          <w:p>
+            <w:pPr>
+              <w:suppressAutoHyphens/>
+              <w:spacing w:line="240" w:lineRule="auto"/>
+              <w:contextualSpacing/>
+              <w:rPr>
+                <w:rFonts w:asciiTheme="majorHAnsi" w:eastAsia="Calibri" w:hAnsiTheme="majorHAnsi" w:cstheme="majorHAnsi"/>
+                <w:lang w:val="en-US"/>
+              </w:rPr>
+            </w:pPr>
+            <w:proofErr w:type="spellStart"/>
+            <w:r>
+              <w:rPr>
+                <w:rFonts w:asciiTheme="majorHAnsi" w:eastAsia="Calibri" w:hAnsiTheme="majorHAnsi" w:cstheme="majorHAnsi"/>
+                <w:lang w:val="en-US"/>
+              </w:rPr>
+              <w:t>cout</w:t>
+            </w:r>
+            <w:proofErr w:type="spellEnd"/>
+            <w:r>
+              <w:rPr>
+                <w:rFonts w:asciiTheme="majorHAnsi" w:eastAsia="Calibri" w:hAnsiTheme="majorHAnsi" w:cstheme="majorHAnsi"/>
+                <w:lang w:val="en-US"/>
+              </w:rPr>
+              <w:t xml:space="preserve"> &lt;&lt; a5 &lt;&lt; name5 &lt;&lt; </w:t>
+            </w:r>
+            <w:proofErr w:type="spellStart"/>
+            <w:r>
+              <w:rPr>
+                <w:rFonts w:asciiTheme="majorHAnsi" w:eastAsia="Calibri" w:hAnsiTheme="majorHAnsi" w:cstheme="majorHAnsi"/>
+                <w:lang w:val="en-US"/>
+              </w:rPr>
+              <w:t>aSelected</w:t>
+            </w:r>
+            <w:proofErr w:type="spellEnd"/>
+            <w:r>
+              <w:rPr>
+                <w:rFonts w:asciiTheme="majorHAnsi" w:eastAsia="Calibri" w:hAnsiTheme="majorHAnsi" w:cstheme="majorHAnsi"/>
+                <w:lang w:val="en-US"/>
+              </w:rPr>
+              <w:t xml:space="preserve"> &lt;&lt; num5 &lt;&lt; </w:t>
+            </w:r>
+            <w:proofErr w:type="spellStart"/>
+            <w:r>
+              <w:rPr>
+                <w:rFonts w:asciiTheme="majorHAnsi" w:eastAsia="Calibri" w:hAnsiTheme="majorHAnsi" w:cstheme="majorHAnsi"/>
+                <w:lang w:val="en-US"/>
+              </w:rPr>
+              <w:t>endl</w:t>
+            </w:r>
+            <w:proofErr w:type="spellEnd"/>
+            <w:r>
+              <w:rPr>
+                <w:rFonts w:asciiTheme="majorHAnsi" w:eastAsia="Calibri" w:hAnsiTheme="majorHAnsi" w:cstheme="majorHAnsi"/>
+                <w:lang w:val="en-US"/>
+              </w:rPr>
+              <w:t>;</w:t>
+            </w:r>
+          </w:p>
+          <w:p>
+            <w:pPr>
+              <w:suppressAutoHyphens/>
+              <w:spacing w:line="240" w:lineRule="auto"/>
+              <w:contextualSpacing/>
+              <w:rPr>
+                <w:rFonts w:asciiTheme="majorHAnsi" w:eastAsia="Calibri" w:hAnsiTheme="majorHAnsi" w:cstheme="majorHAnsi"/>
+              </w:rPr>
+            </w:pPr>
+            <w:r>
+              <w:rPr>
+                <w:rFonts w:asciiTheme="majorHAnsi" w:eastAsia="Calibri" w:hAnsiTheme="majorHAnsi" w:cstheme="majorHAnsi"/>
+                <w:lang w:val="en-US"/>
+              </w:rPr>
+              <w:t>}</w:t>
+            </w:r>
+            <w:r>
+              <w:rPr>
+                <w:rFonts w:asciiTheme="majorHAnsi" w:eastAsia="Calibri" w:hAnsiTheme="majorHAnsi" w:cstheme="majorHAnsi"/>
+              </w:rPr>
+              <w:t> </w:t>
             </w:r>
           </w:p>
         </w:tc>
         <w:tc>
           <w:tcPr>
-            <w:tcW w:w="3903" w:type="dxa"/>
+            <w:tcW w:w="4511" w:type="dxa"/>
             <w:tcBorders>
               <w:top w:val="nil"/>
               <w:left w:val="nil"/>
@@ -325,12 +2067,6 @@
                 <w:rFonts w:asciiTheme="majorHAnsi" w:eastAsia="Calibri" w:hAnsiTheme="majorHAnsi" w:cstheme="majorHAnsi"/>
               </w:rPr>
             </w:pPr>
-            <w:r>
-              <w:rPr>
-                <w:rFonts w:asciiTheme="majorHAnsi" w:eastAsia="Calibri" w:hAnsiTheme="majorHAnsi" w:cstheme="majorHAnsi"/>
-              </w:rPr>
-              <w:t xml:space="preserve"> </w:t>
-            </w:r>
           </w:p>
         </w:tc>
       </w:tr>
@@ -341,7 +2077,7 @@
         </w:trPr>
         <w:tc>
           <w:tcPr>
-            <w:tcW w:w="4107" w:type="dxa"/>
+            <w:tcW w:w="4602" w:type="dxa"/>
             <w:tcBorders>
               <w:top w:val="nil"/>
               <w:left w:val="single" w:sz="8" w:space="0" w:color="000000"/>
@@ -360,7 +2096,6 @@
             <w:pPr>
               <w:suppressAutoHyphens/>
               <w:spacing w:line="240" w:lineRule="auto"/>
-              <w:ind w:left="740"/>
               <w:contextualSpacing/>
               <w:rPr>
                 <w:rFonts w:asciiTheme="majorHAnsi" w:eastAsia="Calibri" w:hAnsiTheme="majorHAnsi" w:cstheme="majorHAnsi"/>
@@ -376,7 +2111,7 @@
         </w:tc>
         <w:tc>
           <w:tcPr>
-            <w:tcW w:w="3903" w:type="dxa"/>
+            <w:tcW w:w="4511" w:type="dxa"/>
             <w:tcBorders>
               <w:top w:val="nil"/>
               <w:left w:val="nil"/>
@@ -411,7 +2146,7 @@
         </w:trPr>
         <w:tc>
           <w:tcPr>
-            <w:tcW w:w="4107" w:type="dxa"/>
+            <w:tcW w:w="4602" w:type="dxa"/>
             <w:tcBorders>
               <w:top w:val="nil"/>
               <w:left w:val="single" w:sz="8" w:space="0" w:color="000000"/>
@@ -440,13 +2175,13 @@
               <w:rPr>
                 <w:rFonts w:asciiTheme="majorHAnsi" w:eastAsia="Calibri" w:hAnsiTheme="majorHAnsi" w:cstheme="majorHAnsi"/>
               </w:rPr>
-              <w:t> </w:t>
+              <w:t xml:space="preserve"> </w:t>
             </w:r>
           </w:p>
         </w:tc>
         <w:tc>
           <w:tcPr>
-            <w:tcW w:w="3903" w:type="dxa"/>
+            <w:tcW w:w="4511" w:type="dxa"/>
             <w:tcBorders>
               <w:top w:val="nil"/>
               <w:left w:val="nil"/>
@@ -465,12 +2200,17 @@
             <w:pPr>
               <w:suppressAutoHyphens/>
               <w:spacing w:line="240" w:lineRule="auto"/>
-              <w:ind w:right="-45"/>
-              <w:contextualSpacing/>
-              <w:rPr>
-                <w:rFonts w:asciiTheme="majorHAnsi" w:eastAsia="Calibri" w:hAnsiTheme="majorHAnsi" w:cstheme="majorHAnsi"/>
-              </w:rPr>
-            </w:pPr>
+              <w:contextualSpacing/>
+              <w:rPr>
+                <w:rFonts w:asciiTheme="majorHAnsi" w:eastAsia="Calibri" w:hAnsiTheme="majorHAnsi" w:cstheme="majorHAnsi"/>
+              </w:rPr>
+            </w:pPr>
+            <w:r>
+              <w:rPr>
+                <w:rFonts w:asciiTheme="majorHAnsi" w:eastAsia="Calibri" w:hAnsiTheme="majorHAnsi" w:cstheme="majorHAnsi"/>
+              </w:rPr>
+              <w:t xml:space="preserve"> </w:t>
+            </w:r>
           </w:p>
         </w:tc>
       </w:tr>
@@ -481,7 +2221,7 @@
         </w:trPr>
         <w:tc>
           <w:tcPr>
-            <w:tcW w:w="4107" w:type="dxa"/>
+            <w:tcW w:w="4602" w:type="dxa"/>
             <w:tcBorders>
               <w:top w:val="nil"/>
               <w:left w:val="single" w:sz="8" w:space="0" w:color="000000"/>
@@ -510,13 +2250,13 @@
               <w:rPr>
                 <w:rFonts w:asciiTheme="majorHAnsi" w:eastAsia="Calibri" w:hAnsiTheme="majorHAnsi" w:cstheme="majorHAnsi"/>
               </w:rPr>
-              <w:t> </w:t>
+              <w:t xml:space="preserve"> </w:t>
             </w:r>
           </w:p>
         </w:tc>
         <w:tc>
           <w:tcPr>
-            <w:tcW w:w="3903" w:type="dxa"/>
+            <w:tcW w:w="4511" w:type="dxa"/>
             <w:tcBorders>
               <w:top w:val="nil"/>
               <w:left w:val="nil"/>
@@ -535,12 +2275,17 @@
             <w:pPr>
               <w:suppressAutoHyphens/>
               <w:spacing w:line="240" w:lineRule="auto"/>
-              <w:ind w:right="-45"/>
-              <w:contextualSpacing/>
-              <w:rPr>
-                <w:rFonts w:asciiTheme="majorHAnsi" w:eastAsia="Calibri" w:hAnsiTheme="majorHAnsi" w:cstheme="majorHAnsi"/>
-              </w:rPr>
-            </w:pPr>
+              <w:contextualSpacing/>
+              <w:rPr>
+                <w:rFonts w:asciiTheme="majorHAnsi" w:eastAsia="Calibri" w:hAnsiTheme="majorHAnsi" w:cstheme="majorHAnsi"/>
+              </w:rPr>
+            </w:pPr>
+            <w:r>
+              <w:rPr>
+                <w:rFonts w:asciiTheme="majorHAnsi" w:eastAsia="Calibri" w:hAnsiTheme="majorHAnsi" w:cstheme="majorHAnsi"/>
+              </w:rPr>
+              <w:t xml:space="preserve"> </w:t>
+            </w:r>
           </w:p>
         </w:tc>
       </w:tr>
@@ -551,9 +2296,1538 @@
         </w:trPr>
         <w:tc>
           <w:tcPr>
-            <w:tcW w:w="4107" w:type="dxa"/>
+            <w:tcW w:w="4602" w:type="dxa"/>
             <w:tcBorders>
               <w:top w:val="nil"/>
+              <w:left w:val="single" w:sz="8" w:space="0" w:color="000000"/>
+              <w:bottom w:val="nil"/>
+              <w:right w:val="single" w:sz="8" w:space="0" w:color="000000"/>
+            </w:tcBorders>
+            <w:shd w:val="clear" w:color="auto" w:fill="FFFFFF" w:themeFill="background1"/>
+            <w:tcMar>
+              <w:top w:w="0" w:type="dxa"/>
+              <w:left w:w="115" w:type="dxa"/>
+              <w:bottom w:w="0" w:type="dxa"/>
+              <w:right w:w="115" w:type="dxa"/>
+            </w:tcMar>
+          </w:tcPr>
+          <w:p>
+            <w:pPr>
+              <w:suppressAutoHyphens/>
+              <w:spacing w:line="240" w:lineRule="auto"/>
+              <w:contextualSpacing/>
+              <w:rPr>
+                <w:rFonts w:asciiTheme="majorHAnsi" w:eastAsia="Calibri" w:hAnsiTheme="majorHAnsi" w:cstheme="majorHAnsi"/>
+                <w:lang w:val="en-US"/>
+              </w:rPr>
+            </w:pPr>
+            <w:r>
+              <w:rPr>
+                <w:rFonts w:asciiTheme="majorHAnsi" w:eastAsia="Calibri" w:hAnsiTheme="majorHAnsi" w:cstheme="majorHAnsi"/>
+                <w:lang w:val="en-US"/>
+              </w:rPr>
+              <w:lastRenderedPageBreak/>
+              <w:t xml:space="preserve">void </w:t>
+            </w:r>
+            <w:proofErr w:type="spellStart"/>
+            <w:r>
+              <w:rPr>
+                <w:rFonts w:asciiTheme="majorHAnsi" w:eastAsia="Calibri" w:hAnsiTheme="majorHAnsi" w:cstheme="majorHAnsi"/>
+                <w:lang w:val="en-US"/>
+              </w:rPr>
+              <w:t>ChangeCustomerChoice</w:t>
+            </w:r>
+            <w:proofErr w:type="spellEnd"/>
+            <w:r>
+              <w:rPr>
+                <w:rFonts w:asciiTheme="majorHAnsi" w:eastAsia="Calibri" w:hAnsiTheme="majorHAnsi" w:cstheme="majorHAnsi"/>
+                <w:lang w:val="en-US"/>
+              </w:rPr>
+              <w:t>(void) {</w:t>
+            </w:r>
+          </w:p>
+          <w:p>
+            <w:pPr>
+              <w:suppressAutoHyphens/>
+              <w:spacing w:line="240" w:lineRule="auto"/>
+              <w:contextualSpacing/>
+              <w:rPr>
+                <w:rFonts w:asciiTheme="majorHAnsi" w:eastAsia="Calibri" w:hAnsiTheme="majorHAnsi" w:cstheme="majorHAnsi"/>
+                <w:lang w:val="en-US"/>
+              </w:rPr>
+            </w:pPr>
+            <w:r>
+              <w:rPr>
+                <w:rFonts w:asciiTheme="majorHAnsi" w:eastAsia="Calibri" w:hAnsiTheme="majorHAnsi" w:cstheme="majorHAnsi"/>
+                <w:lang w:val="en-US"/>
+              </w:rPr>
+              <w:tab/>
+              <w:t xml:space="preserve">int client = 0, </w:t>
+            </w:r>
+            <w:proofErr w:type="spellStart"/>
+            <w:r>
+              <w:rPr>
+                <w:rFonts w:asciiTheme="majorHAnsi" w:eastAsia="Calibri" w:hAnsiTheme="majorHAnsi" w:cstheme="majorHAnsi"/>
+                <w:lang w:val="en-US"/>
+              </w:rPr>
+              <w:t>newChoice</w:t>
+            </w:r>
+            <w:proofErr w:type="spellEnd"/>
+            <w:r>
+              <w:rPr>
+                <w:rFonts w:asciiTheme="majorHAnsi" w:eastAsia="Calibri" w:hAnsiTheme="majorHAnsi" w:cstheme="majorHAnsi"/>
+                <w:lang w:val="en-US"/>
+              </w:rPr>
+              <w:t xml:space="preserve"> = 0;</w:t>
+            </w:r>
+          </w:p>
+          <w:p>
+            <w:pPr>
+              <w:suppressAutoHyphens/>
+              <w:spacing w:line="240" w:lineRule="auto"/>
+              <w:contextualSpacing/>
+              <w:rPr>
+                <w:rFonts w:asciiTheme="majorHAnsi" w:eastAsia="Calibri" w:hAnsiTheme="majorHAnsi" w:cstheme="majorHAnsi"/>
+                <w:lang w:val="en-US"/>
+              </w:rPr>
+            </w:pPr>
+            <w:r>
+              <w:rPr>
+                <w:rFonts w:asciiTheme="majorHAnsi" w:eastAsia="Calibri" w:hAnsiTheme="majorHAnsi" w:cstheme="majorHAnsi"/>
+                <w:lang w:val="en-US"/>
+              </w:rPr>
+              <w:tab/>
+            </w:r>
+            <w:proofErr w:type="spellStart"/>
+            <w:r>
+              <w:rPr>
+                <w:rFonts w:asciiTheme="majorHAnsi" w:eastAsia="Calibri" w:hAnsiTheme="majorHAnsi" w:cstheme="majorHAnsi"/>
+                <w:lang w:val="en-US"/>
+              </w:rPr>
+              <w:t>cout</w:t>
+            </w:r>
+            <w:proofErr w:type="spellEnd"/>
+            <w:r>
+              <w:rPr>
+                <w:rFonts w:asciiTheme="majorHAnsi" w:eastAsia="Calibri" w:hAnsiTheme="majorHAnsi" w:cstheme="majorHAnsi"/>
+                <w:lang w:val="en-US"/>
+              </w:rPr>
+              <w:t xml:space="preserve"> &lt;&lt; </w:t>
+            </w:r>
+            <w:proofErr w:type="spellStart"/>
+            <w:r>
+              <w:rPr>
+                <w:rFonts w:asciiTheme="majorHAnsi" w:eastAsia="Calibri" w:hAnsiTheme="majorHAnsi" w:cstheme="majorHAnsi"/>
+                <w:lang w:val="en-US"/>
+              </w:rPr>
+              <w:t>aEnterTheNumber</w:t>
+            </w:r>
+            <w:proofErr w:type="spellEnd"/>
+            <w:r>
+              <w:rPr>
+                <w:rFonts w:asciiTheme="majorHAnsi" w:eastAsia="Calibri" w:hAnsiTheme="majorHAnsi" w:cstheme="majorHAnsi"/>
+                <w:lang w:val="en-US"/>
+              </w:rPr>
+              <w:t xml:space="preserve"> &lt;&lt; </w:t>
+            </w:r>
+            <w:proofErr w:type="spellStart"/>
+            <w:r>
+              <w:rPr>
+                <w:rFonts w:asciiTheme="majorHAnsi" w:eastAsia="Calibri" w:hAnsiTheme="majorHAnsi" w:cstheme="majorHAnsi"/>
+                <w:lang w:val="en-US"/>
+              </w:rPr>
+              <w:t>endl</w:t>
+            </w:r>
+            <w:proofErr w:type="spellEnd"/>
+            <w:r>
+              <w:rPr>
+                <w:rFonts w:asciiTheme="majorHAnsi" w:eastAsia="Calibri" w:hAnsiTheme="majorHAnsi" w:cstheme="majorHAnsi"/>
+                <w:lang w:val="en-US"/>
+              </w:rPr>
+              <w:t>;</w:t>
+            </w:r>
+          </w:p>
+          <w:p>
+            <w:pPr>
+              <w:suppressAutoHyphens/>
+              <w:spacing w:line="240" w:lineRule="auto"/>
+              <w:contextualSpacing/>
+              <w:rPr>
+                <w:rFonts w:asciiTheme="majorHAnsi" w:eastAsia="Calibri" w:hAnsiTheme="majorHAnsi" w:cstheme="majorHAnsi"/>
+                <w:lang w:val="en-US"/>
+              </w:rPr>
+            </w:pPr>
+            <w:r>
+              <w:rPr>
+                <w:rFonts w:asciiTheme="majorHAnsi" w:eastAsia="Calibri" w:hAnsiTheme="majorHAnsi" w:cstheme="majorHAnsi"/>
+                <w:lang w:val="en-US"/>
+              </w:rPr>
+              <w:tab/>
+            </w:r>
+            <w:proofErr w:type="spellStart"/>
+            <w:r>
+              <w:rPr>
+                <w:rFonts w:asciiTheme="majorHAnsi" w:eastAsia="Calibri" w:hAnsiTheme="majorHAnsi" w:cstheme="majorHAnsi"/>
+                <w:lang w:val="en-US"/>
+              </w:rPr>
+              <w:t>cin</w:t>
+            </w:r>
+            <w:proofErr w:type="spellEnd"/>
+            <w:r>
+              <w:rPr>
+                <w:rFonts w:asciiTheme="majorHAnsi" w:eastAsia="Calibri" w:hAnsiTheme="majorHAnsi" w:cstheme="majorHAnsi"/>
+                <w:lang w:val="en-US"/>
+              </w:rPr>
+              <w:t xml:space="preserve"> &gt;&gt; client;</w:t>
+            </w:r>
+          </w:p>
+          <w:p>
+            <w:pPr>
+              <w:suppressAutoHyphens/>
+              <w:spacing w:line="240" w:lineRule="auto"/>
+              <w:contextualSpacing/>
+              <w:rPr>
+                <w:rFonts w:asciiTheme="majorHAnsi" w:eastAsia="Calibri" w:hAnsiTheme="majorHAnsi" w:cstheme="majorHAnsi"/>
+                <w:lang w:val="en-US"/>
+              </w:rPr>
+            </w:pPr>
+            <w:r>
+              <w:rPr>
+                <w:rFonts w:asciiTheme="majorHAnsi" w:eastAsia="Calibri" w:hAnsiTheme="majorHAnsi" w:cstheme="majorHAnsi"/>
+                <w:lang w:val="en-US"/>
+              </w:rPr>
+              <w:tab/>
+            </w:r>
+            <w:proofErr w:type="spellStart"/>
+            <w:r>
+              <w:rPr>
+                <w:rFonts w:asciiTheme="majorHAnsi" w:eastAsia="Calibri" w:hAnsiTheme="majorHAnsi" w:cstheme="majorHAnsi"/>
+                <w:lang w:val="en-US"/>
+              </w:rPr>
+              <w:t>cout</w:t>
+            </w:r>
+            <w:proofErr w:type="spellEnd"/>
+            <w:r>
+              <w:rPr>
+                <w:rFonts w:asciiTheme="majorHAnsi" w:eastAsia="Calibri" w:hAnsiTheme="majorHAnsi" w:cstheme="majorHAnsi"/>
+                <w:lang w:val="en-US"/>
+              </w:rPr>
+              <w:t xml:space="preserve"> &lt;&lt; </w:t>
+            </w:r>
+            <w:proofErr w:type="spellStart"/>
+            <w:r>
+              <w:rPr>
+                <w:rFonts w:asciiTheme="majorHAnsi" w:eastAsia="Calibri" w:hAnsiTheme="majorHAnsi" w:cstheme="majorHAnsi"/>
+                <w:lang w:val="en-US"/>
+              </w:rPr>
+              <w:t>aPleaseEnterThe</w:t>
+            </w:r>
+            <w:proofErr w:type="spellEnd"/>
+            <w:r>
+              <w:rPr>
+                <w:rFonts w:asciiTheme="majorHAnsi" w:eastAsia="Calibri" w:hAnsiTheme="majorHAnsi" w:cstheme="majorHAnsi"/>
+                <w:lang w:val="en-US"/>
+              </w:rPr>
+              <w:t xml:space="preserve"> &lt;&lt; </w:t>
+            </w:r>
+            <w:proofErr w:type="spellStart"/>
+            <w:r>
+              <w:rPr>
+                <w:rFonts w:asciiTheme="majorHAnsi" w:eastAsia="Calibri" w:hAnsiTheme="majorHAnsi" w:cstheme="majorHAnsi"/>
+                <w:lang w:val="en-US"/>
+              </w:rPr>
+              <w:t>endl</w:t>
+            </w:r>
+            <w:proofErr w:type="spellEnd"/>
+            <w:r>
+              <w:rPr>
+                <w:rFonts w:asciiTheme="majorHAnsi" w:eastAsia="Calibri" w:hAnsiTheme="majorHAnsi" w:cstheme="majorHAnsi"/>
+                <w:lang w:val="en-US"/>
+              </w:rPr>
+              <w:t>;</w:t>
+            </w:r>
+          </w:p>
+          <w:p>
+            <w:pPr>
+              <w:suppressAutoHyphens/>
+              <w:spacing w:line="240" w:lineRule="auto"/>
+              <w:contextualSpacing/>
+              <w:rPr>
+                <w:rFonts w:asciiTheme="majorHAnsi" w:eastAsia="Calibri" w:hAnsiTheme="majorHAnsi" w:cstheme="majorHAnsi"/>
+                <w:lang w:val="en-US"/>
+              </w:rPr>
+            </w:pPr>
+            <w:r>
+              <w:rPr>
+                <w:rFonts w:asciiTheme="majorHAnsi" w:eastAsia="Calibri" w:hAnsiTheme="majorHAnsi" w:cstheme="majorHAnsi"/>
+                <w:lang w:val="en-US"/>
+              </w:rPr>
+              <w:tab/>
+            </w:r>
+            <w:proofErr w:type="spellStart"/>
+            <w:r>
+              <w:rPr>
+                <w:rFonts w:asciiTheme="majorHAnsi" w:eastAsia="Calibri" w:hAnsiTheme="majorHAnsi" w:cstheme="majorHAnsi"/>
+                <w:lang w:val="en-US"/>
+              </w:rPr>
+              <w:t>cin</w:t>
+            </w:r>
+            <w:proofErr w:type="spellEnd"/>
+            <w:r>
+              <w:rPr>
+                <w:rFonts w:asciiTheme="majorHAnsi" w:eastAsia="Calibri" w:hAnsiTheme="majorHAnsi" w:cstheme="majorHAnsi"/>
+                <w:lang w:val="en-US"/>
+              </w:rPr>
+              <w:t xml:space="preserve"> &gt;&gt; </w:t>
+            </w:r>
+            <w:proofErr w:type="spellStart"/>
+            <w:r>
+              <w:rPr>
+                <w:rFonts w:asciiTheme="majorHAnsi" w:eastAsia="Calibri" w:hAnsiTheme="majorHAnsi" w:cstheme="majorHAnsi"/>
+                <w:lang w:val="en-US"/>
+              </w:rPr>
+              <w:t>newChoice</w:t>
+            </w:r>
+            <w:proofErr w:type="spellEnd"/>
+            <w:r>
+              <w:rPr>
+                <w:rFonts w:asciiTheme="majorHAnsi" w:eastAsia="Calibri" w:hAnsiTheme="majorHAnsi" w:cstheme="majorHAnsi"/>
+                <w:lang w:val="en-US"/>
+              </w:rPr>
+              <w:t>;</w:t>
+            </w:r>
+          </w:p>
+          <w:p>
+            <w:pPr>
+              <w:suppressAutoHyphens/>
+              <w:spacing w:line="240" w:lineRule="auto"/>
+              <w:contextualSpacing/>
+              <w:rPr>
+                <w:rFonts w:asciiTheme="majorHAnsi" w:eastAsia="Calibri" w:hAnsiTheme="majorHAnsi" w:cstheme="majorHAnsi"/>
+                <w:lang w:val="en-US"/>
+              </w:rPr>
+            </w:pPr>
+            <w:r>
+              <w:rPr>
+                <w:rFonts w:asciiTheme="majorHAnsi" w:eastAsia="Calibri" w:hAnsiTheme="majorHAnsi" w:cstheme="majorHAnsi"/>
+                <w:lang w:val="en-US"/>
+              </w:rPr>
+              <w:tab/>
+              <w:t>if (client == 1) {</w:t>
+            </w:r>
+          </w:p>
+          <w:p>
+            <w:pPr>
+              <w:suppressAutoHyphens/>
+              <w:spacing w:line="240" w:lineRule="auto"/>
+              <w:contextualSpacing/>
+              <w:rPr>
+                <w:rFonts w:asciiTheme="majorHAnsi" w:eastAsia="Calibri" w:hAnsiTheme="majorHAnsi" w:cstheme="majorHAnsi"/>
+                <w:lang w:val="en-US"/>
+              </w:rPr>
+            </w:pPr>
+            <w:r>
+              <w:rPr>
+                <w:rFonts w:asciiTheme="majorHAnsi" w:eastAsia="Calibri" w:hAnsiTheme="majorHAnsi" w:cstheme="majorHAnsi"/>
+                <w:lang w:val="en-US"/>
+              </w:rPr>
+              <w:tab/>
+            </w:r>
+            <w:r>
+              <w:rPr>
+                <w:rFonts w:asciiTheme="majorHAnsi" w:eastAsia="Calibri" w:hAnsiTheme="majorHAnsi" w:cstheme="majorHAnsi"/>
+                <w:lang w:val="en-US"/>
+              </w:rPr>
+              <w:tab/>
+              <w:t xml:space="preserve">num1 = </w:t>
+            </w:r>
+            <w:proofErr w:type="spellStart"/>
+            <w:r>
+              <w:rPr>
+                <w:rFonts w:asciiTheme="majorHAnsi" w:eastAsia="Calibri" w:hAnsiTheme="majorHAnsi" w:cstheme="majorHAnsi"/>
+                <w:lang w:val="en-US"/>
+              </w:rPr>
+              <w:t>newChoice</w:t>
+            </w:r>
+            <w:proofErr w:type="spellEnd"/>
+            <w:r>
+              <w:rPr>
+                <w:rFonts w:asciiTheme="majorHAnsi" w:eastAsia="Calibri" w:hAnsiTheme="majorHAnsi" w:cstheme="majorHAnsi"/>
+                <w:lang w:val="en-US"/>
+              </w:rPr>
+              <w:t>;</w:t>
+            </w:r>
+          </w:p>
+          <w:p>
+            <w:pPr>
+              <w:suppressAutoHyphens/>
+              <w:spacing w:line="240" w:lineRule="auto"/>
+              <w:contextualSpacing/>
+              <w:rPr>
+                <w:rFonts w:asciiTheme="majorHAnsi" w:eastAsia="Calibri" w:hAnsiTheme="majorHAnsi" w:cstheme="majorHAnsi"/>
+                <w:lang w:val="en-US"/>
+              </w:rPr>
+            </w:pPr>
+            <w:r>
+              <w:rPr>
+                <w:rFonts w:asciiTheme="majorHAnsi" w:eastAsia="Calibri" w:hAnsiTheme="majorHAnsi" w:cstheme="majorHAnsi"/>
+                <w:lang w:val="en-US"/>
+              </w:rPr>
+              <w:tab/>
+              <w:t>} else if (client == 2) {</w:t>
+            </w:r>
+          </w:p>
+          <w:p>
+            <w:pPr>
+              <w:suppressAutoHyphens/>
+              <w:spacing w:line="240" w:lineRule="auto"/>
+              <w:contextualSpacing/>
+              <w:rPr>
+                <w:rFonts w:asciiTheme="majorHAnsi" w:eastAsia="Calibri" w:hAnsiTheme="majorHAnsi" w:cstheme="majorHAnsi"/>
+                <w:lang w:val="en-US"/>
+              </w:rPr>
+            </w:pPr>
+            <w:r>
+              <w:rPr>
+                <w:rFonts w:asciiTheme="majorHAnsi" w:eastAsia="Calibri" w:hAnsiTheme="majorHAnsi" w:cstheme="majorHAnsi"/>
+                <w:lang w:val="en-US"/>
+              </w:rPr>
+              <w:tab/>
+            </w:r>
+            <w:r>
+              <w:rPr>
+                <w:rFonts w:asciiTheme="majorHAnsi" w:eastAsia="Calibri" w:hAnsiTheme="majorHAnsi" w:cstheme="majorHAnsi"/>
+                <w:lang w:val="en-US"/>
+              </w:rPr>
+              <w:tab/>
+              <w:t xml:space="preserve">num2 = </w:t>
+            </w:r>
+            <w:proofErr w:type="spellStart"/>
+            <w:r>
+              <w:rPr>
+                <w:rFonts w:asciiTheme="majorHAnsi" w:eastAsia="Calibri" w:hAnsiTheme="majorHAnsi" w:cstheme="majorHAnsi"/>
+                <w:lang w:val="en-US"/>
+              </w:rPr>
+              <w:t>newChoice</w:t>
+            </w:r>
+            <w:proofErr w:type="spellEnd"/>
+            <w:r>
+              <w:rPr>
+                <w:rFonts w:asciiTheme="majorHAnsi" w:eastAsia="Calibri" w:hAnsiTheme="majorHAnsi" w:cstheme="majorHAnsi"/>
+                <w:lang w:val="en-US"/>
+              </w:rPr>
+              <w:t>;</w:t>
+            </w:r>
+          </w:p>
+          <w:p>
+            <w:pPr>
+              <w:suppressAutoHyphens/>
+              <w:spacing w:line="240" w:lineRule="auto"/>
+              <w:contextualSpacing/>
+              <w:rPr>
+                <w:rFonts w:asciiTheme="majorHAnsi" w:eastAsia="Calibri" w:hAnsiTheme="majorHAnsi" w:cstheme="majorHAnsi"/>
+                <w:lang w:val="en-US"/>
+              </w:rPr>
+            </w:pPr>
+            <w:r>
+              <w:rPr>
+                <w:rFonts w:asciiTheme="majorHAnsi" w:eastAsia="Calibri" w:hAnsiTheme="majorHAnsi" w:cstheme="majorHAnsi"/>
+                <w:lang w:val="en-US"/>
+              </w:rPr>
+              <w:tab/>
+              <w:t>} else if (client == 3) {</w:t>
+            </w:r>
+          </w:p>
+          <w:p>
+            <w:pPr>
+              <w:suppressAutoHyphens/>
+              <w:spacing w:line="240" w:lineRule="auto"/>
+              <w:contextualSpacing/>
+              <w:rPr>
+                <w:rFonts w:asciiTheme="majorHAnsi" w:eastAsia="Calibri" w:hAnsiTheme="majorHAnsi" w:cstheme="majorHAnsi"/>
+                <w:lang w:val="en-US"/>
+              </w:rPr>
+            </w:pPr>
+            <w:r>
+              <w:rPr>
+                <w:rFonts w:asciiTheme="majorHAnsi" w:eastAsia="Calibri" w:hAnsiTheme="majorHAnsi" w:cstheme="majorHAnsi"/>
+                <w:lang w:val="en-US"/>
+              </w:rPr>
+              <w:tab/>
+            </w:r>
+            <w:r>
+              <w:rPr>
+                <w:rFonts w:asciiTheme="majorHAnsi" w:eastAsia="Calibri" w:hAnsiTheme="majorHAnsi" w:cstheme="majorHAnsi"/>
+                <w:lang w:val="en-US"/>
+              </w:rPr>
+              <w:tab/>
+              <w:t xml:space="preserve">num3 = </w:t>
+            </w:r>
+            <w:proofErr w:type="spellStart"/>
+            <w:r>
+              <w:rPr>
+                <w:rFonts w:asciiTheme="majorHAnsi" w:eastAsia="Calibri" w:hAnsiTheme="majorHAnsi" w:cstheme="majorHAnsi"/>
+                <w:lang w:val="en-US"/>
+              </w:rPr>
+              <w:t>newChoice</w:t>
+            </w:r>
+            <w:proofErr w:type="spellEnd"/>
+            <w:r>
+              <w:rPr>
+                <w:rFonts w:asciiTheme="majorHAnsi" w:eastAsia="Calibri" w:hAnsiTheme="majorHAnsi" w:cstheme="majorHAnsi"/>
+                <w:lang w:val="en-US"/>
+              </w:rPr>
+              <w:t>;</w:t>
+            </w:r>
+          </w:p>
+          <w:p>
+            <w:pPr>
+              <w:suppressAutoHyphens/>
+              <w:spacing w:line="240" w:lineRule="auto"/>
+              <w:contextualSpacing/>
+              <w:rPr>
+                <w:rFonts w:asciiTheme="majorHAnsi" w:eastAsia="Calibri" w:hAnsiTheme="majorHAnsi" w:cstheme="majorHAnsi"/>
+                <w:lang w:val="en-US"/>
+              </w:rPr>
+            </w:pPr>
+            <w:r>
+              <w:rPr>
+                <w:rFonts w:asciiTheme="majorHAnsi" w:eastAsia="Calibri" w:hAnsiTheme="majorHAnsi" w:cstheme="majorHAnsi"/>
+                <w:lang w:val="en-US"/>
+              </w:rPr>
+              <w:tab/>
+              <w:t>} else if (client == 4) {</w:t>
+            </w:r>
+          </w:p>
+          <w:p>
+            <w:pPr>
+              <w:suppressAutoHyphens/>
+              <w:spacing w:line="240" w:lineRule="auto"/>
+              <w:contextualSpacing/>
+              <w:rPr>
+                <w:rFonts w:asciiTheme="majorHAnsi" w:eastAsia="Calibri" w:hAnsiTheme="majorHAnsi" w:cstheme="majorHAnsi"/>
+                <w:lang w:val="en-US"/>
+              </w:rPr>
+            </w:pPr>
+            <w:r>
+              <w:rPr>
+                <w:rFonts w:asciiTheme="majorHAnsi" w:eastAsia="Calibri" w:hAnsiTheme="majorHAnsi" w:cstheme="majorHAnsi"/>
+                <w:lang w:val="en-US"/>
+              </w:rPr>
+              <w:tab/>
+            </w:r>
+            <w:r>
+              <w:rPr>
+                <w:rFonts w:asciiTheme="majorHAnsi" w:eastAsia="Calibri" w:hAnsiTheme="majorHAnsi" w:cstheme="majorHAnsi"/>
+                <w:lang w:val="en-US"/>
+              </w:rPr>
+              <w:tab/>
+              <w:t xml:space="preserve">num4 = </w:t>
+            </w:r>
+            <w:proofErr w:type="spellStart"/>
+            <w:r>
+              <w:rPr>
+                <w:rFonts w:asciiTheme="majorHAnsi" w:eastAsia="Calibri" w:hAnsiTheme="majorHAnsi" w:cstheme="majorHAnsi"/>
+                <w:lang w:val="en-US"/>
+              </w:rPr>
+              <w:t>newChoice</w:t>
+            </w:r>
+            <w:proofErr w:type="spellEnd"/>
+            <w:r>
+              <w:rPr>
+                <w:rFonts w:asciiTheme="majorHAnsi" w:eastAsia="Calibri" w:hAnsiTheme="majorHAnsi" w:cstheme="majorHAnsi"/>
+                <w:lang w:val="en-US"/>
+              </w:rPr>
+              <w:t>;</w:t>
+            </w:r>
+          </w:p>
+          <w:p>
+            <w:pPr>
+              <w:suppressAutoHyphens/>
+              <w:spacing w:line="240" w:lineRule="auto"/>
+              <w:contextualSpacing/>
+              <w:rPr>
+                <w:rFonts w:asciiTheme="majorHAnsi" w:eastAsia="Calibri" w:hAnsiTheme="majorHAnsi" w:cstheme="majorHAnsi"/>
+                <w:lang w:val="en-US"/>
+              </w:rPr>
+            </w:pPr>
+            <w:r>
+              <w:rPr>
+                <w:rFonts w:asciiTheme="majorHAnsi" w:eastAsia="Calibri" w:hAnsiTheme="majorHAnsi" w:cstheme="majorHAnsi"/>
+                <w:lang w:val="en-US"/>
+              </w:rPr>
+              <w:tab/>
+              <w:t>} else if (client == 5) {</w:t>
+            </w:r>
+          </w:p>
+          <w:p>
+            <w:pPr>
+              <w:suppressAutoHyphens/>
+              <w:spacing w:line="240" w:lineRule="auto"/>
+              <w:contextualSpacing/>
+              <w:rPr>
+                <w:rFonts w:asciiTheme="majorHAnsi" w:eastAsia="Calibri" w:hAnsiTheme="majorHAnsi" w:cstheme="majorHAnsi"/>
+                <w:lang w:val="en-US"/>
+              </w:rPr>
+            </w:pPr>
+            <w:r>
+              <w:rPr>
+                <w:rFonts w:asciiTheme="majorHAnsi" w:eastAsia="Calibri" w:hAnsiTheme="majorHAnsi" w:cstheme="majorHAnsi"/>
+                <w:lang w:val="en-US"/>
+              </w:rPr>
+              <w:tab/>
+            </w:r>
+            <w:r>
+              <w:rPr>
+                <w:rFonts w:asciiTheme="majorHAnsi" w:eastAsia="Calibri" w:hAnsiTheme="majorHAnsi" w:cstheme="majorHAnsi"/>
+                <w:lang w:val="en-US"/>
+              </w:rPr>
+              <w:tab/>
+              <w:t xml:space="preserve">num5 = </w:t>
+            </w:r>
+            <w:proofErr w:type="spellStart"/>
+            <w:r>
+              <w:rPr>
+                <w:rFonts w:asciiTheme="majorHAnsi" w:eastAsia="Calibri" w:hAnsiTheme="majorHAnsi" w:cstheme="majorHAnsi"/>
+                <w:lang w:val="en-US"/>
+              </w:rPr>
+              <w:t>newChoice</w:t>
+            </w:r>
+            <w:proofErr w:type="spellEnd"/>
+            <w:r>
+              <w:rPr>
+                <w:rFonts w:asciiTheme="majorHAnsi" w:eastAsia="Calibri" w:hAnsiTheme="majorHAnsi" w:cstheme="majorHAnsi"/>
+                <w:lang w:val="en-US"/>
+              </w:rPr>
+              <w:t>;</w:t>
+            </w:r>
+          </w:p>
+          <w:p>
+            <w:pPr>
+              <w:suppressAutoHyphens/>
+              <w:spacing w:line="240" w:lineRule="auto"/>
+              <w:contextualSpacing/>
+              <w:rPr>
+                <w:rFonts w:asciiTheme="majorHAnsi" w:eastAsia="Calibri" w:hAnsiTheme="majorHAnsi" w:cstheme="majorHAnsi"/>
+                <w:lang w:val="en-US"/>
+              </w:rPr>
+            </w:pPr>
+            <w:r>
+              <w:rPr>
+                <w:rFonts w:asciiTheme="majorHAnsi" w:eastAsia="Calibri" w:hAnsiTheme="majorHAnsi" w:cstheme="majorHAnsi"/>
+                <w:lang w:val="en-US"/>
+              </w:rPr>
+              <w:tab/>
+              <w:t>}</w:t>
+            </w:r>
+          </w:p>
+          <w:p>
+            <w:pPr>
+              <w:suppressAutoHyphens/>
+              <w:spacing w:line="240" w:lineRule="auto"/>
+              <w:contextualSpacing/>
+              <w:rPr>
+                <w:rFonts w:asciiTheme="majorHAnsi" w:eastAsia="Calibri" w:hAnsiTheme="majorHAnsi" w:cstheme="majorHAnsi"/>
+              </w:rPr>
+            </w:pPr>
+            <w:r>
+              <w:rPr>
+                <w:rFonts w:asciiTheme="majorHAnsi" w:eastAsia="Calibri" w:hAnsiTheme="majorHAnsi" w:cstheme="majorHAnsi"/>
+                <w:lang w:val="en-US"/>
+              </w:rPr>
+              <w:t>}</w:t>
+            </w:r>
+          </w:p>
+        </w:tc>
+        <w:tc>
+          <w:tcPr>
+            <w:tcW w:w="4511" w:type="dxa"/>
+            <w:tcBorders>
+              <w:top w:val="nil"/>
+              <w:left w:val="nil"/>
+              <w:bottom w:val="nil"/>
+              <w:right w:val="single" w:sz="8" w:space="0" w:color="000000"/>
+            </w:tcBorders>
+            <w:shd w:val="clear" w:color="auto" w:fill="FFFFFF" w:themeFill="background1"/>
+            <w:tcMar>
+              <w:top w:w="0" w:type="dxa"/>
+              <w:left w:w="115" w:type="dxa"/>
+              <w:bottom w:w="0" w:type="dxa"/>
+              <w:right w:w="115" w:type="dxa"/>
+            </w:tcMar>
+          </w:tcPr>
+          <w:p>
+            <w:pPr>
+              <w:suppressAutoHyphens/>
+              <w:spacing w:line="240" w:lineRule="auto"/>
+              <w:contextualSpacing/>
+              <w:rPr>
+                <w:rFonts w:asciiTheme="majorHAnsi" w:eastAsia="Calibri" w:hAnsiTheme="majorHAnsi" w:cstheme="majorHAnsi"/>
+              </w:rPr>
+            </w:pPr>
+            <w:r>
+              <w:rPr>
+                <w:rFonts w:asciiTheme="majorHAnsi" w:eastAsia="Calibri" w:hAnsiTheme="majorHAnsi" w:cstheme="majorHAnsi"/>
+              </w:rPr>
+              <w:t xml:space="preserve"> </w:t>
+            </w:r>
+            <w:r>
+              <w:rPr>
+                <w:rFonts w:asciiTheme="majorHAnsi" w:eastAsia="Calibri" w:hAnsiTheme="majorHAnsi" w:cstheme="majorHAnsi"/>
+              </w:rPr>
+              <w:t xml:space="preserve">No validation </w:t>
+            </w:r>
+            <w:r>
+              <w:rPr>
+                <w:rFonts w:asciiTheme="majorHAnsi" w:eastAsia="Calibri" w:hAnsiTheme="majorHAnsi" w:cstheme="majorHAnsi"/>
+              </w:rPr>
+              <w:t>checks</w:t>
+            </w:r>
+            <w:r>
+              <w:rPr>
+                <w:rFonts w:asciiTheme="majorHAnsi" w:eastAsia="Calibri" w:hAnsiTheme="majorHAnsi" w:cstheme="majorHAnsi"/>
+              </w:rPr>
+              <w:t xml:space="preserve"> for entered value, </w:t>
+            </w:r>
+            <w:r>
+              <w:rPr>
+                <w:rFonts w:asciiTheme="majorHAnsi" w:eastAsia="Calibri" w:hAnsiTheme="majorHAnsi" w:cstheme="majorHAnsi"/>
+              </w:rPr>
+              <w:t xml:space="preserve">nor check for range or exception handling. This </w:t>
+            </w:r>
+            <w:r>
+              <w:rPr>
+                <w:rFonts w:asciiTheme="majorHAnsi" w:eastAsia="Calibri" w:hAnsiTheme="majorHAnsi" w:cstheme="majorHAnsi"/>
+              </w:rPr>
+              <w:t>vulnerability</w:t>
+            </w:r>
+            <w:r>
+              <w:rPr>
+                <w:rFonts w:asciiTheme="majorHAnsi" w:eastAsia="Calibri" w:hAnsiTheme="majorHAnsi" w:cstheme="majorHAnsi"/>
+              </w:rPr>
+              <w:t xml:space="preserve"> causes buffer overflow</w:t>
+            </w:r>
+          </w:p>
+        </w:tc>
+      </w:tr>
+      <w:tr>
+        <w:trPr>
+          <w:tblHeader/>
+          <w:jc w:val="center"/>
+        </w:trPr>
+        <w:tc>
+          <w:tcPr>
+            <w:tcW w:w="4602" w:type="dxa"/>
+            <w:tcBorders>
+              <w:top w:val="nil"/>
+              <w:left w:val="single" w:sz="8" w:space="0" w:color="000000"/>
+              <w:bottom w:val="single" w:sz="4" w:space="0" w:color="auto"/>
+              <w:right w:val="single" w:sz="8" w:space="0" w:color="000000"/>
+            </w:tcBorders>
+            <w:shd w:val="clear" w:color="auto" w:fill="FFFFFF" w:themeFill="background1"/>
+            <w:tcMar>
+              <w:top w:w="0" w:type="dxa"/>
+              <w:left w:w="115" w:type="dxa"/>
+              <w:bottom w:w="0" w:type="dxa"/>
+              <w:right w:w="115" w:type="dxa"/>
+            </w:tcMar>
+          </w:tcPr>
+          <w:p>
+            <w:pPr>
+              <w:suppressAutoHyphens/>
+              <w:spacing w:line="240" w:lineRule="auto"/>
+              <w:contextualSpacing/>
+              <w:rPr>
+                <w:rFonts w:asciiTheme="majorHAnsi" w:eastAsia="Calibri" w:hAnsiTheme="majorHAnsi" w:cstheme="majorHAnsi"/>
+                <w:lang w:val="en-US"/>
+              </w:rPr>
+            </w:pPr>
+          </w:p>
+        </w:tc>
+        <w:tc>
+          <w:tcPr>
+            <w:tcW w:w="4511" w:type="dxa"/>
+            <w:tcBorders>
+              <w:top w:val="nil"/>
+              <w:left w:val="nil"/>
+              <w:bottom w:val="single" w:sz="4" w:space="0" w:color="auto"/>
+              <w:right w:val="single" w:sz="8" w:space="0" w:color="000000"/>
+            </w:tcBorders>
+            <w:shd w:val="clear" w:color="auto" w:fill="FFFFFF" w:themeFill="background1"/>
+            <w:tcMar>
+              <w:top w:w="0" w:type="dxa"/>
+              <w:left w:w="115" w:type="dxa"/>
+              <w:bottom w:w="0" w:type="dxa"/>
+              <w:right w:w="115" w:type="dxa"/>
+            </w:tcMar>
+          </w:tcPr>
+          <w:p>
+            <w:pPr>
+              <w:suppressAutoHyphens/>
+              <w:spacing w:line="240" w:lineRule="auto"/>
+              <w:contextualSpacing/>
+              <w:rPr>
+                <w:rFonts w:asciiTheme="majorHAnsi" w:eastAsia="Calibri" w:hAnsiTheme="majorHAnsi" w:cstheme="majorHAnsi"/>
+              </w:rPr>
+            </w:pPr>
+          </w:p>
+        </w:tc>
+      </w:tr>
+      <w:tr>
+        <w:trPr>
+          <w:tblHeader/>
+          <w:jc w:val="center"/>
+        </w:trPr>
+        <w:tc>
+          <w:tcPr>
+            <w:tcW w:w="4602" w:type="dxa"/>
+            <w:tcBorders>
+              <w:top w:val="single" w:sz="4" w:space="0" w:color="auto"/>
+              <w:left w:val="single" w:sz="4" w:space="0" w:color="auto"/>
+              <w:bottom w:val="single" w:sz="4" w:space="0" w:color="auto"/>
+              <w:right w:val="single" w:sz="4" w:space="0" w:color="auto"/>
+            </w:tcBorders>
+            <w:shd w:val="clear" w:color="auto" w:fill="FFFFFF" w:themeFill="background1"/>
+            <w:tcMar>
+              <w:top w:w="0" w:type="dxa"/>
+              <w:left w:w="115" w:type="dxa"/>
+              <w:bottom w:w="0" w:type="dxa"/>
+              <w:right w:w="115" w:type="dxa"/>
+            </w:tcMar>
+          </w:tcPr>
+          <w:p>
+            <w:pPr>
+              <w:suppressAutoHyphens/>
+              <w:spacing w:line="240" w:lineRule="auto"/>
+              <w:contextualSpacing/>
+              <w:rPr>
+                <w:rFonts w:asciiTheme="majorHAnsi" w:eastAsia="Calibri" w:hAnsiTheme="majorHAnsi" w:cstheme="majorHAnsi"/>
+                <w:lang w:val="en-US"/>
+              </w:rPr>
+            </w:pPr>
+            <w:r>
+              <w:rPr>
+                <w:rFonts w:asciiTheme="majorHAnsi" w:eastAsia="Calibri" w:hAnsiTheme="majorHAnsi" w:cstheme="majorHAnsi"/>
+                <w:lang w:val="en-US"/>
+              </w:rPr>
+              <w:t>int main() {</w:t>
+            </w:r>
+          </w:p>
+          <w:p>
+            <w:pPr>
+              <w:suppressAutoHyphens/>
+              <w:spacing w:line="240" w:lineRule="auto"/>
+              <w:contextualSpacing/>
+              <w:rPr>
+                <w:rFonts w:asciiTheme="majorHAnsi" w:eastAsia="Calibri" w:hAnsiTheme="majorHAnsi" w:cstheme="majorHAnsi"/>
+                <w:lang w:val="en-US"/>
+              </w:rPr>
+            </w:pPr>
+            <w:proofErr w:type="spellStart"/>
+            <w:r>
+              <w:rPr>
+                <w:rFonts w:asciiTheme="majorHAnsi" w:eastAsia="Calibri" w:hAnsiTheme="majorHAnsi" w:cstheme="majorHAnsi"/>
+                <w:lang w:val="en-US"/>
+              </w:rPr>
+              <w:t>cout</w:t>
+            </w:r>
+            <w:proofErr w:type="spellEnd"/>
+            <w:r>
+              <w:rPr>
+                <w:rFonts w:asciiTheme="majorHAnsi" w:eastAsia="Calibri" w:hAnsiTheme="majorHAnsi" w:cstheme="majorHAnsi"/>
+                <w:lang w:val="en-US"/>
+              </w:rPr>
+              <w:t xml:space="preserve"> &lt;&lt; </w:t>
+            </w:r>
+            <w:proofErr w:type="spellStart"/>
+            <w:r>
+              <w:rPr>
+                <w:rFonts w:asciiTheme="majorHAnsi" w:eastAsia="Calibri" w:hAnsiTheme="majorHAnsi" w:cstheme="majorHAnsi"/>
+                <w:lang w:val="en-US"/>
+              </w:rPr>
+              <w:t>aHelloWelcomeTo</w:t>
+            </w:r>
+            <w:proofErr w:type="spellEnd"/>
+            <w:r>
+              <w:rPr>
+                <w:rFonts w:asciiTheme="majorHAnsi" w:eastAsia="Calibri" w:hAnsiTheme="majorHAnsi" w:cstheme="majorHAnsi"/>
+                <w:lang w:val="en-US"/>
+              </w:rPr>
+              <w:t xml:space="preserve"> &lt;&lt; </w:t>
+            </w:r>
+            <w:proofErr w:type="spellStart"/>
+            <w:r>
+              <w:rPr>
+                <w:rFonts w:asciiTheme="majorHAnsi" w:eastAsia="Calibri" w:hAnsiTheme="majorHAnsi" w:cstheme="majorHAnsi"/>
+                <w:lang w:val="en-US"/>
+              </w:rPr>
+              <w:t>endl</w:t>
+            </w:r>
+            <w:proofErr w:type="spellEnd"/>
+            <w:r>
+              <w:rPr>
+                <w:rFonts w:asciiTheme="majorHAnsi" w:eastAsia="Calibri" w:hAnsiTheme="majorHAnsi" w:cstheme="majorHAnsi"/>
+                <w:lang w:val="en-US"/>
+              </w:rPr>
+              <w:t>;</w:t>
+            </w:r>
+          </w:p>
+          <w:p>
+            <w:pPr>
+              <w:suppressAutoHyphens/>
+              <w:spacing w:line="240" w:lineRule="auto"/>
+              <w:contextualSpacing/>
+              <w:rPr>
+                <w:rFonts w:asciiTheme="majorHAnsi" w:eastAsia="Calibri" w:hAnsiTheme="majorHAnsi" w:cstheme="majorHAnsi"/>
+                <w:lang w:val="en-US"/>
+              </w:rPr>
+            </w:pPr>
+            <w:r>
+              <w:rPr>
+                <w:rFonts w:asciiTheme="majorHAnsi" w:eastAsia="Calibri" w:hAnsiTheme="majorHAnsi" w:cstheme="majorHAnsi"/>
+                <w:lang w:val="en-US"/>
+              </w:rPr>
+              <w:t>int choice = 0;</w:t>
+            </w:r>
+          </w:p>
+          <w:p>
+            <w:pPr>
+              <w:suppressAutoHyphens/>
+              <w:spacing w:line="240" w:lineRule="auto"/>
+              <w:contextualSpacing/>
+              <w:rPr>
+                <w:rFonts w:asciiTheme="majorHAnsi" w:eastAsia="Calibri" w:hAnsiTheme="majorHAnsi" w:cstheme="majorHAnsi"/>
+                <w:lang w:val="en-US"/>
+              </w:rPr>
+            </w:pPr>
+            <w:r>
+              <w:rPr>
+                <w:rFonts w:asciiTheme="majorHAnsi" w:eastAsia="Calibri" w:hAnsiTheme="majorHAnsi" w:cstheme="majorHAnsi"/>
+                <w:lang w:val="en-US"/>
+              </w:rPr>
+              <w:t>while(choice != 1) {</w:t>
+            </w:r>
+          </w:p>
+          <w:p>
+            <w:pPr>
+              <w:suppressAutoHyphens/>
+              <w:spacing w:line="240" w:lineRule="auto"/>
+              <w:contextualSpacing/>
+              <w:rPr>
+                <w:rFonts w:asciiTheme="majorHAnsi" w:eastAsia="Calibri" w:hAnsiTheme="majorHAnsi" w:cstheme="majorHAnsi"/>
+                <w:lang w:val="en-US"/>
+              </w:rPr>
+            </w:pPr>
+            <w:r>
+              <w:rPr>
+                <w:rFonts w:asciiTheme="majorHAnsi" w:eastAsia="Calibri" w:hAnsiTheme="majorHAnsi" w:cstheme="majorHAnsi"/>
+                <w:lang w:val="en-US"/>
+              </w:rPr>
+              <w:t xml:space="preserve">choice = </w:t>
+            </w:r>
+            <w:proofErr w:type="spellStart"/>
+            <w:r>
+              <w:rPr>
+                <w:rFonts w:asciiTheme="majorHAnsi" w:eastAsia="Calibri" w:hAnsiTheme="majorHAnsi" w:cstheme="majorHAnsi"/>
+                <w:lang w:val="en-US"/>
+              </w:rPr>
+              <w:t>CheckUserPermission</w:t>
+            </w:r>
+            <w:proofErr w:type="spellEnd"/>
+            <w:r>
+              <w:rPr>
+                <w:rFonts w:asciiTheme="majorHAnsi" w:eastAsia="Calibri" w:hAnsiTheme="majorHAnsi" w:cstheme="majorHAnsi"/>
+                <w:lang w:val="en-US"/>
+              </w:rPr>
+              <w:t>();</w:t>
+            </w:r>
+          </w:p>
+          <w:p>
+            <w:pPr>
+              <w:suppressAutoHyphens/>
+              <w:spacing w:line="240" w:lineRule="auto"/>
+              <w:contextualSpacing/>
+              <w:rPr>
+                <w:rFonts w:asciiTheme="majorHAnsi" w:eastAsia="Calibri" w:hAnsiTheme="majorHAnsi" w:cstheme="majorHAnsi"/>
+                <w:lang w:val="en-US"/>
+              </w:rPr>
+            </w:pPr>
+            <w:r>
+              <w:rPr>
+                <w:rFonts w:asciiTheme="majorHAnsi" w:eastAsia="Calibri" w:hAnsiTheme="majorHAnsi" w:cstheme="majorHAnsi"/>
+                <w:lang w:val="en-US"/>
+              </w:rPr>
+              <w:t>if(choice != 1) {</w:t>
+            </w:r>
+          </w:p>
+          <w:p>
+            <w:pPr>
+              <w:suppressAutoHyphens/>
+              <w:spacing w:line="240" w:lineRule="auto"/>
+              <w:contextualSpacing/>
+              <w:rPr>
+                <w:rFonts w:asciiTheme="majorHAnsi" w:eastAsia="Calibri" w:hAnsiTheme="majorHAnsi" w:cstheme="majorHAnsi"/>
+                <w:lang w:val="en-US"/>
+              </w:rPr>
+            </w:pPr>
+            <w:proofErr w:type="spellStart"/>
+            <w:r>
+              <w:rPr>
+                <w:rFonts w:asciiTheme="majorHAnsi" w:eastAsia="Calibri" w:hAnsiTheme="majorHAnsi" w:cstheme="majorHAnsi"/>
+                <w:lang w:val="en-US"/>
+              </w:rPr>
+              <w:t>cout</w:t>
+            </w:r>
+            <w:proofErr w:type="spellEnd"/>
+            <w:r>
+              <w:rPr>
+                <w:rFonts w:asciiTheme="majorHAnsi" w:eastAsia="Calibri" w:hAnsiTheme="majorHAnsi" w:cstheme="majorHAnsi"/>
+                <w:lang w:val="en-US"/>
+              </w:rPr>
+              <w:t xml:space="preserve"> &lt;&lt; </w:t>
+            </w:r>
+            <w:proofErr w:type="spellStart"/>
+            <w:r>
+              <w:rPr>
+                <w:rFonts w:asciiTheme="majorHAnsi" w:eastAsia="Calibri" w:hAnsiTheme="majorHAnsi" w:cstheme="majorHAnsi"/>
+                <w:lang w:val="en-US"/>
+              </w:rPr>
+              <w:t>aInvalidPasswor</w:t>
+            </w:r>
+            <w:proofErr w:type="spellEnd"/>
+            <w:r>
+              <w:rPr>
+                <w:rFonts w:asciiTheme="majorHAnsi" w:eastAsia="Calibri" w:hAnsiTheme="majorHAnsi" w:cstheme="majorHAnsi"/>
+                <w:lang w:val="en-US"/>
+              </w:rPr>
+              <w:t xml:space="preserve"> &lt;&lt; </w:t>
+            </w:r>
+            <w:proofErr w:type="spellStart"/>
+            <w:r>
+              <w:rPr>
+                <w:rFonts w:asciiTheme="majorHAnsi" w:eastAsia="Calibri" w:hAnsiTheme="majorHAnsi" w:cstheme="majorHAnsi"/>
+                <w:lang w:val="en-US"/>
+              </w:rPr>
+              <w:t>endl</w:t>
+            </w:r>
+            <w:proofErr w:type="spellEnd"/>
+            <w:r>
+              <w:rPr>
+                <w:rFonts w:asciiTheme="majorHAnsi" w:eastAsia="Calibri" w:hAnsiTheme="majorHAnsi" w:cstheme="majorHAnsi"/>
+                <w:lang w:val="en-US"/>
+              </w:rPr>
+              <w:t>;</w:t>
+            </w:r>
+          </w:p>
+          <w:p>
+            <w:pPr>
+              <w:suppressAutoHyphens/>
+              <w:spacing w:line="240" w:lineRule="auto"/>
+              <w:contextualSpacing/>
+              <w:rPr>
+                <w:rFonts w:asciiTheme="majorHAnsi" w:eastAsia="Calibri" w:hAnsiTheme="majorHAnsi" w:cstheme="majorHAnsi"/>
+                <w:lang w:val="en-US"/>
+              </w:rPr>
+            </w:pPr>
+            <w:r>
+              <w:rPr>
+                <w:rFonts w:asciiTheme="majorHAnsi" w:eastAsia="Calibri" w:hAnsiTheme="majorHAnsi" w:cstheme="majorHAnsi"/>
+                <w:lang w:val="en-US"/>
+              </w:rPr>
+              <w:t>}</w:t>
+            </w:r>
+          </w:p>
+          <w:p>
+            <w:pPr>
+              <w:suppressAutoHyphens/>
+              <w:spacing w:line="240" w:lineRule="auto"/>
+              <w:contextualSpacing/>
+              <w:rPr>
+                <w:rFonts w:asciiTheme="majorHAnsi" w:eastAsia="Calibri" w:hAnsiTheme="majorHAnsi" w:cstheme="majorHAnsi"/>
+                <w:lang w:val="en-US"/>
+              </w:rPr>
+            </w:pPr>
+            <w:r>
+              <w:rPr>
+                <w:rFonts w:asciiTheme="majorHAnsi" w:eastAsia="Calibri" w:hAnsiTheme="majorHAnsi" w:cstheme="majorHAnsi"/>
+                <w:lang w:val="en-US"/>
+              </w:rPr>
+              <w:t>}</w:t>
+            </w:r>
+          </w:p>
+          <w:p>
+            <w:pPr>
+              <w:suppressAutoHyphens/>
+              <w:spacing w:line="240" w:lineRule="auto"/>
+              <w:contextualSpacing/>
+              <w:rPr>
+                <w:rFonts w:asciiTheme="majorHAnsi" w:eastAsia="Calibri" w:hAnsiTheme="majorHAnsi" w:cstheme="majorHAnsi"/>
+              </w:rPr>
+            </w:pPr>
+          </w:p>
+        </w:tc>
+        <w:tc>
+          <w:tcPr>
+            <w:tcW w:w="4511" w:type="dxa"/>
+            <w:tcBorders>
+              <w:top w:val="single" w:sz="4" w:space="0" w:color="auto"/>
+              <w:left w:val="single" w:sz="4" w:space="0" w:color="auto"/>
+              <w:bottom w:val="single" w:sz="4" w:space="0" w:color="auto"/>
+              <w:right w:val="single" w:sz="4" w:space="0" w:color="auto"/>
+            </w:tcBorders>
+            <w:shd w:val="clear" w:color="auto" w:fill="FFFFFF" w:themeFill="background1"/>
+            <w:tcMar>
+              <w:top w:w="0" w:type="dxa"/>
+              <w:left w:w="115" w:type="dxa"/>
+              <w:bottom w:w="0" w:type="dxa"/>
+              <w:right w:w="115" w:type="dxa"/>
+            </w:tcMar>
+          </w:tcPr>
+          <w:p>
+            <w:pPr>
+              <w:suppressAutoHyphens/>
+              <w:spacing w:line="240" w:lineRule="auto"/>
+              <w:contextualSpacing/>
+              <w:rPr>
+                <w:rFonts w:asciiTheme="majorHAnsi" w:eastAsia="Calibri" w:hAnsiTheme="majorHAnsi" w:cstheme="majorHAnsi"/>
+              </w:rPr>
+            </w:pPr>
+          </w:p>
+        </w:tc>
+      </w:tr>
+      <w:tr>
+        <w:trPr>
+          <w:tblHeader/>
+          <w:jc w:val="center"/>
+        </w:trPr>
+        <w:tc>
+          <w:tcPr>
+            <w:tcW w:w="4602" w:type="dxa"/>
+            <w:tcBorders>
+              <w:top w:val="single" w:sz="4" w:space="0" w:color="auto"/>
+              <w:left w:val="single" w:sz="4" w:space="0" w:color="auto"/>
+              <w:bottom w:val="single" w:sz="4" w:space="0" w:color="auto"/>
+              <w:right w:val="single" w:sz="4" w:space="0" w:color="auto"/>
+            </w:tcBorders>
+            <w:shd w:val="clear" w:color="auto" w:fill="FFFFFF" w:themeFill="background1"/>
+            <w:tcMar>
+              <w:top w:w="0" w:type="dxa"/>
+              <w:left w:w="115" w:type="dxa"/>
+              <w:bottom w:w="0" w:type="dxa"/>
+              <w:right w:w="115" w:type="dxa"/>
+            </w:tcMar>
+          </w:tcPr>
+          <w:p>
+            <w:pPr>
+              <w:suppressAutoHyphens/>
+              <w:spacing w:line="240" w:lineRule="auto"/>
+              <w:contextualSpacing/>
+              <w:rPr>
+                <w:rFonts w:asciiTheme="majorHAnsi" w:eastAsia="Calibri" w:hAnsiTheme="majorHAnsi" w:cstheme="majorHAnsi"/>
+                <w:lang w:val="en-US"/>
+              </w:rPr>
+            </w:pPr>
+            <w:r>
+              <w:rPr>
+                <w:rFonts w:asciiTheme="majorHAnsi" w:eastAsia="Calibri" w:hAnsiTheme="majorHAnsi" w:cstheme="majorHAnsi"/>
+                <w:lang w:val="en-US"/>
+              </w:rPr>
+              <w:t>while</w:t>
+            </w:r>
+            <w:r>
+              <w:rPr>
+                <w:rFonts w:asciiTheme="majorHAnsi" w:eastAsia="Calibri" w:hAnsiTheme="majorHAnsi" w:cstheme="majorHAnsi"/>
+                <w:lang w:val="en-US"/>
+              </w:rPr>
+              <w:t xml:space="preserve"> </w:t>
+            </w:r>
+            <w:r>
+              <w:rPr>
+                <w:rFonts w:asciiTheme="majorHAnsi" w:eastAsia="Calibri" w:hAnsiTheme="majorHAnsi" w:cstheme="majorHAnsi"/>
+                <w:lang w:val="en-US"/>
+              </w:rPr>
+              <w:t>(1) {</w:t>
+            </w:r>
+          </w:p>
+          <w:p>
+            <w:pPr>
+              <w:suppressAutoHyphens/>
+              <w:spacing w:line="240" w:lineRule="auto"/>
+              <w:contextualSpacing/>
+              <w:rPr>
+                <w:rFonts w:asciiTheme="majorHAnsi" w:eastAsia="Calibri" w:hAnsiTheme="majorHAnsi" w:cstheme="majorHAnsi"/>
+                <w:lang w:val="en-US"/>
+              </w:rPr>
+            </w:pPr>
+            <w:proofErr w:type="spellStart"/>
+            <w:r>
+              <w:rPr>
+                <w:rFonts w:asciiTheme="majorHAnsi" w:eastAsia="Calibri" w:hAnsiTheme="majorHAnsi" w:cstheme="majorHAnsi"/>
+                <w:lang w:val="en-US"/>
+              </w:rPr>
+              <w:t>cout</w:t>
+            </w:r>
+            <w:proofErr w:type="spellEnd"/>
+            <w:r>
+              <w:rPr>
+                <w:rFonts w:asciiTheme="majorHAnsi" w:eastAsia="Calibri" w:hAnsiTheme="majorHAnsi" w:cstheme="majorHAnsi"/>
+                <w:lang w:val="en-US"/>
+              </w:rPr>
+              <w:t xml:space="preserve"> &lt;&lt; </w:t>
+            </w:r>
+            <w:proofErr w:type="spellStart"/>
+            <w:r>
+              <w:rPr>
+                <w:rFonts w:asciiTheme="majorHAnsi" w:eastAsia="Calibri" w:hAnsiTheme="majorHAnsi" w:cstheme="majorHAnsi"/>
+                <w:lang w:val="en-US"/>
+              </w:rPr>
+              <w:t>aWhatWouldYouLi</w:t>
+            </w:r>
+            <w:proofErr w:type="spellEnd"/>
+            <w:r>
+              <w:rPr>
+                <w:rFonts w:asciiTheme="majorHAnsi" w:eastAsia="Calibri" w:hAnsiTheme="majorHAnsi" w:cstheme="majorHAnsi"/>
+                <w:lang w:val="en-US"/>
+              </w:rPr>
+              <w:t xml:space="preserve"> &lt;&lt; </w:t>
+            </w:r>
+            <w:proofErr w:type="spellStart"/>
+            <w:r>
+              <w:rPr>
+                <w:rFonts w:asciiTheme="majorHAnsi" w:eastAsia="Calibri" w:hAnsiTheme="majorHAnsi" w:cstheme="majorHAnsi"/>
+                <w:lang w:val="en-US"/>
+              </w:rPr>
+              <w:t>endl</w:t>
+            </w:r>
+            <w:proofErr w:type="spellEnd"/>
+            <w:r>
+              <w:rPr>
+                <w:rFonts w:asciiTheme="majorHAnsi" w:eastAsia="Calibri" w:hAnsiTheme="majorHAnsi" w:cstheme="majorHAnsi"/>
+                <w:lang w:val="en-US"/>
+              </w:rPr>
+              <w:t>;</w:t>
+            </w:r>
+          </w:p>
+          <w:p>
+            <w:pPr>
+              <w:suppressAutoHyphens/>
+              <w:spacing w:line="240" w:lineRule="auto"/>
+              <w:contextualSpacing/>
+              <w:rPr>
+                <w:rFonts w:asciiTheme="majorHAnsi" w:eastAsia="Calibri" w:hAnsiTheme="majorHAnsi" w:cstheme="majorHAnsi"/>
+                <w:lang w:val="en-US"/>
+              </w:rPr>
+            </w:pPr>
+            <w:proofErr w:type="spellStart"/>
+            <w:r>
+              <w:rPr>
+                <w:rFonts w:asciiTheme="majorHAnsi" w:eastAsia="Calibri" w:hAnsiTheme="majorHAnsi" w:cstheme="majorHAnsi"/>
+                <w:lang w:val="en-US"/>
+              </w:rPr>
+              <w:t>cout</w:t>
+            </w:r>
+            <w:proofErr w:type="spellEnd"/>
+            <w:r>
+              <w:rPr>
+                <w:rFonts w:asciiTheme="majorHAnsi" w:eastAsia="Calibri" w:hAnsiTheme="majorHAnsi" w:cstheme="majorHAnsi"/>
+                <w:lang w:val="en-US"/>
+              </w:rPr>
+              <w:t xml:space="preserve"> &lt;&lt;</w:t>
+            </w:r>
+            <w:proofErr w:type="spellStart"/>
+            <w:r>
+              <w:rPr>
+                <w:rFonts w:asciiTheme="majorHAnsi" w:eastAsia="Calibri" w:hAnsiTheme="majorHAnsi" w:cstheme="majorHAnsi"/>
+                <w:lang w:val="en-US"/>
+              </w:rPr>
+              <w:t>aDisplayTheClie</w:t>
+            </w:r>
+            <w:proofErr w:type="spellEnd"/>
+            <w:r>
+              <w:rPr>
+                <w:rFonts w:asciiTheme="majorHAnsi" w:eastAsia="Calibri" w:hAnsiTheme="majorHAnsi" w:cstheme="majorHAnsi"/>
+                <w:lang w:val="en-US"/>
+              </w:rPr>
+              <w:t xml:space="preserve">&lt;&lt; </w:t>
+            </w:r>
+            <w:proofErr w:type="spellStart"/>
+            <w:r>
+              <w:rPr>
+                <w:rFonts w:asciiTheme="majorHAnsi" w:eastAsia="Calibri" w:hAnsiTheme="majorHAnsi" w:cstheme="majorHAnsi"/>
+                <w:lang w:val="en-US"/>
+              </w:rPr>
+              <w:t>endl</w:t>
+            </w:r>
+            <w:proofErr w:type="spellEnd"/>
+            <w:r>
+              <w:rPr>
+                <w:rFonts w:asciiTheme="majorHAnsi" w:eastAsia="Calibri" w:hAnsiTheme="majorHAnsi" w:cstheme="majorHAnsi"/>
+                <w:lang w:val="en-US"/>
+              </w:rPr>
+              <w:t>;</w:t>
+            </w:r>
+          </w:p>
+          <w:p>
+            <w:pPr>
+              <w:suppressAutoHyphens/>
+              <w:spacing w:line="240" w:lineRule="auto"/>
+              <w:contextualSpacing/>
+              <w:rPr>
+                <w:rFonts w:asciiTheme="majorHAnsi" w:eastAsia="Calibri" w:hAnsiTheme="majorHAnsi" w:cstheme="majorHAnsi"/>
+                <w:lang w:val="en-US"/>
+              </w:rPr>
+            </w:pPr>
+            <w:proofErr w:type="spellStart"/>
+            <w:r>
+              <w:rPr>
+                <w:rFonts w:asciiTheme="majorHAnsi" w:eastAsia="Calibri" w:hAnsiTheme="majorHAnsi" w:cstheme="majorHAnsi"/>
+                <w:lang w:val="en-US"/>
+              </w:rPr>
+              <w:t>cout</w:t>
+            </w:r>
+            <w:proofErr w:type="spellEnd"/>
+            <w:r>
+              <w:rPr>
+                <w:rFonts w:asciiTheme="majorHAnsi" w:eastAsia="Calibri" w:hAnsiTheme="majorHAnsi" w:cstheme="majorHAnsi"/>
+                <w:lang w:val="en-US"/>
+              </w:rPr>
+              <w:t xml:space="preserve"> &lt;&lt;</w:t>
+            </w:r>
+            <w:proofErr w:type="spellStart"/>
+            <w:r>
+              <w:rPr>
+                <w:rFonts w:asciiTheme="majorHAnsi" w:eastAsia="Calibri" w:hAnsiTheme="majorHAnsi" w:cstheme="majorHAnsi"/>
+                <w:lang w:val="en-US"/>
+              </w:rPr>
+              <w:t>aChangeAClientS</w:t>
+            </w:r>
+            <w:proofErr w:type="spellEnd"/>
+            <w:r>
+              <w:rPr>
+                <w:rFonts w:asciiTheme="majorHAnsi" w:eastAsia="Calibri" w:hAnsiTheme="majorHAnsi" w:cstheme="majorHAnsi"/>
+                <w:lang w:val="en-US"/>
+              </w:rPr>
+              <w:t xml:space="preserve"> &lt;&lt; </w:t>
+            </w:r>
+            <w:proofErr w:type="spellStart"/>
+            <w:r>
+              <w:rPr>
+                <w:rFonts w:asciiTheme="majorHAnsi" w:eastAsia="Calibri" w:hAnsiTheme="majorHAnsi" w:cstheme="majorHAnsi"/>
+                <w:lang w:val="en-US"/>
+              </w:rPr>
+              <w:t>endl</w:t>
+            </w:r>
+            <w:proofErr w:type="spellEnd"/>
+            <w:r>
+              <w:rPr>
+                <w:rFonts w:asciiTheme="majorHAnsi" w:eastAsia="Calibri" w:hAnsiTheme="majorHAnsi" w:cstheme="majorHAnsi"/>
+                <w:lang w:val="en-US"/>
+              </w:rPr>
+              <w:t>;</w:t>
+            </w:r>
+          </w:p>
+          <w:p>
+            <w:pPr>
+              <w:suppressAutoHyphens/>
+              <w:spacing w:line="240" w:lineRule="auto"/>
+              <w:contextualSpacing/>
+              <w:rPr>
+                <w:rFonts w:asciiTheme="majorHAnsi" w:eastAsia="Calibri" w:hAnsiTheme="majorHAnsi" w:cstheme="majorHAnsi"/>
+                <w:lang w:val="en-US"/>
+              </w:rPr>
+            </w:pPr>
+            <w:proofErr w:type="spellStart"/>
+            <w:r>
+              <w:rPr>
+                <w:rFonts w:asciiTheme="majorHAnsi" w:eastAsia="Calibri" w:hAnsiTheme="majorHAnsi" w:cstheme="majorHAnsi"/>
+                <w:lang w:val="en-US"/>
+              </w:rPr>
+              <w:t>cout</w:t>
+            </w:r>
+            <w:proofErr w:type="spellEnd"/>
+            <w:r>
+              <w:rPr>
+                <w:rFonts w:asciiTheme="majorHAnsi" w:eastAsia="Calibri" w:hAnsiTheme="majorHAnsi" w:cstheme="majorHAnsi"/>
+                <w:lang w:val="en-US"/>
+              </w:rPr>
+              <w:t xml:space="preserve"> &lt;&lt; </w:t>
+            </w:r>
+            <w:proofErr w:type="spellStart"/>
+            <w:r>
+              <w:rPr>
+                <w:rFonts w:asciiTheme="majorHAnsi" w:eastAsia="Calibri" w:hAnsiTheme="majorHAnsi" w:cstheme="majorHAnsi"/>
+                <w:lang w:val="en-US"/>
+              </w:rPr>
+              <w:t>aExitTheProgram</w:t>
+            </w:r>
+            <w:proofErr w:type="spellEnd"/>
+            <w:r>
+              <w:rPr>
+                <w:rFonts w:asciiTheme="majorHAnsi" w:eastAsia="Calibri" w:hAnsiTheme="majorHAnsi" w:cstheme="majorHAnsi"/>
+                <w:lang w:val="en-US"/>
+              </w:rPr>
+              <w:t xml:space="preserve"> &lt;&lt; </w:t>
+            </w:r>
+            <w:proofErr w:type="spellStart"/>
+            <w:r>
+              <w:rPr>
+                <w:rFonts w:asciiTheme="majorHAnsi" w:eastAsia="Calibri" w:hAnsiTheme="majorHAnsi" w:cstheme="majorHAnsi"/>
+                <w:lang w:val="en-US"/>
+              </w:rPr>
+              <w:t>endl</w:t>
+            </w:r>
+            <w:proofErr w:type="spellEnd"/>
+            <w:r>
+              <w:rPr>
+                <w:rFonts w:asciiTheme="majorHAnsi" w:eastAsia="Calibri" w:hAnsiTheme="majorHAnsi" w:cstheme="majorHAnsi"/>
+                <w:lang w:val="en-US"/>
+              </w:rPr>
+              <w:t>;</w:t>
+            </w:r>
+          </w:p>
+          <w:p>
+            <w:pPr>
+              <w:suppressAutoHyphens/>
+              <w:spacing w:line="240" w:lineRule="auto"/>
+              <w:contextualSpacing/>
+              <w:rPr>
+                <w:rFonts w:asciiTheme="majorHAnsi" w:eastAsia="Calibri" w:hAnsiTheme="majorHAnsi" w:cstheme="majorHAnsi"/>
+                <w:lang w:val="en-US"/>
+              </w:rPr>
+            </w:pPr>
+            <w:proofErr w:type="spellStart"/>
+            <w:r>
+              <w:rPr>
+                <w:rFonts w:asciiTheme="majorHAnsi" w:eastAsia="Calibri" w:hAnsiTheme="majorHAnsi" w:cstheme="majorHAnsi"/>
+                <w:lang w:val="en-US"/>
+              </w:rPr>
+              <w:t>cin</w:t>
+            </w:r>
+            <w:proofErr w:type="spellEnd"/>
+            <w:r>
+              <w:rPr>
+                <w:rFonts w:asciiTheme="majorHAnsi" w:eastAsia="Calibri" w:hAnsiTheme="majorHAnsi" w:cstheme="majorHAnsi"/>
+                <w:lang w:val="en-US"/>
+              </w:rPr>
+              <w:t xml:space="preserve"> &gt;&gt; choice;</w:t>
+            </w:r>
+          </w:p>
+          <w:p>
+            <w:pPr>
+              <w:suppressAutoHyphens/>
+              <w:spacing w:line="240" w:lineRule="auto"/>
+              <w:contextualSpacing/>
+              <w:rPr>
+                <w:rFonts w:asciiTheme="majorHAnsi" w:eastAsia="Calibri" w:hAnsiTheme="majorHAnsi" w:cstheme="majorHAnsi"/>
+                <w:lang w:val="en-US"/>
+              </w:rPr>
+            </w:pPr>
+            <w:proofErr w:type="spellStart"/>
+            <w:r>
+              <w:rPr>
+                <w:rFonts w:asciiTheme="majorHAnsi" w:eastAsia="Calibri" w:hAnsiTheme="majorHAnsi" w:cstheme="majorHAnsi"/>
+                <w:lang w:val="en-US"/>
+              </w:rPr>
+              <w:t>cout</w:t>
+            </w:r>
+            <w:proofErr w:type="spellEnd"/>
+            <w:r>
+              <w:rPr>
+                <w:rFonts w:asciiTheme="majorHAnsi" w:eastAsia="Calibri" w:hAnsiTheme="majorHAnsi" w:cstheme="majorHAnsi"/>
+                <w:lang w:val="en-US"/>
+              </w:rPr>
+              <w:t xml:space="preserve"> &lt;&lt; </w:t>
+            </w:r>
+            <w:proofErr w:type="spellStart"/>
+            <w:r>
+              <w:rPr>
+                <w:rFonts w:asciiTheme="majorHAnsi" w:eastAsia="Calibri" w:hAnsiTheme="majorHAnsi" w:cstheme="majorHAnsi"/>
+                <w:lang w:val="en-US"/>
+              </w:rPr>
+              <w:t>aYouChose</w:t>
+            </w:r>
+            <w:proofErr w:type="spellEnd"/>
+            <w:r>
+              <w:rPr>
+                <w:rFonts w:asciiTheme="majorHAnsi" w:eastAsia="Calibri" w:hAnsiTheme="majorHAnsi" w:cstheme="majorHAnsi"/>
+                <w:lang w:val="en-US"/>
+              </w:rPr>
+              <w:t xml:space="preserve"> &lt;&lt; choice &lt;&lt; </w:t>
+            </w:r>
+            <w:proofErr w:type="spellStart"/>
+            <w:r>
+              <w:rPr>
+                <w:rFonts w:asciiTheme="majorHAnsi" w:eastAsia="Calibri" w:hAnsiTheme="majorHAnsi" w:cstheme="majorHAnsi"/>
+                <w:lang w:val="en-US"/>
+              </w:rPr>
+              <w:t>endl</w:t>
+            </w:r>
+            <w:proofErr w:type="spellEnd"/>
+            <w:r>
+              <w:rPr>
+                <w:rFonts w:asciiTheme="majorHAnsi" w:eastAsia="Calibri" w:hAnsiTheme="majorHAnsi" w:cstheme="majorHAnsi"/>
+                <w:lang w:val="en-US"/>
+              </w:rPr>
+              <w:t>;</w:t>
+            </w:r>
+          </w:p>
+          <w:p>
+            <w:pPr>
+              <w:suppressAutoHyphens/>
+              <w:spacing w:line="240" w:lineRule="auto"/>
+              <w:contextualSpacing/>
+              <w:rPr>
+                <w:rFonts w:asciiTheme="majorHAnsi" w:eastAsia="Calibri" w:hAnsiTheme="majorHAnsi" w:cstheme="majorHAnsi"/>
+                <w:lang w:val="en-US"/>
+              </w:rPr>
+            </w:pPr>
+          </w:p>
+        </w:tc>
+        <w:tc>
+          <w:tcPr>
+            <w:tcW w:w="4511" w:type="dxa"/>
+            <w:tcBorders>
+              <w:top w:val="single" w:sz="4" w:space="0" w:color="auto"/>
+              <w:left w:val="single" w:sz="4" w:space="0" w:color="auto"/>
+              <w:bottom w:val="single" w:sz="4" w:space="0" w:color="auto"/>
+              <w:right w:val="single" w:sz="4" w:space="0" w:color="auto"/>
+            </w:tcBorders>
+            <w:shd w:val="clear" w:color="auto" w:fill="FFFFFF" w:themeFill="background1"/>
+            <w:tcMar>
+              <w:top w:w="0" w:type="dxa"/>
+              <w:left w:w="115" w:type="dxa"/>
+              <w:bottom w:w="0" w:type="dxa"/>
+              <w:right w:w="115" w:type="dxa"/>
+            </w:tcMar>
+          </w:tcPr>
+          <w:p>
+            <w:pPr>
+              <w:suppressAutoHyphens/>
+              <w:spacing w:line="240" w:lineRule="auto"/>
+              <w:contextualSpacing/>
+              <w:rPr>
+                <w:rFonts w:asciiTheme="majorHAnsi" w:eastAsia="Calibri" w:hAnsiTheme="majorHAnsi" w:cstheme="majorHAnsi"/>
+              </w:rPr>
+            </w:pPr>
+            <w:r>
+              <w:rPr>
+                <w:rFonts w:asciiTheme="majorHAnsi" w:eastAsia="Calibri" w:hAnsiTheme="majorHAnsi" w:cstheme="majorHAnsi"/>
+              </w:rPr>
+              <w:t>Choice could cause buffer overflow if the user entered a value greater than max range.</w:t>
+            </w:r>
+          </w:p>
+        </w:tc>
+      </w:tr>
+      <w:tr>
+        <w:trPr>
+          <w:tblHeader/>
+          <w:jc w:val="center"/>
+        </w:trPr>
+        <w:tc>
+          <w:tcPr>
+            <w:tcW w:w="4602" w:type="dxa"/>
+            <w:tcBorders>
+              <w:top w:val="single" w:sz="4" w:space="0" w:color="auto"/>
               <w:left w:val="single" w:sz="8" w:space="0" w:color="000000"/>
               <w:bottom w:val="single" w:sz="8" w:space="0" w:color="000000"/>
               <w:right w:val="single" w:sz="8" w:space="0" w:color="000000"/>
@@ -570,25 +3844,303 @@
             <w:pPr>
               <w:suppressAutoHyphens/>
               <w:spacing w:line="240" w:lineRule="auto"/>
-              <w:ind w:left="740"/>
-              <w:contextualSpacing/>
-              <w:rPr>
-                <w:rFonts w:asciiTheme="majorHAnsi" w:eastAsia="Calibri" w:hAnsiTheme="majorHAnsi" w:cstheme="majorHAnsi"/>
-              </w:rPr>
-            </w:pPr>
-            <w:r>
-              <w:rPr>
-                <w:rFonts w:asciiTheme="majorHAnsi" w:eastAsia="Calibri" w:hAnsiTheme="majorHAnsi" w:cstheme="majorHAnsi"/>
-              </w:rPr>
-              <w:t xml:space="preserve"> </w:t>
-            </w:r>
+              <w:contextualSpacing/>
+              <w:rPr>
+                <w:rFonts w:asciiTheme="majorHAnsi" w:eastAsia="Calibri" w:hAnsiTheme="majorHAnsi" w:cstheme="majorHAnsi"/>
+                <w:lang w:val="en-US"/>
+              </w:rPr>
+            </w:pPr>
+            <w:r>
+              <w:rPr>
+                <w:rFonts w:asciiTheme="majorHAnsi" w:eastAsia="Calibri" w:hAnsiTheme="majorHAnsi" w:cstheme="majorHAnsi"/>
+                <w:lang w:val="en-US"/>
+              </w:rPr>
+              <w:lastRenderedPageBreak/>
+              <w:t>if(choice == 1) {</w:t>
+            </w:r>
+          </w:p>
+          <w:p>
+            <w:pPr>
+              <w:suppressAutoHyphens/>
+              <w:spacing w:line="240" w:lineRule="auto"/>
+              <w:contextualSpacing/>
+              <w:rPr>
+                <w:rFonts w:asciiTheme="majorHAnsi" w:eastAsia="Calibri" w:hAnsiTheme="majorHAnsi" w:cstheme="majorHAnsi"/>
+                <w:lang w:val="en-US"/>
+              </w:rPr>
+            </w:pPr>
+            <w:r>
+              <w:rPr>
+                <w:rFonts w:asciiTheme="majorHAnsi" w:eastAsia="Calibri" w:hAnsiTheme="majorHAnsi" w:cstheme="majorHAnsi"/>
+                <w:lang w:val="en-US"/>
+              </w:rPr>
+              <w:t xml:space="preserve">      </w:t>
+            </w:r>
+            <w:proofErr w:type="spellStart"/>
+            <w:r>
+              <w:rPr>
+                <w:rFonts w:asciiTheme="majorHAnsi" w:eastAsia="Calibri" w:hAnsiTheme="majorHAnsi" w:cstheme="majorHAnsi"/>
+                <w:lang w:val="en-US"/>
+              </w:rPr>
+              <w:t>DisplayInfo</w:t>
+            </w:r>
+            <w:proofErr w:type="spellEnd"/>
+            <w:r>
+              <w:rPr>
+                <w:rFonts w:asciiTheme="majorHAnsi" w:eastAsia="Calibri" w:hAnsiTheme="majorHAnsi" w:cstheme="majorHAnsi"/>
+                <w:lang w:val="en-US"/>
+              </w:rPr>
+              <w:t>();</w:t>
+            </w:r>
+          </w:p>
+          <w:p>
+            <w:pPr>
+              <w:suppressAutoHyphens/>
+              <w:spacing w:line="240" w:lineRule="auto"/>
+              <w:contextualSpacing/>
+              <w:rPr>
+                <w:rFonts w:asciiTheme="majorHAnsi" w:eastAsia="Calibri" w:hAnsiTheme="majorHAnsi" w:cstheme="majorHAnsi"/>
+                <w:lang w:val="en-US"/>
+              </w:rPr>
+            </w:pPr>
+            <w:r>
+              <w:rPr>
+                <w:rFonts w:asciiTheme="majorHAnsi" w:eastAsia="Calibri" w:hAnsiTheme="majorHAnsi" w:cstheme="majorHAnsi"/>
+                <w:lang w:val="en-US"/>
+              </w:rPr>
+              <w:t>}</w:t>
+            </w:r>
+          </w:p>
+          <w:p>
+            <w:pPr>
+              <w:suppressAutoHyphens/>
+              <w:spacing w:line="240" w:lineRule="auto"/>
+              <w:contextualSpacing/>
+              <w:rPr>
+                <w:rFonts w:asciiTheme="majorHAnsi" w:eastAsia="Calibri" w:hAnsiTheme="majorHAnsi" w:cstheme="majorHAnsi"/>
+                <w:lang w:val="en-US"/>
+              </w:rPr>
+            </w:pPr>
+            <w:r>
+              <w:rPr>
+                <w:rFonts w:asciiTheme="majorHAnsi" w:eastAsia="Calibri" w:hAnsiTheme="majorHAnsi" w:cstheme="majorHAnsi"/>
+                <w:lang w:val="en-US"/>
+              </w:rPr>
+              <w:t>else if(choice ==2 )</w:t>
+            </w:r>
+          </w:p>
+          <w:p>
+            <w:pPr>
+              <w:suppressAutoHyphens/>
+              <w:spacing w:line="240" w:lineRule="auto"/>
+              <w:contextualSpacing/>
+              <w:rPr>
+                <w:rFonts w:asciiTheme="majorHAnsi" w:eastAsia="Calibri" w:hAnsiTheme="majorHAnsi" w:cstheme="majorHAnsi"/>
+                <w:lang w:val="en-US"/>
+              </w:rPr>
+            </w:pPr>
+            <w:r>
+              <w:rPr>
+                <w:rFonts w:asciiTheme="majorHAnsi" w:eastAsia="Calibri" w:hAnsiTheme="majorHAnsi" w:cstheme="majorHAnsi"/>
+                <w:lang w:val="en-US"/>
+              </w:rPr>
+              <w:t>{</w:t>
+            </w:r>
+          </w:p>
+          <w:p>
+            <w:pPr>
+              <w:suppressAutoHyphens/>
+              <w:spacing w:line="240" w:lineRule="auto"/>
+              <w:contextualSpacing/>
+              <w:rPr>
+                <w:rFonts w:asciiTheme="majorHAnsi" w:eastAsia="Calibri" w:hAnsiTheme="majorHAnsi" w:cstheme="majorHAnsi"/>
+                <w:lang w:val="en-US"/>
+              </w:rPr>
+            </w:pPr>
+            <w:r>
+              <w:rPr>
+                <w:rFonts w:asciiTheme="majorHAnsi" w:eastAsia="Calibri" w:hAnsiTheme="majorHAnsi" w:cstheme="majorHAnsi"/>
+                <w:lang w:val="en-US"/>
+              </w:rPr>
+              <w:tab/>
+            </w:r>
+            <w:proofErr w:type="spellStart"/>
+            <w:r>
+              <w:rPr>
+                <w:rFonts w:asciiTheme="majorHAnsi" w:eastAsia="Calibri" w:hAnsiTheme="majorHAnsi" w:cstheme="majorHAnsi"/>
+                <w:lang w:val="en-US"/>
+              </w:rPr>
+              <w:t>ChangeCustomerChoice</w:t>
+            </w:r>
+            <w:proofErr w:type="spellEnd"/>
+            <w:r>
+              <w:rPr>
+                <w:rFonts w:asciiTheme="majorHAnsi" w:eastAsia="Calibri" w:hAnsiTheme="majorHAnsi" w:cstheme="majorHAnsi"/>
+                <w:lang w:val="en-US"/>
+              </w:rPr>
+              <w:t>();</w:t>
+            </w:r>
+          </w:p>
+          <w:p>
+            <w:pPr>
+              <w:suppressAutoHyphens/>
+              <w:spacing w:line="240" w:lineRule="auto"/>
+              <w:contextualSpacing/>
+              <w:rPr>
+                <w:rFonts w:asciiTheme="majorHAnsi" w:eastAsia="Calibri" w:hAnsiTheme="majorHAnsi" w:cstheme="majorHAnsi"/>
+                <w:lang w:val="en-US"/>
+              </w:rPr>
+            </w:pPr>
+            <w:r>
+              <w:rPr>
+                <w:rFonts w:asciiTheme="majorHAnsi" w:eastAsia="Calibri" w:hAnsiTheme="majorHAnsi" w:cstheme="majorHAnsi"/>
+                <w:lang w:val="en-US"/>
+              </w:rPr>
+              <w:t>}</w:t>
+            </w:r>
+          </w:p>
+          <w:p>
+            <w:pPr>
+              <w:suppressAutoHyphens/>
+              <w:spacing w:line="240" w:lineRule="auto"/>
+              <w:contextualSpacing/>
+              <w:rPr>
+                <w:rFonts w:asciiTheme="majorHAnsi" w:eastAsia="Calibri" w:hAnsiTheme="majorHAnsi" w:cstheme="majorHAnsi"/>
+                <w:lang w:val="en-US"/>
+              </w:rPr>
+            </w:pPr>
+            <w:r>
+              <w:rPr>
+                <w:rFonts w:asciiTheme="majorHAnsi" w:eastAsia="Calibri" w:hAnsiTheme="majorHAnsi" w:cstheme="majorHAnsi"/>
+                <w:lang w:val="en-US"/>
+              </w:rPr>
+              <w:t>else if(choice == 3)</w:t>
+            </w:r>
+          </w:p>
+          <w:p>
+            <w:pPr>
+              <w:suppressAutoHyphens/>
+              <w:spacing w:line="240" w:lineRule="auto"/>
+              <w:contextualSpacing/>
+              <w:rPr>
+                <w:rFonts w:asciiTheme="majorHAnsi" w:eastAsia="Calibri" w:hAnsiTheme="majorHAnsi" w:cstheme="majorHAnsi"/>
+                <w:lang w:val="en-US"/>
+              </w:rPr>
+            </w:pPr>
+            <w:r>
+              <w:rPr>
+                <w:rFonts w:asciiTheme="majorHAnsi" w:eastAsia="Calibri" w:hAnsiTheme="majorHAnsi" w:cstheme="majorHAnsi"/>
+                <w:lang w:val="en-US"/>
+              </w:rPr>
+              <w:t>{</w:t>
+            </w:r>
+          </w:p>
+          <w:p>
+            <w:pPr>
+              <w:suppressAutoHyphens/>
+              <w:spacing w:line="240" w:lineRule="auto"/>
+              <w:contextualSpacing/>
+              <w:rPr>
+                <w:rFonts w:asciiTheme="majorHAnsi" w:eastAsia="Calibri" w:hAnsiTheme="majorHAnsi" w:cstheme="majorHAnsi"/>
+                <w:lang w:val="en-US"/>
+              </w:rPr>
+            </w:pPr>
+            <w:r>
+              <w:rPr>
+                <w:rFonts w:asciiTheme="majorHAnsi" w:eastAsia="Calibri" w:hAnsiTheme="majorHAnsi" w:cstheme="majorHAnsi"/>
+                <w:lang w:val="en-US"/>
+              </w:rPr>
+              <w:t>exit(0);</w:t>
+            </w:r>
+          </w:p>
+          <w:p>
+            <w:pPr>
+              <w:suppressAutoHyphens/>
+              <w:spacing w:line="240" w:lineRule="auto"/>
+              <w:contextualSpacing/>
+              <w:rPr>
+                <w:rFonts w:asciiTheme="majorHAnsi" w:eastAsia="Calibri" w:hAnsiTheme="majorHAnsi" w:cstheme="majorHAnsi"/>
+                <w:lang w:val="en-US"/>
+              </w:rPr>
+            </w:pPr>
+            <w:r>
+              <w:rPr>
+                <w:rFonts w:asciiTheme="majorHAnsi" w:eastAsia="Calibri" w:hAnsiTheme="majorHAnsi" w:cstheme="majorHAnsi"/>
+                <w:lang w:val="en-US"/>
+              </w:rPr>
+              <w:t>}</w:t>
+            </w:r>
+          </w:p>
+          <w:p>
+            <w:pPr>
+              <w:suppressAutoHyphens/>
+              <w:spacing w:line="240" w:lineRule="auto"/>
+              <w:contextualSpacing/>
+              <w:rPr>
+                <w:rFonts w:asciiTheme="majorHAnsi" w:eastAsia="Calibri" w:hAnsiTheme="majorHAnsi" w:cstheme="majorHAnsi"/>
+                <w:lang w:val="en-US"/>
+              </w:rPr>
+            </w:pPr>
+            <w:r>
+              <w:rPr>
+                <w:rFonts w:asciiTheme="majorHAnsi" w:eastAsia="Calibri" w:hAnsiTheme="majorHAnsi" w:cstheme="majorHAnsi"/>
+                <w:lang w:val="en-US"/>
+              </w:rPr>
+              <w:t>}</w:t>
+            </w:r>
+          </w:p>
+          <w:p>
+            <w:pPr>
+              <w:suppressAutoHyphens/>
+              <w:spacing w:line="240" w:lineRule="auto"/>
+              <w:contextualSpacing/>
+              <w:rPr>
+                <w:rFonts w:asciiTheme="majorHAnsi" w:eastAsia="Calibri" w:hAnsiTheme="majorHAnsi" w:cstheme="majorHAnsi"/>
+                <w:lang w:val="en-US"/>
+              </w:rPr>
+            </w:pPr>
+            <w:r>
+              <w:rPr>
+                <w:rFonts w:asciiTheme="majorHAnsi" w:eastAsia="Calibri" w:hAnsiTheme="majorHAnsi" w:cstheme="majorHAnsi"/>
+                <w:lang w:val="en-US"/>
+              </w:rPr>
+              <w:t>return 0;</w:t>
+            </w:r>
+          </w:p>
+          <w:p>
+            <w:pPr>
+              <w:suppressAutoHyphens/>
+              <w:spacing w:line="240" w:lineRule="auto"/>
+              <w:contextualSpacing/>
+              <w:rPr>
+                <w:rFonts w:asciiTheme="majorHAnsi" w:eastAsia="Calibri" w:hAnsiTheme="majorHAnsi" w:cstheme="majorHAnsi"/>
+                <w:lang w:val="en-US"/>
+              </w:rPr>
+            </w:pPr>
+            <w:r>
+              <w:rPr>
+                <w:rFonts w:asciiTheme="majorHAnsi" w:eastAsia="Calibri" w:hAnsiTheme="majorHAnsi" w:cstheme="majorHAnsi"/>
+                <w:lang w:val="en-US"/>
+              </w:rPr>
+              <w:t>}</w:t>
+            </w:r>
+          </w:p>
+          <w:p>
+            <w:pPr>
+              <w:suppressAutoHyphens/>
+              <w:spacing w:line="240" w:lineRule="auto"/>
+              <w:contextualSpacing/>
+              <w:rPr>
+                <w:rFonts w:asciiTheme="majorHAnsi" w:eastAsia="Calibri" w:hAnsiTheme="majorHAnsi" w:cstheme="majorHAnsi"/>
+              </w:rPr>
+            </w:pPr>
           </w:p>
         </w:tc>
         <w:tc>
           <w:tcPr>
-            <w:tcW w:w="3903" w:type="dxa"/>
+            <w:tcW w:w="4511" w:type="dxa"/>
             <w:tcBorders>
-              <w:top w:val="nil"/>
+              <w:top w:val="single" w:sz="4" w:space="0" w:color="auto"/>
               <w:left w:val="nil"/>
               <w:bottom w:val="single" w:sz="8" w:space="0" w:color="000000"/>
               <w:right w:val="single" w:sz="8" w:space="0" w:color="000000"/>
@@ -610,162 +4162,6 @@
                 <w:rFonts w:asciiTheme="majorHAnsi" w:eastAsia="Calibri" w:hAnsiTheme="majorHAnsi" w:cstheme="majorHAnsi"/>
               </w:rPr>
             </w:pPr>
-            <w:r>
-              <w:rPr>
-                <w:rFonts w:asciiTheme="majorHAnsi" w:eastAsia="Calibri" w:hAnsiTheme="majorHAnsi" w:cstheme="majorHAnsi"/>
-              </w:rPr>
-              <w:t xml:space="preserve"> </w:t>
-            </w:r>
-          </w:p>
-        </w:tc>
-      </w:tr>
-      <w:tr>
-        <w:trPr>
-          <w:tblHeader/>
-          <w:jc w:val="center"/>
-        </w:trPr>
-        <w:tc>
-          <w:tcPr>
-            <w:tcW w:w="4107" w:type="dxa"/>
-            <w:tcBorders>
-              <w:top w:val="nil"/>
-              <w:left w:val="single" w:sz="8" w:space="0" w:color="000000"/>
-              <w:bottom w:val="single" w:sz="8" w:space="0" w:color="000000"/>
-              <w:right w:val="single" w:sz="8" w:space="0" w:color="000000"/>
-            </w:tcBorders>
-            <w:shd w:val="clear" w:color="auto" w:fill="FFFFFF" w:themeFill="background1"/>
-            <w:tcMar>
-              <w:top w:w="0" w:type="dxa"/>
-              <w:left w:w="115" w:type="dxa"/>
-              <w:bottom w:w="0" w:type="dxa"/>
-              <w:right w:w="115" w:type="dxa"/>
-            </w:tcMar>
-          </w:tcPr>
-          <w:p>
-            <w:pPr>
-              <w:suppressAutoHyphens/>
-              <w:spacing w:line="240" w:lineRule="auto"/>
-              <w:ind w:left="740"/>
-              <w:contextualSpacing/>
-              <w:rPr>
-                <w:rFonts w:asciiTheme="majorHAnsi" w:eastAsia="Calibri" w:hAnsiTheme="majorHAnsi" w:cstheme="majorHAnsi"/>
-              </w:rPr>
-            </w:pPr>
-            <w:r>
-              <w:rPr>
-                <w:rFonts w:asciiTheme="majorHAnsi" w:eastAsia="Calibri" w:hAnsiTheme="majorHAnsi" w:cstheme="majorHAnsi"/>
-              </w:rPr>
-              <w:t xml:space="preserve"> </w:t>
-            </w:r>
-          </w:p>
-        </w:tc>
-        <w:tc>
-          <w:tcPr>
-            <w:tcW w:w="3903" w:type="dxa"/>
-            <w:tcBorders>
-              <w:top w:val="nil"/>
-              <w:left w:val="nil"/>
-              <w:bottom w:val="single" w:sz="8" w:space="0" w:color="000000"/>
-              <w:right w:val="single" w:sz="8" w:space="0" w:color="000000"/>
-            </w:tcBorders>
-            <w:shd w:val="clear" w:color="auto" w:fill="FFFFFF" w:themeFill="background1"/>
-            <w:tcMar>
-              <w:top w:w="0" w:type="dxa"/>
-              <w:left w:w="115" w:type="dxa"/>
-              <w:bottom w:w="0" w:type="dxa"/>
-              <w:right w:w="115" w:type="dxa"/>
-            </w:tcMar>
-          </w:tcPr>
-          <w:p>
-            <w:pPr>
-              <w:suppressAutoHyphens/>
-              <w:spacing w:line="240" w:lineRule="auto"/>
-              <w:contextualSpacing/>
-              <w:rPr>
-                <w:rFonts w:asciiTheme="majorHAnsi" w:eastAsia="Calibri" w:hAnsiTheme="majorHAnsi" w:cstheme="majorHAnsi"/>
-              </w:rPr>
-            </w:pPr>
-            <w:r>
-              <w:rPr>
-                <w:rFonts w:asciiTheme="majorHAnsi" w:eastAsia="Calibri" w:hAnsiTheme="majorHAnsi" w:cstheme="majorHAnsi"/>
-              </w:rPr>
-              <w:t xml:space="preserve"> </w:t>
-            </w:r>
-          </w:p>
-        </w:tc>
-      </w:tr>
-      <w:tr>
-        <w:trPr>
-          <w:tblHeader/>
-          <w:jc w:val="center"/>
-        </w:trPr>
-        <w:tc>
-          <w:tcPr>
-            <w:tcW w:w="4107" w:type="dxa"/>
-            <w:tcBorders>
-              <w:top w:val="nil"/>
-              <w:left w:val="single" w:sz="8" w:space="0" w:color="000000"/>
-              <w:bottom w:val="single" w:sz="8" w:space="0" w:color="000000"/>
-              <w:right w:val="single" w:sz="8" w:space="0" w:color="000000"/>
-            </w:tcBorders>
-            <w:shd w:val="clear" w:color="auto" w:fill="FFFFFF" w:themeFill="background1"/>
-            <w:tcMar>
-              <w:top w:w="0" w:type="dxa"/>
-              <w:left w:w="115" w:type="dxa"/>
-              <w:bottom w:w="0" w:type="dxa"/>
-              <w:right w:w="115" w:type="dxa"/>
-            </w:tcMar>
-          </w:tcPr>
-          <w:p>
-            <w:pPr>
-              <w:suppressAutoHyphens/>
-              <w:spacing w:line="240" w:lineRule="auto"/>
-              <w:ind w:left="740"/>
-              <w:contextualSpacing/>
-              <w:rPr>
-                <w:rFonts w:asciiTheme="majorHAnsi" w:eastAsia="Calibri" w:hAnsiTheme="majorHAnsi" w:cstheme="majorHAnsi"/>
-              </w:rPr>
-            </w:pPr>
-            <w:r>
-              <w:rPr>
-                <w:rFonts w:asciiTheme="majorHAnsi" w:eastAsia="Calibri" w:hAnsiTheme="majorHAnsi" w:cstheme="majorHAnsi"/>
-              </w:rPr>
-              <w:t xml:space="preserve"> </w:t>
-            </w:r>
-          </w:p>
-        </w:tc>
-        <w:tc>
-          <w:tcPr>
-            <w:tcW w:w="3903" w:type="dxa"/>
-            <w:tcBorders>
-              <w:top w:val="nil"/>
-              <w:left w:val="nil"/>
-              <w:bottom w:val="single" w:sz="8" w:space="0" w:color="000000"/>
-              <w:right w:val="single" w:sz="8" w:space="0" w:color="000000"/>
-            </w:tcBorders>
-            <w:shd w:val="clear" w:color="auto" w:fill="FFFFFF" w:themeFill="background1"/>
-            <w:tcMar>
-              <w:top w:w="0" w:type="dxa"/>
-              <w:left w:w="115" w:type="dxa"/>
-              <w:bottom w:w="0" w:type="dxa"/>
-              <w:right w:w="115" w:type="dxa"/>
-            </w:tcMar>
-          </w:tcPr>
-          <w:p>
-            <w:pPr>
-              <w:suppressAutoHyphens/>
-              <w:spacing w:line="240" w:lineRule="auto"/>
-              <w:contextualSpacing/>
-              <w:rPr>
-                <w:rFonts w:asciiTheme="majorHAnsi" w:eastAsia="Calibri" w:hAnsiTheme="majorHAnsi" w:cstheme="majorHAnsi"/>
-              </w:rPr>
-            </w:pPr>
-            <w:r>
-              <w:rPr>
-                <w:rFonts w:asciiTheme="majorHAnsi" w:eastAsia="Calibri" w:hAnsiTheme="majorHAnsi" w:cstheme="majorHAnsi"/>
-              </w:rPr>
-              <w:t xml:space="preserve"> </w:t>
-            </w:r>
           </w:p>
         </w:tc>
       </w:tr>
@@ -802,17 +4198,6 @@
       <w:pPr>
         <w:suppressAutoHyphens/>
         <w:spacing w:line="240" w:lineRule="auto"/>
-        <w:ind w:left="720"/>
-        <w:contextualSpacing/>
-        <w:rPr>
-          <w:rFonts w:asciiTheme="majorHAnsi" w:eastAsia="Calibri" w:hAnsiTheme="majorHAnsi" w:cstheme="majorHAnsi"/>
-        </w:rPr>
-      </w:pPr>
-    </w:p>
-    <w:p>
-      <w:pPr>
-        <w:suppressAutoHyphens/>
-        <w:spacing w:line="240" w:lineRule="auto"/>
         <w:contextualSpacing/>
         <w:rPr>
           <w:rFonts w:asciiTheme="majorHAnsi" w:eastAsia="Calibri" w:hAnsiTheme="majorHAnsi" w:cstheme="majorHAnsi"/>
@@ -822,26 +4207,37 @@
         <w:rPr>
           <w:rFonts w:asciiTheme="majorHAnsi" w:eastAsia="Calibri" w:hAnsiTheme="majorHAnsi" w:cstheme="majorHAnsi"/>
         </w:rPr>
-        <w:t>[</w:t>
+        <w:t xml:space="preserve">After analyzing the </w:t>
       </w:r>
       <w:r>
         <w:rPr>
           <w:rFonts w:asciiTheme="majorHAnsi" w:eastAsia="Calibri" w:hAnsiTheme="majorHAnsi" w:cstheme="majorHAnsi"/>
         </w:rPr>
-        <w:t>In a paragraph or two for each security vulnerability, explain in detail how and why these are security vulnerabilities.</w:t>
+        <w:t>binary file provided</w:t>
       </w:r>
       <w:r>
         <w:rPr>
           <w:rFonts w:asciiTheme="majorHAnsi" w:eastAsia="Calibri" w:hAnsiTheme="majorHAnsi" w:cstheme="majorHAnsi"/>
         </w:rPr>
-        <w:t>]</w:t>
+        <w:t xml:space="preserve"> and converting it to C++ code, two significant vulnerabilities were identified. The first issue is related to access control or authentication. The code lacks any validation for usernames, which could allow any user to access the system </w:t>
+      </w:r>
+      <w:r>
+        <w:rPr>
+          <w:rFonts w:asciiTheme="majorHAnsi" w:eastAsia="Calibri" w:hAnsiTheme="majorHAnsi" w:cstheme="majorHAnsi"/>
+        </w:rPr>
+        <w:t>if</w:t>
+      </w:r>
+      <w:r>
+        <w:rPr>
+          <w:rFonts w:asciiTheme="majorHAnsi" w:eastAsia="Calibri" w:hAnsiTheme="majorHAnsi" w:cstheme="majorHAnsi"/>
+        </w:rPr>
+        <w:t xml:space="preserve"> a password exists. The second vulnerability is a buffer overflow, a common issue in C++. This occurs when a program writes more data to a buffer than its allocated capacity, potentially leading to unexpected behavior, crashes, or even exploitation by attackers to execute malicious code. Both vulnerabilities pose serious security risks and require immediate attention.</w:t>
       </w:r>
     </w:p>
     <w:p>
       <w:pPr>
         <w:suppressAutoHyphens/>
         <w:spacing w:line="240" w:lineRule="auto"/>
-        <w:ind w:left="720"/>
         <w:contextualSpacing/>
         <w:rPr>
           <w:rFonts w:asciiTheme="majorHAnsi" w:eastAsia="Calibri" w:hAnsiTheme="majorHAnsi" w:cstheme="majorHAnsi"/>
@@ -863,17 +4259,7 @@
         <w:t xml:space="preserve"> for how the security vulnerabilities can be fixed. </w:t>
       </w:r>
     </w:p>
-    <w:p>
-      <w:pPr>
-        <w:suppressAutoHyphens/>
-        <w:spacing w:line="240" w:lineRule="auto"/>
-        <w:ind w:left="720"/>
-        <w:contextualSpacing/>
-        <w:rPr>
-          <w:rFonts w:asciiTheme="majorHAnsi" w:eastAsia="Calibri" w:hAnsiTheme="majorHAnsi" w:cstheme="majorHAnsi"/>
-        </w:rPr>
-      </w:pPr>
-    </w:p>
+    <w:p/>
     <w:p>
       <w:pPr>
         <w:suppressAutoHyphens/>
@@ -887,30 +4273,146 @@
         <w:rPr>
           <w:rFonts w:asciiTheme="majorHAnsi" w:eastAsia="Calibri" w:hAnsiTheme="majorHAnsi" w:cstheme="majorHAnsi"/>
         </w:rPr>
-        <w:t>[</w:t>
+        <w:t xml:space="preserve">The recommendations to resolve these </w:t>
       </w:r>
       <w:r>
         <w:rPr>
           <w:rFonts w:asciiTheme="majorHAnsi" w:eastAsia="Calibri" w:hAnsiTheme="majorHAnsi" w:cstheme="majorHAnsi"/>
         </w:rPr>
-        <w:t>In a paragraph or two for each recommendation, describe how you would fix these vulnerabilities.</w:t>
+        <w:t xml:space="preserve">vulnerabilities </w:t>
       </w:r>
       <w:r>
         <w:rPr>
           <w:rFonts w:asciiTheme="majorHAnsi" w:eastAsia="Calibri" w:hAnsiTheme="majorHAnsi" w:cstheme="majorHAnsi"/>
         </w:rPr>
-        <w:t>]</w:t>
+        <w:t>are as</w:t>
+      </w:r>
+      <w:r>
+        <w:rPr>
+          <w:rFonts w:asciiTheme="majorHAnsi" w:eastAsia="Calibri" w:hAnsiTheme="majorHAnsi" w:cstheme="majorHAnsi"/>
+        </w:rPr>
+        <w:t xml:space="preserve"> </w:t>
+      </w:r>
+      <w:r>
+        <w:rPr>
+          <w:rFonts w:asciiTheme="majorHAnsi" w:eastAsia="Calibri" w:hAnsiTheme="majorHAnsi" w:cstheme="majorHAnsi"/>
+        </w:rPr>
+        <w:t>follows</w:t>
+      </w:r>
+      <w:r>
+        <w:rPr>
+          <w:rFonts w:asciiTheme="majorHAnsi" w:eastAsia="Calibri" w:hAnsiTheme="majorHAnsi" w:cstheme="majorHAnsi"/>
+        </w:rPr>
+        <w:t>.</w:t>
       </w:r>
     </w:p>
     <w:p>
       <w:pPr>
+        <w:pStyle w:val="ListParagraph"/>
+        <w:numPr>
+          <w:ilvl w:val="0"/>
+          <w:numId w:val="9"/>
+        </w:numPr>
         <w:suppressAutoHyphens/>
         <w:spacing w:line="240" w:lineRule="auto"/>
-        <w:contextualSpacing/>
         <w:rPr>
           <w:rFonts w:asciiTheme="majorHAnsi" w:hAnsiTheme="majorHAnsi" w:cstheme="majorHAnsi"/>
         </w:rPr>
       </w:pPr>
+      <w:r>
+        <w:rPr>
+          <w:rFonts w:asciiTheme="majorHAnsi" w:hAnsiTheme="majorHAnsi" w:cstheme="majorHAnsi"/>
+          <w:b/>
+          <w:bCs/>
+        </w:rPr>
+        <w:t>Authentication:</w:t>
+      </w:r>
+      <w:r>
+        <w:rPr>
+          <w:rFonts w:asciiTheme="majorHAnsi" w:hAnsiTheme="majorHAnsi" w:cstheme="majorHAnsi"/>
+        </w:rPr>
+        <w:t xml:space="preserve"> </w:t>
+      </w:r>
+      <w:r>
+        <w:rPr>
+          <w:rFonts w:asciiTheme="majorHAnsi" w:hAnsiTheme="majorHAnsi" w:cstheme="majorHAnsi"/>
+        </w:rPr>
+        <w:t>To ensure proper user authentication, we should assign a specific username and compare it against a stored value. Additionally, we can implement an algorithm to track the number of incorrect login attempts. If the user exceeds the allowed number of tries, the program should terminate the process immediately upon initiation. This approach enhances security by preventing unauthorized access and limiting brute-force attacks.</w:t>
+      </w:r>
+    </w:p>
+    <w:p>
+      <w:pPr>
+        <w:pStyle w:val="ListParagraph"/>
+        <w:numPr>
+          <w:ilvl w:val="0"/>
+          <w:numId w:val="9"/>
+        </w:numPr>
+        <w:suppressAutoHyphens/>
+        <w:spacing w:line="240" w:lineRule="auto"/>
+        <w:rPr>
+          <w:rFonts w:asciiTheme="majorHAnsi" w:hAnsiTheme="majorHAnsi" w:cstheme="majorHAnsi"/>
+          <w:b/>
+          <w:bCs/>
+        </w:rPr>
+      </w:pPr>
+      <w:r>
+        <w:rPr>
+          <w:rFonts w:asciiTheme="majorHAnsi" w:hAnsiTheme="majorHAnsi" w:cstheme="majorHAnsi"/>
+          <w:b/>
+          <w:bCs/>
+        </w:rPr>
+        <w:t>Buffer Overflow:</w:t>
+      </w:r>
+      <w:r>
+        <w:rPr>
+          <w:rFonts w:asciiTheme="majorHAnsi" w:hAnsiTheme="majorHAnsi" w:cstheme="majorHAnsi"/>
+          <w:b/>
+          <w:bCs/>
+        </w:rPr>
+        <w:t xml:space="preserve"> </w:t>
+      </w:r>
+      <w:r>
+        <w:rPr>
+          <w:rFonts w:asciiTheme="majorHAnsi" w:hAnsiTheme="majorHAnsi" w:cstheme="majorHAnsi"/>
+        </w:rPr>
+        <w:t>To mitigate buffer overflow vulnerabilities, we should implement exception handling and expand the range of acceptable values. The input can be read as a string and then converted to the desired data type. If the value falls outside the expected range, the exception can be caught, and the process can be repeated until a valid value within the specified range is provided. This approach ensures robust input validation and prevents potential buffer overflow issues.</w:t>
+      </w:r>
+    </w:p>
+    <w:p>
+      <w:pPr>
+        <w:pStyle w:val="ListParagraph"/>
+        <w:numPr>
+          <w:ilvl w:val="0"/>
+          <w:numId w:val="9"/>
+        </w:numPr>
+        <w:suppressAutoHyphens/>
+        <w:spacing w:line="240" w:lineRule="auto"/>
+        <w:rPr>
+          <w:rFonts w:asciiTheme="majorHAnsi" w:hAnsiTheme="majorHAnsi" w:cstheme="majorHAnsi"/>
+          <w:b/>
+          <w:bCs/>
+        </w:rPr>
+      </w:pPr>
+      <w:r>
+        <w:rPr>
+          <w:rFonts w:asciiTheme="majorHAnsi" w:hAnsiTheme="majorHAnsi" w:cstheme="majorHAnsi"/>
+          <w:b/>
+          <w:bCs/>
+        </w:rPr>
+        <w:t>Refactoring:</w:t>
+      </w:r>
+      <w:r>
+        <w:rPr>
+          <w:rFonts w:asciiTheme="majorHAnsi" w:hAnsiTheme="majorHAnsi" w:cstheme="majorHAnsi"/>
+        </w:rPr>
+        <w:t xml:space="preserve"> </w:t>
+      </w:r>
+      <w:r>
+        <w:rPr>
+          <w:rFonts w:asciiTheme="majorHAnsi" w:hAnsiTheme="majorHAnsi" w:cstheme="majorHAnsi"/>
+        </w:rPr>
+        <w:t>To optimize the program, we can refactor the code to enhance its extensibility and maintainability, ensuring the system is easier to update and manage in the future.</w:t>
+      </w:r>
     </w:p>
     <w:sectPr>
       <w:headerReference w:type="default" r:id="rId10"/>
@@ -926,7 +4428,7 @@
 </file>
 
 <file path=word/endnotes.xml><?xml version="1.0" encoding="utf-8"?>
-<w:endnotes xmlns:wpc="http://schemas.microsoft.com/office/word/2010/wordprocessingCanvas" xmlns:cx="http://schemas.microsoft.com/office/drawing/2014/chartex" xmlns:cx1="http://schemas.microsoft.com/office/drawing/2015/9/8/chartex" xmlns:cx2="http://schemas.microsoft.com/office/drawing/2015/10/21/chartex" xmlns:cx3="http://schemas.microsoft.com/office/drawing/2016/5/9/chartex" xmlns:cx4="http://schemas.microsoft.com/office/drawing/2016/5/10/chartex" xmlns:cx5="http://schemas.microsoft.com/office/drawing/2016/5/11/chartex" xmlns:cx6="http://schemas.microsoft.com/office/drawing/2016/5/12/chartex" xmlns:cx7="http://schemas.microsoft.com/office/drawing/2016/5/13/chartex" xmlns:cx8="http://schemas.microsoft.com/office/drawing/2016/5/14/chartex" xmlns:mc="http://schemas.openxmlformats.org/markup-compatibility/2006" xmlns:aink="http://schemas.microsoft.com/office/drawing/2016/ink" xmlns:am3d="http://schemas.microsoft.com/office/drawing/2017/model3d" xmlns:o="urn:schemas-microsoft-com:office:office" xmlns:oel="http://schemas.microsoft.com/office/2019/extlst" xmlns:r="http://schemas.openxmlformats.org/officeDocument/2006/relationships" xmlns:m="http://schemas.openxmlformats.org/officeDocument/2006/math" xmlns:v="urn:schemas-microsoft-com:vml" xmlns:wp14="http://schemas.microsoft.com/office/word/2010/wordprocessingDrawing" xmlns:wp="http://schemas.openxmlformats.org/drawingml/2006/wordprocessingDrawing" xmlns:w10="urn:schemas-microsoft-com:office:word" xmlns:w="http://schemas.openxmlformats.org/wordprocessingml/2006/main" xmlns:w14="http://schemas.microsoft.com/office/word/2010/wordml" xmlns:w15="http://schemas.microsoft.com/office/word/2012/wordml" xmlns:w16cex="http://schemas.microsoft.com/office/word/2018/wordml/cex" xmlns:w16cid="http://schemas.microsoft.com/office/word/2016/wordml/cid" xmlns:w16="http://schemas.microsoft.com/office/word/2018/wordml" xmlns:w16du="http://schemas.microsoft.com/office/word/2023/wordml/word16du" xmlns:w16sdtdh="http://schemas.microsoft.com/office/word/2020/wordml/sdtdatahash" xmlns:w16se="http://schemas.microsoft.com/office/word/2015/wordml/symex" xmlns:wpg="http://schemas.microsoft.com/office/word/2010/wordprocessingGroup" xmlns:wpi="http://schemas.microsoft.com/office/word/2010/wordprocessingInk" xmlns:wne="http://schemas.microsoft.com/office/word/2006/wordml" xmlns:wps="http://schemas.microsoft.com/office/word/2010/wordprocessingShape" mc:Ignorable="w14 w15 w16se w16cid w16 w16cex w16sdtdh w16du wp14">
+<w:endnotes xmlns:wpc="http://schemas.microsoft.com/office/word/2010/wordprocessingCanvas" xmlns:cx="http://schemas.microsoft.com/office/drawing/2014/chartex" xmlns:cx1="http://schemas.microsoft.com/office/drawing/2015/9/8/chartex" xmlns:cx2="http://schemas.microsoft.com/office/drawing/2015/10/21/chartex" xmlns:cx3="http://schemas.microsoft.com/office/drawing/2016/5/9/chartex" xmlns:cx4="http://schemas.microsoft.com/office/drawing/2016/5/10/chartex" xmlns:cx5="http://schemas.microsoft.com/office/drawing/2016/5/11/chartex" xmlns:cx6="http://schemas.microsoft.com/office/drawing/2016/5/12/chartex" xmlns:cx7="http://schemas.microsoft.com/office/drawing/2016/5/13/chartex" xmlns:cx8="http://schemas.microsoft.com/office/drawing/2016/5/14/chartex" xmlns:mc="http://schemas.openxmlformats.org/markup-compatibility/2006" xmlns:aink="http://schemas.microsoft.com/office/drawing/2016/ink" xmlns:am3d="http://schemas.microsoft.com/office/drawing/2017/model3d" xmlns:o="urn:schemas-microsoft-com:office:office" xmlns:oel="http://schemas.microsoft.com/office/2019/extlst" xmlns:r="http://schemas.openxmlformats.org/officeDocument/2006/relationships" xmlns:m="http://schemas.openxmlformats.org/officeDocument/2006/math" xmlns:v="urn:schemas-microsoft-com:vml" xmlns:wp14="http://schemas.microsoft.com/office/word/2010/wordprocessingDrawing" xmlns:wp="http://schemas.openxmlformats.org/drawingml/2006/wordprocessingDrawing" xmlns:w10="urn:schemas-microsoft-com:office:word" xmlns:w="http://schemas.openxmlformats.org/wordprocessingml/2006/main" xmlns:w14="http://schemas.microsoft.com/office/word/2010/wordml" xmlns:w15="http://schemas.microsoft.com/office/word/2012/wordml" xmlns:w16cex="http://schemas.microsoft.com/office/word/2018/wordml/cex" xmlns:w16cid="http://schemas.microsoft.com/office/word/2016/wordml/cid" xmlns:w16="http://schemas.microsoft.com/office/word/2018/wordml" xmlns:w16du="http://schemas.microsoft.com/office/word/2023/wordml/word16du" xmlns:w16sdtdh="http://schemas.microsoft.com/office/word/2020/wordml/sdtdatahash" xmlns:w16sdtfl="http://schemas.microsoft.com/office/word/2024/wordml/sdtformatlock" xmlns:w16se="http://schemas.microsoft.com/office/word/2015/wordml/symex" xmlns:wpg="http://schemas.microsoft.com/office/word/2010/wordprocessingGroup" xmlns:wpi="http://schemas.microsoft.com/office/word/2010/wordprocessingInk" xmlns:wne="http://schemas.microsoft.com/office/word/2006/wordml" xmlns:wps="http://schemas.microsoft.com/office/word/2010/wordprocessingShape" mc:Ignorable="w14 w15 w16se w16cid w16 w16cex w16sdtdh w16sdtfl w16du wp14">
   <w:endnote w:type="separator" w:id="-1">
     <w:p>
       <w:pPr>
@@ -951,7 +4453,7 @@
 </file>
 
 <file path=word/footer1.xml><?xml version="1.0" encoding="utf-8"?>
-<w:ftr xmlns:wpc="http://schemas.microsoft.com/office/word/2010/wordprocessingCanvas" xmlns:cx="http://schemas.microsoft.com/office/drawing/2014/chartex" xmlns:cx1="http://schemas.microsoft.com/office/drawing/2015/9/8/chartex" xmlns:cx2="http://schemas.microsoft.com/office/drawing/2015/10/21/chartex" xmlns:cx3="http://schemas.microsoft.com/office/drawing/2016/5/9/chartex" xmlns:cx4="http://schemas.microsoft.com/office/drawing/2016/5/10/chartex" xmlns:cx5="http://schemas.microsoft.com/office/drawing/2016/5/11/chartex" xmlns:cx6="http://schemas.microsoft.com/office/drawing/2016/5/12/chartex" xmlns:cx7="http://schemas.microsoft.com/office/drawing/2016/5/13/chartex" xmlns:cx8="http://schemas.microsoft.com/office/drawing/2016/5/14/chartex" xmlns:mc="http://schemas.openxmlformats.org/markup-compatibility/2006" xmlns:aink="http://schemas.microsoft.com/office/drawing/2016/ink" xmlns:am3d="http://schemas.microsoft.com/office/drawing/2017/model3d" xmlns:o="urn:schemas-microsoft-com:office:office" xmlns:oel="http://schemas.microsoft.com/office/2019/extlst" xmlns:r="http://schemas.openxmlformats.org/officeDocument/2006/relationships" xmlns:m="http://schemas.openxmlformats.org/officeDocument/2006/math" xmlns:v="urn:schemas-microsoft-com:vml" xmlns:wp14="http://schemas.microsoft.com/office/word/2010/wordprocessingDrawing" xmlns:wp="http://schemas.openxmlformats.org/drawingml/2006/wordprocessingDrawing" xmlns:w10="urn:schemas-microsoft-com:office:word" xmlns:w="http://schemas.openxmlformats.org/wordprocessingml/2006/main" xmlns:w14="http://schemas.microsoft.com/office/word/2010/wordml" xmlns:w15="http://schemas.microsoft.com/office/word/2012/wordml" xmlns:w16cex="http://schemas.microsoft.com/office/word/2018/wordml/cex" xmlns:w16cid="http://schemas.microsoft.com/office/word/2016/wordml/cid" xmlns:w16="http://schemas.microsoft.com/office/word/2018/wordml" xmlns:w16du="http://schemas.microsoft.com/office/word/2023/wordml/word16du" xmlns:w16sdtdh="http://schemas.microsoft.com/office/word/2020/wordml/sdtdatahash" xmlns:w16se="http://schemas.microsoft.com/office/word/2015/wordml/symex" xmlns:wpg="http://schemas.microsoft.com/office/word/2010/wordprocessingGroup" xmlns:wpi="http://schemas.microsoft.com/office/word/2010/wordprocessingInk" xmlns:wne="http://schemas.microsoft.com/office/word/2006/wordml" xmlns:wps="http://schemas.microsoft.com/office/word/2010/wordprocessingShape" mc:Ignorable="w14 w15 w16se w16cid w16 w16cex w16sdtdh w16du wp14">
+<w:ftr xmlns:wpc="http://schemas.microsoft.com/office/word/2010/wordprocessingCanvas" xmlns:cx="http://schemas.microsoft.com/office/drawing/2014/chartex" xmlns:cx1="http://schemas.microsoft.com/office/drawing/2015/9/8/chartex" xmlns:cx2="http://schemas.microsoft.com/office/drawing/2015/10/21/chartex" xmlns:cx3="http://schemas.microsoft.com/office/drawing/2016/5/9/chartex" xmlns:cx4="http://schemas.microsoft.com/office/drawing/2016/5/10/chartex" xmlns:cx5="http://schemas.microsoft.com/office/drawing/2016/5/11/chartex" xmlns:cx6="http://schemas.microsoft.com/office/drawing/2016/5/12/chartex" xmlns:cx7="http://schemas.microsoft.com/office/drawing/2016/5/13/chartex" xmlns:cx8="http://schemas.microsoft.com/office/drawing/2016/5/14/chartex" xmlns:mc="http://schemas.openxmlformats.org/markup-compatibility/2006" xmlns:aink="http://schemas.microsoft.com/office/drawing/2016/ink" xmlns:am3d="http://schemas.microsoft.com/office/drawing/2017/model3d" xmlns:o="urn:schemas-microsoft-com:office:office" xmlns:oel="http://schemas.microsoft.com/office/2019/extlst" xmlns:r="http://schemas.openxmlformats.org/officeDocument/2006/relationships" xmlns:m="http://schemas.openxmlformats.org/officeDocument/2006/math" xmlns:v="urn:schemas-microsoft-com:vml" xmlns:wp14="http://schemas.microsoft.com/office/word/2010/wordprocessingDrawing" xmlns:wp="http://schemas.openxmlformats.org/drawingml/2006/wordprocessingDrawing" xmlns:w10="urn:schemas-microsoft-com:office:word" xmlns:w="http://schemas.openxmlformats.org/wordprocessingml/2006/main" xmlns:w14="http://schemas.microsoft.com/office/word/2010/wordml" xmlns:w15="http://schemas.microsoft.com/office/word/2012/wordml" xmlns:w16cex="http://schemas.microsoft.com/office/word/2018/wordml/cex" xmlns:w16cid="http://schemas.microsoft.com/office/word/2016/wordml/cid" xmlns:w16="http://schemas.microsoft.com/office/word/2018/wordml" xmlns:w16du="http://schemas.microsoft.com/office/word/2023/wordml/word16du" xmlns:w16sdtdh="http://schemas.microsoft.com/office/word/2020/wordml/sdtdatahash" xmlns:w16sdtfl="http://schemas.microsoft.com/office/word/2024/wordml/sdtformatlock" xmlns:w16se="http://schemas.microsoft.com/office/word/2015/wordml/symex" xmlns:wpg="http://schemas.microsoft.com/office/word/2010/wordprocessingGroup" xmlns:wpi="http://schemas.microsoft.com/office/word/2010/wordprocessingInk" xmlns:wne="http://schemas.microsoft.com/office/word/2006/wordml" xmlns:wps="http://schemas.microsoft.com/office/word/2010/wordprocessingShape" mc:Ignorable="w14 w15 w16se w16cid w16 w16cex w16sdtdh w16sdtfl w16du wp14">
   <w:sdt>
     <w:sdtPr>
       <w:id w:val="589589594"/>
@@ -1019,7 +4521,7 @@
 </file>
 
 <file path=word/footnotes.xml><?xml version="1.0" encoding="utf-8"?>
-<w:footnotes xmlns:wpc="http://schemas.microsoft.com/office/word/2010/wordprocessingCanvas" xmlns:cx="http://schemas.microsoft.com/office/drawing/2014/chartex" xmlns:cx1="http://schemas.microsoft.com/office/drawing/2015/9/8/chartex" xmlns:cx2="http://schemas.microsoft.com/office/drawing/2015/10/21/chartex" xmlns:cx3="http://schemas.microsoft.com/office/drawing/2016/5/9/chartex" xmlns:cx4="http://schemas.microsoft.com/office/drawing/2016/5/10/chartex" xmlns:cx5="http://schemas.microsoft.com/office/drawing/2016/5/11/chartex" xmlns:cx6="http://schemas.microsoft.com/office/drawing/2016/5/12/chartex" xmlns:cx7="http://schemas.microsoft.com/office/drawing/2016/5/13/chartex" xmlns:cx8="http://schemas.microsoft.com/office/drawing/2016/5/14/chartex" xmlns:mc="http://schemas.openxmlformats.org/markup-compatibility/2006" xmlns:aink="http://schemas.microsoft.com/office/drawing/2016/ink" xmlns:am3d="http://schemas.microsoft.com/office/drawing/2017/model3d" xmlns:o="urn:schemas-microsoft-com:office:office" xmlns:oel="http://schemas.microsoft.com/office/2019/extlst" xmlns:r="http://schemas.openxmlformats.org/officeDocument/2006/relationships" xmlns:m="http://schemas.openxmlformats.org/officeDocument/2006/math" xmlns:v="urn:schemas-microsoft-com:vml" xmlns:wp14="http://schemas.microsoft.com/office/word/2010/wordprocessingDrawing" xmlns:wp="http://schemas.openxmlformats.org/drawingml/2006/wordprocessingDrawing" xmlns:w10="urn:schemas-microsoft-com:office:word" xmlns:w="http://schemas.openxmlformats.org/wordprocessingml/2006/main" xmlns:w14="http://schemas.microsoft.com/office/word/2010/wordml" xmlns:w15="http://schemas.microsoft.com/office/word/2012/wordml" xmlns:w16cex="http://schemas.microsoft.com/office/word/2018/wordml/cex" xmlns:w16cid="http://schemas.microsoft.com/office/word/2016/wordml/cid" xmlns:w16="http://schemas.microsoft.com/office/word/2018/wordml" xmlns:w16du="http://schemas.microsoft.com/office/word/2023/wordml/word16du" xmlns:w16sdtdh="http://schemas.microsoft.com/office/word/2020/wordml/sdtdatahash" xmlns:w16se="http://schemas.microsoft.com/office/word/2015/wordml/symex" xmlns:wpg="http://schemas.microsoft.com/office/word/2010/wordprocessingGroup" xmlns:wpi="http://schemas.microsoft.com/office/word/2010/wordprocessingInk" xmlns:wne="http://schemas.microsoft.com/office/word/2006/wordml" xmlns:wps="http://schemas.microsoft.com/office/word/2010/wordprocessingShape" mc:Ignorable="w14 w15 w16se w16cid w16 w16cex w16sdtdh w16du wp14">
+<w:footnotes xmlns:wpc="http://schemas.microsoft.com/office/word/2010/wordprocessingCanvas" xmlns:cx="http://schemas.microsoft.com/office/drawing/2014/chartex" xmlns:cx1="http://schemas.microsoft.com/office/drawing/2015/9/8/chartex" xmlns:cx2="http://schemas.microsoft.com/office/drawing/2015/10/21/chartex" xmlns:cx3="http://schemas.microsoft.com/office/drawing/2016/5/9/chartex" xmlns:cx4="http://schemas.microsoft.com/office/drawing/2016/5/10/chartex" xmlns:cx5="http://schemas.microsoft.com/office/drawing/2016/5/11/chartex" xmlns:cx6="http://schemas.microsoft.com/office/drawing/2016/5/12/chartex" xmlns:cx7="http://schemas.microsoft.com/office/drawing/2016/5/13/chartex" xmlns:cx8="http://schemas.microsoft.com/office/drawing/2016/5/14/chartex" xmlns:mc="http://schemas.openxmlformats.org/markup-compatibility/2006" xmlns:aink="http://schemas.microsoft.com/office/drawing/2016/ink" xmlns:am3d="http://schemas.microsoft.com/office/drawing/2017/model3d" xmlns:o="urn:schemas-microsoft-com:office:office" xmlns:oel="http://schemas.microsoft.com/office/2019/extlst" xmlns:r="http://schemas.openxmlformats.org/officeDocument/2006/relationships" xmlns:m="http://schemas.openxmlformats.org/officeDocument/2006/math" xmlns:v="urn:schemas-microsoft-com:vml" xmlns:wp14="http://schemas.microsoft.com/office/word/2010/wordprocessingDrawing" xmlns:wp="http://schemas.openxmlformats.org/drawingml/2006/wordprocessingDrawing" xmlns:w10="urn:schemas-microsoft-com:office:word" xmlns:w="http://schemas.openxmlformats.org/wordprocessingml/2006/main" xmlns:w14="http://schemas.microsoft.com/office/word/2010/wordml" xmlns:w15="http://schemas.microsoft.com/office/word/2012/wordml" xmlns:w16cex="http://schemas.microsoft.com/office/word/2018/wordml/cex" xmlns:w16cid="http://schemas.microsoft.com/office/word/2016/wordml/cid" xmlns:w16="http://schemas.microsoft.com/office/word/2018/wordml" xmlns:w16du="http://schemas.microsoft.com/office/word/2023/wordml/word16du" xmlns:w16sdtdh="http://schemas.microsoft.com/office/word/2020/wordml/sdtdatahash" xmlns:w16sdtfl="http://schemas.microsoft.com/office/word/2024/wordml/sdtformatlock" xmlns:w16se="http://schemas.microsoft.com/office/word/2015/wordml/symex" xmlns:wpg="http://schemas.microsoft.com/office/word/2010/wordprocessingGroup" xmlns:wpi="http://schemas.microsoft.com/office/word/2010/wordprocessingInk" xmlns:wne="http://schemas.microsoft.com/office/word/2006/wordml" xmlns:wps="http://schemas.microsoft.com/office/word/2010/wordprocessingShape" mc:Ignorable="w14 w15 w16se w16cid w16 w16cex w16sdtdh w16sdtfl w16du wp14">
   <w:footnote w:type="separator" w:id="-1">
     <w:p>
       <w:pPr>
@@ -1044,7 +4546,7 @@
 </file>
 
 <file path=word/header1.xml><?xml version="1.0" encoding="utf-8"?>
-<w:hdr xmlns:wpc="http://schemas.microsoft.com/office/word/2010/wordprocessingCanvas" xmlns:cx="http://schemas.microsoft.com/office/drawing/2014/chartex" xmlns:cx1="http://schemas.microsoft.com/office/drawing/2015/9/8/chartex" xmlns:cx2="http://schemas.microsoft.com/office/drawing/2015/10/21/chartex" xmlns:cx3="http://schemas.microsoft.com/office/drawing/2016/5/9/chartex" xmlns:cx4="http://schemas.microsoft.com/office/drawing/2016/5/10/chartex" xmlns:cx5="http://schemas.microsoft.com/office/drawing/2016/5/11/chartex" xmlns:cx6="http://schemas.microsoft.com/office/drawing/2016/5/12/chartex" xmlns:cx7="http://schemas.microsoft.com/office/drawing/2016/5/13/chartex" xmlns:cx8="http://schemas.microsoft.com/office/drawing/2016/5/14/chartex" xmlns:mc="http://schemas.openxmlformats.org/markup-compatibility/2006" xmlns:aink="http://schemas.microsoft.com/office/drawing/2016/ink" xmlns:am3d="http://schemas.microsoft.com/office/drawing/2017/model3d" xmlns:o="urn:schemas-microsoft-com:office:office" xmlns:oel="http://schemas.microsoft.com/office/2019/extlst" xmlns:r="http://schemas.openxmlformats.org/officeDocument/2006/relationships" xmlns:m="http://schemas.openxmlformats.org/officeDocument/2006/math" xmlns:v="urn:schemas-microsoft-com:vml" xmlns:wp14="http://schemas.microsoft.com/office/word/2010/wordprocessingDrawing" xmlns:wp="http://schemas.openxmlformats.org/drawingml/2006/wordprocessingDrawing" xmlns:w10="urn:schemas-microsoft-com:office:word" xmlns:w="http://schemas.openxmlformats.org/wordprocessingml/2006/main" xmlns:w14="http://schemas.microsoft.com/office/word/2010/wordml" xmlns:w15="http://schemas.microsoft.com/office/word/2012/wordml" xmlns:w16cex="http://schemas.microsoft.com/office/word/2018/wordml/cex" xmlns:w16cid="http://schemas.microsoft.com/office/word/2016/wordml/cid" xmlns:w16="http://schemas.microsoft.com/office/word/2018/wordml" xmlns:w16du="http://schemas.microsoft.com/office/word/2023/wordml/word16du" xmlns:w16sdtdh="http://schemas.microsoft.com/office/word/2020/wordml/sdtdatahash" xmlns:w16se="http://schemas.microsoft.com/office/word/2015/wordml/symex" xmlns:wpg="http://schemas.microsoft.com/office/word/2010/wordprocessingGroup" xmlns:wpi="http://schemas.microsoft.com/office/word/2010/wordprocessingInk" xmlns:wne="http://schemas.microsoft.com/office/word/2006/wordml" xmlns:wps="http://schemas.microsoft.com/office/word/2010/wordprocessingShape" mc:Ignorable="w14 w15 w16se w16cid w16 w16cex w16sdtdh w16du wp14">
+<w:hdr xmlns:wpc="http://schemas.microsoft.com/office/word/2010/wordprocessingCanvas" xmlns:cx="http://schemas.microsoft.com/office/drawing/2014/chartex" xmlns:cx1="http://schemas.microsoft.com/office/drawing/2015/9/8/chartex" xmlns:cx2="http://schemas.microsoft.com/office/drawing/2015/10/21/chartex" xmlns:cx3="http://schemas.microsoft.com/office/drawing/2016/5/9/chartex" xmlns:cx4="http://schemas.microsoft.com/office/drawing/2016/5/10/chartex" xmlns:cx5="http://schemas.microsoft.com/office/drawing/2016/5/11/chartex" xmlns:cx6="http://schemas.microsoft.com/office/drawing/2016/5/12/chartex" xmlns:cx7="http://schemas.microsoft.com/office/drawing/2016/5/13/chartex" xmlns:cx8="http://schemas.microsoft.com/office/drawing/2016/5/14/chartex" xmlns:mc="http://schemas.openxmlformats.org/markup-compatibility/2006" xmlns:aink="http://schemas.microsoft.com/office/drawing/2016/ink" xmlns:am3d="http://schemas.microsoft.com/office/drawing/2017/model3d" xmlns:o="urn:schemas-microsoft-com:office:office" xmlns:oel="http://schemas.microsoft.com/office/2019/extlst" xmlns:r="http://schemas.openxmlformats.org/officeDocument/2006/relationships" xmlns:m="http://schemas.openxmlformats.org/officeDocument/2006/math" xmlns:v="urn:schemas-microsoft-com:vml" xmlns:wp14="http://schemas.microsoft.com/office/word/2010/wordprocessingDrawing" xmlns:wp="http://schemas.openxmlformats.org/drawingml/2006/wordprocessingDrawing" xmlns:w10="urn:schemas-microsoft-com:office:word" xmlns:w="http://schemas.openxmlformats.org/wordprocessingml/2006/main" xmlns:w14="http://schemas.microsoft.com/office/word/2010/wordml" xmlns:w15="http://schemas.microsoft.com/office/word/2012/wordml" xmlns:w16cex="http://schemas.microsoft.com/office/word/2018/wordml/cex" xmlns:w16cid="http://schemas.microsoft.com/office/word/2016/wordml/cid" xmlns:w16="http://schemas.microsoft.com/office/word/2018/wordml" xmlns:w16du="http://schemas.microsoft.com/office/word/2023/wordml/word16du" xmlns:w16sdtdh="http://schemas.microsoft.com/office/word/2020/wordml/sdtdatahash" xmlns:w16sdtfl="http://schemas.microsoft.com/office/word/2024/wordml/sdtformatlock" xmlns:w16se="http://schemas.microsoft.com/office/word/2015/wordml/symex" xmlns:wpg="http://schemas.microsoft.com/office/word/2010/wordprocessingGroup" xmlns:wpi="http://schemas.microsoft.com/office/word/2010/wordprocessingInk" xmlns:wne="http://schemas.microsoft.com/office/word/2006/wordml" xmlns:wps="http://schemas.microsoft.com/office/word/2010/wordprocessingShape" mc:Ignorable="w14 w15 w16se w16cid w16 w16cex w16sdtdh w16sdtfl w16du wp14">
   <w:p>
     <w:pPr>
       <w:pStyle w:val="Header"/>
@@ -1105,7 +4607,7 @@
 </file>
 
 <file path=word/numbering.xml><?xml version="1.0" encoding="utf-8"?>
-<w:numbering xmlns:wpc="http://schemas.microsoft.com/office/word/2010/wordprocessingCanvas" xmlns:cx="http://schemas.microsoft.com/office/drawing/2014/chartex" xmlns:cx1="http://schemas.microsoft.com/office/drawing/2015/9/8/chartex" xmlns:cx2="http://schemas.microsoft.com/office/drawing/2015/10/21/chartex" xmlns:cx3="http://schemas.microsoft.com/office/drawing/2016/5/9/chartex" xmlns:cx4="http://schemas.microsoft.com/office/drawing/2016/5/10/chartex" xmlns:cx5="http://schemas.microsoft.com/office/drawing/2016/5/11/chartex" xmlns:cx6="http://schemas.microsoft.com/office/drawing/2016/5/12/chartex" xmlns:cx7="http://schemas.microsoft.com/office/drawing/2016/5/13/chartex" xmlns:cx8="http://schemas.microsoft.com/office/drawing/2016/5/14/chartex" xmlns:mc="http://schemas.openxmlformats.org/markup-compatibility/2006" xmlns:aink="http://schemas.microsoft.com/office/drawing/2016/ink" xmlns:am3d="http://schemas.microsoft.com/office/drawing/2017/model3d" xmlns:o="urn:schemas-microsoft-com:office:office" xmlns:oel="http://schemas.microsoft.com/office/2019/extlst" xmlns:r="http://schemas.openxmlformats.org/officeDocument/2006/relationships" xmlns:m="http://schemas.openxmlformats.org/officeDocument/2006/math" xmlns:v="urn:schemas-microsoft-com:vml" xmlns:wp14="http://schemas.microsoft.com/office/word/2010/wordprocessingDrawing" xmlns:wp="http://schemas.openxmlformats.org/drawingml/2006/wordprocessingDrawing" xmlns:w10="urn:schemas-microsoft-com:office:word" xmlns:w="http://schemas.openxmlformats.org/wordprocessingml/2006/main" xmlns:w14="http://schemas.microsoft.com/office/word/2010/wordml" xmlns:w15="http://schemas.microsoft.com/office/word/2012/wordml" xmlns:w16cex="http://schemas.microsoft.com/office/word/2018/wordml/cex" xmlns:w16cid="http://schemas.microsoft.com/office/word/2016/wordml/cid" xmlns:w16="http://schemas.microsoft.com/office/word/2018/wordml" xmlns:w16du="http://schemas.microsoft.com/office/word/2023/wordml/word16du" xmlns:w16sdtdh="http://schemas.microsoft.com/office/word/2020/wordml/sdtdatahash" xmlns:w16se="http://schemas.microsoft.com/office/word/2015/wordml/symex" xmlns:wpg="http://schemas.microsoft.com/office/word/2010/wordprocessingGroup" xmlns:wpi="http://schemas.microsoft.com/office/word/2010/wordprocessingInk" xmlns:wne="http://schemas.microsoft.com/office/word/2006/wordml" xmlns:wps="http://schemas.microsoft.com/office/word/2010/wordprocessingShape" mc:Ignorable="w14 w15 w16se w16cid w16 w16cex w16sdtdh w16du wp14">
+<w:numbering xmlns:wpc="http://schemas.microsoft.com/office/word/2010/wordprocessingCanvas" xmlns:cx="http://schemas.microsoft.com/office/drawing/2014/chartex" xmlns:cx1="http://schemas.microsoft.com/office/drawing/2015/9/8/chartex" xmlns:cx2="http://schemas.microsoft.com/office/drawing/2015/10/21/chartex" xmlns:cx3="http://schemas.microsoft.com/office/drawing/2016/5/9/chartex" xmlns:cx4="http://schemas.microsoft.com/office/drawing/2016/5/10/chartex" xmlns:cx5="http://schemas.microsoft.com/office/drawing/2016/5/11/chartex" xmlns:cx6="http://schemas.microsoft.com/office/drawing/2016/5/12/chartex" xmlns:cx7="http://schemas.microsoft.com/office/drawing/2016/5/13/chartex" xmlns:cx8="http://schemas.microsoft.com/office/drawing/2016/5/14/chartex" xmlns:mc="http://schemas.openxmlformats.org/markup-compatibility/2006" xmlns:aink="http://schemas.microsoft.com/office/drawing/2016/ink" xmlns:am3d="http://schemas.microsoft.com/office/drawing/2017/model3d" xmlns:o="urn:schemas-microsoft-com:office:office" xmlns:oel="http://schemas.microsoft.com/office/2019/extlst" xmlns:r="http://schemas.openxmlformats.org/officeDocument/2006/relationships" xmlns:m="http://schemas.openxmlformats.org/officeDocument/2006/math" xmlns:v="urn:schemas-microsoft-com:vml" xmlns:wp14="http://schemas.microsoft.com/office/word/2010/wordprocessingDrawing" xmlns:wp="http://schemas.openxmlformats.org/drawingml/2006/wordprocessingDrawing" xmlns:w10="urn:schemas-microsoft-com:office:word" xmlns:w="http://schemas.openxmlformats.org/wordprocessingml/2006/main" xmlns:w14="http://schemas.microsoft.com/office/word/2010/wordml" xmlns:w15="http://schemas.microsoft.com/office/word/2012/wordml" xmlns:w16cex="http://schemas.microsoft.com/office/word/2018/wordml/cex" xmlns:w16cid="http://schemas.microsoft.com/office/word/2016/wordml/cid" xmlns:w16="http://schemas.microsoft.com/office/word/2018/wordml" xmlns:w16du="http://schemas.microsoft.com/office/word/2023/wordml/word16du" xmlns:w16sdtdh="http://schemas.microsoft.com/office/word/2020/wordml/sdtdatahash" xmlns:w16sdtfl="http://schemas.microsoft.com/office/word/2024/wordml/sdtformatlock" xmlns:w16se="http://schemas.microsoft.com/office/word/2015/wordml/symex" xmlns:wpg="http://schemas.microsoft.com/office/word/2010/wordprocessingGroup" xmlns:wpi="http://schemas.microsoft.com/office/word/2010/wordprocessingInk" xmlns:wne="http://schemas.microsoft.com/office/word/2006/wordml" xmlns:wps="http://schemas.microsoft.com/office/word/2010/wordprocessingShape" mc:Ignorable="w14 w15 w16se w16cid w16 w16cex w16sdtdh w16sdtfl w16du wp14">
   <w:abstractNum w:abstractNumId="0" w15:restartNumberingAfterBreak="0">
     <w:nsid w:val="FFFFFF7F"/>
     <w:multiLevelType w:val="singleLevel"/>
@@ -1355,6 +4857,95 @@
       </w:rPr>
     </w:lvl>
   </w:abstractNum>
+  <w:abstractNum w:abstractNumId="8" w15:restartNumberingAfterBreak="0">
+    <w:nsid w:val="707F1015"/>
+    <w:multiLevelType w:val="hybridMultilevel"/>
+    <w:tmpl w:val="DBA4BF4E"/>
+    <w:lvl w:ilvl="0" w:tplc="5A0841EE">
+      <w:start w:val="1"/>
+      <w:numFmt w:val="decimal"/>
+      <w:lvlText w:val="%1."/>
+      <w:lvlJc w:val="left"/>
+      <w:pPr>
+        <w:ind w:left="720" w:hanging="360"/>
+      </w:pPr>
+      <w:rPr>
+        <w:rFonts w:eastAsia="Calibri" w:hint="default"/>
+      </w:rPr>
+    </w:lvl>
+    <w:lvl w:ilvl="1" w:tplc="04090019" w:tentative="1">
+      <w:start w:val="1"/>
+      <w:numFmt w:val="lowerLetter"/>
+      <w:lvlText w:val="%2."/>
+      <w:lvlJc w:val="left"/>
+      <w:pPr>
+        <w:ind w:left="1440" w:hanging="360"/>
+      </w:pPr>
+    </w:lvl>
+    <w:lvl w:ilvl="2" w:tplc="0409001B" w:tentative="1">
+      <w:start w:val="1"/>
+      <w:numFmt w:val="lowerRoman"/>
+      <w:lvlText w:val="%3."/>
+      <w:lvlJc w:val="right"/>
+      <w:pPr>
+        <w:ind w:left="2160" w:hanging="180"/>
+      </w:pPr>
+    </w:lvl>
+    <w:lvl w:ilvl="3" w:tplc="0409000F" w:tentative="1">
+      <w:start w:val="1"/>
+      <w:numFmt w:val="decimal"/>
+      <w:lvlText w:val="%4."/>
+      <w:lvlJc w:val="left"/>
+      <w:pPr>
+        <w:ind w:left="2880" w:hanging="360"/>
+      </w:pPr>
+    </w:lvl>
+    <w:lvl w:ilvl="4" w:tplc="04090019" w:tentative="1">
+      <w:start w:val="1"/>
+      <w:numFmt w:val="lowerLetter"/>
+      <w:lvlText w:val="%5."/>
+      <w:lvlJc w:val="left"/>
+      <w:pPr>
+        <w:ind w:left="3600" w:hanging="360"/>
+      </w:pPr>
+    </w:lvl>
+    <w:lvl w:ilvl="5" w:tplc="0409001B" w:tentative="1">
+      <w:start w:val="1"/>
+      <w:numFmt w:val="lowerRoman"/>
+      <w:lvlText w:val="%6."/>
+      <w:lvlJc w:val="right"/>
+      <w:pPr>
+        <w:ind w:left="4320" w:hanging="180"/>
+      </w:pPr>
+    </w:lvl>
+    <w:lvl w:ilvl="6" w:tplc="0409000F" w:tentative="1">
+      <w:start w:val="1"/>
+      <w:numFmt w:val="decimal"/>
+      <w:lvlText w:val="%7."/>
+      <w:lvlJc w:val="left"/>
+      <w:pPr>
+        <w:ind w:left="5040" w:hanging="360"/>
+      </w:pPr>
+    </w:lvl>
+    <w:lvl w:ilvl="7" w:tplc="04090019" w:tentative="1">
+      <w:start w:val="1"/>
+      <w:numFmt w:val="lowerLetter"/>
+      <w:lvlText w:val="%8."/>
+      <w:lvlJc w:val="left"/>
+      <w:pPr>
+        <w:ind w:left="5760" w:hanging="360"/>
+      </w:pPr>
+    </w:lvl>
+    <w:lvl w:ilvl="8" w:tplc="0409001B" w:tentative="1">
+      <w:start w:val="1"/>
+      <w:numFmt w:val="lowerRoman"/>
+      <w:lvlText w:val="%9."/>
+      <w:lvlJc w:val="right"/>
+      <w:pPr>
+        <w:ind w:left="6480" w:hanging="180"/>
+      </w:pPr>
+    </w:lvl>
+  </w:abstractNum>
   <w:num w:numId="1" w16cid:durableId="1907522430">
     <w:abstractNumId w:val="7"/>
   </w:num>
@@ -1379,11 +4970,14 @@
   <w:num w:numId="8" w16cid:durableId="1574850968">
     <w:abstractNumId w:val="0"/>
   </w:num>
+  <w:num w:numId="9" w16cid:durableId="1023750237">
+    <w:abstractNumId w:val="8"/>
+  </w:num>
 </w:numbering>
 </file>
 
 <file path=word/styles.xml><?xml version="1.0" encoding="utf-8"?>
-<w:styles xmlns:mc="http://schemas.openxmlformats.org/markup-compatibility/2006" xmlns:r="http://schemas.openxmlformats.org/officeDocument/2006/relationships" xmlns:w="http://schemas.openxmlformats.org/wordprocessingml/2006/main" xmlns:w14="http://schemas.microsoft.com/office/word/2010/wordml" xmlns:w15="http://schemas.microsoft.com/office/word/2012/wordml" xmlns:w16cex="http://schemas.microsoft.com/office/word/2018/wordml/cex" xmlns:w16cid="http://schemas.microsoft.com/office/word/2016/wordml/cid" xmlns:w16="http://schemas.microsoft.com/office/word/2018/wordml" xmlns:w16du="http://schemas.microsoft.com/office/word/2023/wordml/word16du" xmlns:w16sdtdh="http://schemas.microsoft.com/office/word/2020/wordml/sdtdatahash" xmlns:w16se="http://schemas.microsoft.com/office/word/2015/wordml/symex" mc:Ignorable="w14 w15 w16se w16cid w16 w16cex w16sdtdh w16du">
+<w:styles xmlns:mc="http://schemas.openxmlformats.org/markup-compatibility/2006" xmlns:r="http://schemas.openxmlformats.org/officeDocument/2006/relationships" xmlns:w="http://schemas.openxmlformats.org/wordprocessingml/2006/main" xmlns:w14="http://schemas.microsoft.com/office/word/2010/wordml" xmlns:w15="http://schemas.microsoft.com/office/word/2012/wordml" xmlns:w16cex="http://schemas.microsoft.com/office/word/2018/wordml/cex" xmlns:w16cid="http://schemas.microsoft.com/office/word/2016/wordml/cid" xmlns:w16="http://schemas.microsoft.com/office/word/2018/wordml" xmlns:w16du="http://schemas.microsoft.com/office/word/2023/wordml/word16du" xmlns:w16sdtdh="http://schemas.microsoft.com/office/word/2020/wordml/sdtdatahash" xmlns:w16sdtfl="http://schemas.microsoft.com/office/word/2024/wordml/sdtformatlock" xmlns:w16se="http://schemas.microsoft.com/office/word/2015/wordml/symex" mc:Ignorable="w14 w15 w16se w16cid w16 w16cex w16sdtdh w16sdtfl w16du">
   <w:docDefaults>
     <w:rPrDefault>
       <w:rPr>
@@ -1907,7 +5501,6 @@
   <w:style w:type="character" w:default="1" w:styleId="DefaultParagraphFont">
     <w:name w:val="Default Paragraph Font"/>
     <w:uiPriority w:val="1"/>
-    <w:semiHidden/>
     <w:unhideWhenUsed/>
   </w:style>
   <w:style w:type="table" w:default="1" w:styleId="TableNormal">
@@ -2073,6 +5666,17 @@
       <w:numPr>
         <w:numId w:val="7"/>
       </w:numPr>
+      <w:contextualSpacing/>
+    </w:pPr>
+  </w:style>
+  <w:style w:type="paragraph" w:styleId="ListParagraph">
+    <w:name w:val="List Paragraph"/>
+    <w:basedOn w:val="Normal"/>
+    <w:uiPriority w:val="34"/>
+    <w:qFormat/>
+    <w:rsid w:val="00143F09"/>
+    <w:pPr>
+      <w:ind w:left="720"/>
       <w:contextualSpacing/>
     </w:pPr>
   </w:style>

</xml_diff>